<commit_message>
added optional to ms5 for ipc
</commit_message>
<xml_diff>
--- a/FP_Milestone1.docx
+++ b/FP_Milestone1.docx
@@ -565,6 +565,11 @@
       <w:r>
         <w:t xml:space="preserve"> </w:t>
       </w:r>
+      <w:r>
+        <w:t>(optional)</w:t>
+      </w:r>
+      <w:bookmarkStart w:id="0" w:name="_GoBack"/>
+      <w:bookmarkEnd w:id="0"/>
     </w:p>
     <w:p/>
     <w:p>
@@ -594,8 +599,6 @@
         </w:rPr>
         <w:t>File Structure of the project</w:t>
       </w:r>
-      <w:bookmarkStart w:id="0" w:name="_GoBack"/>
-      <w:bookmarkEnd w:id="0"/>
       <w:r>
         <w:rPr>
           <w:rFonts w:asciiTheme="minorBidi" w:eastAsia="Times New Roman" w:hAnsiTheme="minorBidi"/>
@@ -642,15 +645,7 @@
         <w:t xml:space="preserve">144_msX_tester.c </w:t>
       </w:r>
       <w:r>
-        <w:t xml:space="preserve">includes the </w:t>
-      </w:r>
-      <w:proofErr w:type="gramStart"/>
-      <w:r>
-        <w:t>main(</w:t>
-      </w:r>
-      <w:proofErr w:type="gramEnd"/>
-      <w:r>
-        <w:t xml:space="preserve">) tester program provided by your professor to test your implementation of the functions of the project. (Replace X with the milestone number from 1 to 5) This main program acts like a tester (a unit test) that simply makes different calls to the functions you have written to make sure they work properly. </w:t>
+        <w:t xml:space="preserve">includes the main() tester program provided by your professor to test your implementation of the functions of the project. (Replace X with the milestone number from 1 to 5) This main program acts like a tester (a unit test) that simply makes different calls to the functions you have written to make sure they work properly. </w:t>
       </w:r>
     </w:p>
     <w:p>
@@ -661,21 +656,10 @@
         <w:rPr>
           <w:color w:val="0070C0"/>
         </w:rPr>
-        <w:t>144_</w:t>
-      </w:r>
-      <w:proofErr w:type="gramStart"/>
-      <w:r>
-        <w:rPr>
-          <w:color w:val="0070C0"/>
-        </w:rPr>
-        <w:t>msX.c</w:t>
-      </w:r>
-      <w:r>
-        <w:t xml:space="preserve">  test</w:t>
-      </w:r>
-      <w:proofErr w:type="gramEnd"/>
-      <w:r>
-        <w:t xml:space="preserve"> them one by one using the main function provided. You can comment out the parts of the main program for which functions are not developed yet. You are not allowed to change the code in tester. Make sure you do not make any modifications in the tester since at the time of submission the original copy of the tester will be used for compilation automatically by the submit command. </w:t>
+        <w:t>144_msX.c</w:t>
+      </w:r>
+      <w:r>
+        <w:t xml:space="preserve">  test them one by one using the main function provided. You can comment out the parts of the main program for which functions are not developed yet. You are not allowed to change the code in tester. Make sure you do not make any modifications in the tester since at the time of submission the original copy of the tester will be used for compilation automatically by the submit command. </w:t>
       </w:r>
     </w:p>
     <w:p/>
@@ -836,7 +820,6 @@
       </w:r>
     </w:p>
     <w:p>
-      <w:proofErr w:type="gramStart"/>
       <w:r>
         <w:rPr>
           <w:rFonts w:ascii="Consolas" w:hAnsi="Consolas" w:cs="Consolas"/>
@@ -845,7 +828,6 @@
         </w:rPr>
         <w:t>void</w:t>
       </w:r>
-      <w:proofErr w:type="gramEnd"/>
       <w:r>
         <w:rPr>
           <w:rFonts w:ascii="Consolas" w:hAnsi="Consolas" w:cs="Consolas"/>
@@ -917,7 +899,6 @@
           <w:szCs w:val="28"/>
         </w:rPr>
       </w:pPr>
-      <w:proofErr w:type="gramStart"/>
       <w:r>
         <w:rPr>
           <w:rFonts w:ascii="Consolas" w:hAnsi="Consolas" w:cs="Consolas"/>
@@ -926,32 +907,13 @@
         </w:rPr>
         <w:t>void</w:t>
       </w:r>
-      <w:proofErr w:type="gramEnd"/>
-      <w:r>
-        <w:rPr>
-          <w:rFonts w:ascii="Consolas" w:hAnsi="Consolas" w:cs="Consolas"/>
-          <w:color w:val="000000"/>
-          <w:sz w:val="22"/>
-        </w:rPr>
-        <w:t xml:space="preserve"> </w:t>
-      </w:r>
-      <w:proofErr w:type="spellStart"/>
-      <w:r>
-        <w:rPr>
-          <w:rFonts w:ascii="Consolas" w:hAnsi="Consolas" w:cs="Consolas"/>
-          <w:color w:val="000000"/>
-          <w:sz w:val="22"/>
-        </w:rPr>
-        <w:t>prnTitle</w:t>
-      </w:r>
-      <w:proofErr w:type="spellEnd"/>
-      <w:r>
-        <w:rPr>
-          <w:rFonts w:ascii="Consolas" w:hAnsi="Consolas" w:cs="Consolas"/>
-          <w:color w:val="000000"/>
-          <w:sz w:val="22"/>
-        </w:rPr>
-        <w:t>(</w:t>
+      <w:r>
+        <w:rPr>
+          <w:rFonts w:ascii="Consolas" w:hAnsi="Consolas" w:cs="Consolas"/>
+          <w:color w:val="000000"/>
+          <w:sz w:val="22"/>
+        </w:rPr>
+        <w:t xml:space="preserve"> prnTitle(</w:t>
       </w:r>
       <w:r>
         <w:rPr>
@@ -988,39 +950,8 @@
           <w:sz w:val="19"/>
           <w:szCs w:val="19"/>
         </w:rPr>
-        <w:t xml:space="preserve">Row |SKU| Name               | Price  |Taxed| </w:t>
-      </w:r>
-      <w:proofErr w:type="spellStart"/>
-      <w:r>
-        <w:rPr>
-          <w:rFonts w:ascii="Consolas" w:hAnsi="Consolas" w:cs="Consolas"/>
-          <w:color w:val="008000"/>
-          <w:sz w:val="19"/>
-          <w:szCs w:val="19"/>
-        </w:rPr>
-        <w:t>Qty</w:t>
-      </w:r>
-      <w:proofErr w:type="spellEnd"/>
-      <w:r>
-        <w:rPr>
-          <w:rFonts w:ascii="Consolas" w:hAnsi="Consolas" w:cs="Consolas"/>
-          <w:color w:val="008000"/>
-          <w:sz w:val="19"/>
-          <w:szCs w:val="19"/>
-        </w:rPr>
-        <w:t xml:space="preserve"> | Min |   Total    |</w:t>
-      </w:r>
-      <w:proofErr w:type="spellStart"/>
-      <w:r>
-        <w:rPr>
-          <w:rFonts w:ascii="Consolas" w:hAnsi="Consolas" w:cs="Consolas"/>
-          <w:color w:val="008000"/>
-          <w:sz w:val="19"/>
-          <w:szCs w:val="19"/>
-        </w:rPr>
-        <w:t>Atn</w:t>
-      </w:r>
-      <w:proofErr w:type="spellEnd"/>
+        <w:t>Row |SKU| Name               | Price  |Taxed| Qty | Min |   Total    |Atn</w:t>
+      </w:r>
       <w:r>
         <w:t>&lt;</w:t>
       </w:r>
@@ -1051,7 +982,6 @@
           <w:szCs w:val="28"/>
         </w:rPr>
       </w:pPr>
-      <w:proofErr w:type="gramStart"/>
       <w:r>
         <w:rPr>
           <w:rFonts w:ascii="Consolas" w:hAnsi="Consolas" w:cs="Consolas"/>
@@ -1060,7 +990,22 @@
         </w:rPr>
         <w:t>void</w:t>
       </w:r>
-      <w:proofErr w:type="gramEnd"/>
+      <w:r>
+        <w:rPr>
+          <w:rFonts w:ascii="Consolas" w:hAnsi="Consolas" w:cs="Consolas"/>
+          <w:color w:val="000000"/>
+          <w:sz w:val="22"/>
+        </w:rPr>
+        <w:t xml:space="preserve"> prnFooter(</w:t>
+      </w:r>
+      <w:r>
+        <w:rPr>
+          <w:rFonts w:ascii="Consolas" w:hAnsi="Consolas" w:cs="Consolas"/>
+          <w:color w:val="0000FF"/>
+          <w:sz w:val="22"/>
+        </w:rPr>
+        <w:t>double</w:t>
+      </w:r>
       <w:r>
         <w:rPr>
           <w:rFonts w:ascii="Consolas" w:hAnsi="Consolas" w:cs="Consolas"/>
@@ -1069,41 +1014,6 @@
         </w:rPr>
         <w:t xml:space="preserve"> </w:t>
       </w:r>
-      <w:proofErr w:type="spellStart"/>
-      <w:r>
-        <w:rPr>
-          <w:rFonts w:ascii="Consolas" w:hAnsi="Consolas" w:cs="Consolas"/>
-          <w:color w:val="000000"/>
-          <w:sz w:val="22"/>
-        </w:rPr>
-        <w:t>prnFooter</w:t>
-      </w:r>
-      <w:proofErr w:type="spellEnd"/>
-      <w:r>
-        <w:rPr>
-          <w:rFonts w:ascii="Consolas" w:hAnsi="Consolas" w:cs="Consolas"/>
-          <w:color w:val="000000"/>
-          <w:sz w:val="22"/>
-        </w:rPr>
-        <w:t>(</w:t>
-      </w:r>
-      <w:r>
-        <w:rPr>
-          <w:rFonts w:ascii="Consolas" w:hAnsi="Consolas" w:cs="Consolas"/>
-          <w:color w:val="0000FF"/>
-          <w:sz w:val="22"/>
-        </w:rPr>
-        <w:t>double</w:t>
-      </w:r>
-      <w:r>
-        <w:rPr>
-          <w:rFonts w:ascii="Consolas" w:hAnsi="Consolas" w:cs="Consolas"/>
-          <w:color w:val="000000"/>
-          <w:sz w:val="22"/>
-        </w:rPr>
-        <w:t xml:space="preserve"> </w:t>
-      </w:r>
-      <w:proofErr w:type="spellStart"/>
       <w:r>
         <w:rPr>
           <w:rFonts w:ascii="Consolas" w:hAnsi="Consolas" w:cs="Consolas"/>
@@ -1112,7 +1022,6 @@
         </w:rPr>
         <w:t>gTotal</w:t>
       </w:r>
-      <w:proofErr w:type="spellEnd"/>
       <w:r>
         <w:rPr>
           <w:rFonts w:ascii="Consolas" w:hAnsi="Consolas" w:cs="Consolas"/>
@@ -1152,23 +1061,7 @@
         <w:ind w:left="720"/>
       </w:pPr>
       <w:r>
-        <w:t xml:space="preserve">Then if </w:t>
-      </w:r>
-      <w:proofErr w:type="spellStart"/>
-      <w:r>
-        <w:t>gTotal</w:t>
-      </w:r>
-      <w:proofErr w:type="spellEnd"/>
-      <w:r>
-        <w:t xml:space="preserve"> is greater than zero it will print this line: (assuming </w:t>
-      </w:r>
-      <w:proofErr w:type="spellStart"/>
-      <w:r>
-        <w:t>gTotal</w:t>
-      </w:r>
-      <w:proofErr w:type="spellEnd"/>
-      <w:r>
-        <w:t xml:space="preserve"> is 1234.57) and go to new line.</w:t>
+        <w:t>Then if gTotal is greater than zero it will print this line: (assuming gTotal is 1234.57) and go to new line.</w:t>
       </w:r>
       <w:r>
         <w:br/>
@@ -1190,18 +1083,8 @@
     <w:p>
       <w:r>
         <w:tab/>
-        <w:t xml:space="preserve">Use this format specifier for printing </w:t>
-      </w:r>
-      <w:proofErr w:type="spellStart"/>
-      <w:proofErr w:type="gramStart"/>
-      <w:r>
-        <w:t>gTotal</w:t>
-      </w:r>
-      <w:proofErr w:type="spellEnd"/>
-      <w:r>
-        <w:t xml:space="preserve">  :</w:t>
-      </w:r>
-      <w:proofErr w:type="gramEnd"/>
+        <w:t>Use this format specifier for printing gTotal  :</w:t>
+      </w:r>
       <w:r>
         <w:rPr>
           <w:rFonts w:ascii="Consolas" w:hAnsi="Consolas" w:cs="Consolas"/>
@@ -1229,7 +1112,6 @@
           <w:szCs w:val="28"/>
         </w:rPr>
       </w:pPr>
-      <w:proofErr w:type="gramStart"/>
       <w:r>
         <w:rPr>
           <w:rFonts w:ascii="Consolas" w:hAnsi="Consolas" w:cs="Consolas"/>
@@ -1238,32 +1120,13 @@
         </w:rPr>
         <w:t>void</w:t>
       </w:r>
-      <w:proofErr w:type="gramEnd"/>
-      <w:r>
-        <w:rPr>
-          <w:rFonts w:ascii="Consolas" w:hAnsi="Consolas" w:cs="Consolas"/>
-          <w:color w:val="000000"/>
-          <w:sz w:val="22"/>
-        </w:rPr>
-        <w:t xml:space="preserve"> </w:t>
-      </w:r>
-      <w:proofErr w:type="spellStart"/>
-      <w:r>
-        <w:rPr>
-          <w:rFonts w:ascii="Consolas" w:hAnsi="Consolas" w:cs="Consolas"/>
-          <w:color w:val="000000"/>
-          <w:sz w:val="22"/>
-        </w:rPr>
-        <w:t>clrKyb</w:t>
-      </w:r>
-      <w:proofErr w:type="spellEnd"/>
-      <w:r>
-        <w:rPr>
-          <w:rFonts w:ascii="Consolas" w:hAnsi="Consolas" w:cs="Consolas"/>
-          <w:color w:val="000000"/>
-          <w:sz w:val="22"/>
-        </w:rPr>
-        <w:t>(</w:t>
+      <w:r>
+        <w:rPr>
+          <w:rFonts w:ascii="Consolas" w:hAnsi="Consolas" w:cs="Consolas"/>
+          <w:color w:val="000000"/>
+          <w:sz w:val="22"/>
+        </w:rPr>
+        <w:t xml:space="preserve"> clrKyb(</w:t>
       </w:r>
       <w:r>
         <w:rPr>
@@ -1287,15 +1150,7 @@
         <w:ind w:left="720"/>
       </w:pPr>
       <w:r>
-        <w:t>“</w:t>
-      </w:r>
-      <w:proofErr w:type="gramStart"/>
-      <w:r>
-        <w:t>clear</w:t>
-      </w:r>
-      <w:proofErr w:type="gramEnd"/>
-      <w:r>
-        <w:t xml:space="preserve"> Keyboard” Makes sure the keyboard is clear by reading from keyboard character by character until it reads a new line character.</w:t>
+        <w:t>“clear Keyboard” Makes sure the keyboard is clear by reading from keyboard character by character until it reads a new line character.</w:t>
       </w:r>
     </w:p>
     <w:p>
@@ -1345,7 +1200,6 @@
           <w:szCs w:val="28"/>
         </w:rPr>
       </w:pPr>
-      <w:proofErr w:type="gramStart"/>
       <w:r>
         <w:rPr>
           <w:rFonts w:ascii="Consolas" w:hAnsi="Consolas" w:cs="Consolas"/>
@@ -1354,7 +1208,6 @@
         </w:rPr>
         <w:t>void</w:t>
       </w:r>
-      <w:proofErr w:type="gramEnd"/>
       <w:r>
         <w:rPr>
           <w:rFonts w:ascii="Consolas" w:hAnsi="Consolas" w:cs="Consolas"/>
@@ -1419,14 +1272,12 @@
         <w:tab/>
         <w:t xml:space="preserve">Then, call </w:t>
       </w:r>
-      <w:proofErr w:type="spellStart"/>
       <w:r>
         <w:rPr>
           <w:color w:val="7030A0"/>
         </w:rPr>
         <w:t>clrKyb</w:t>
       </w:r>
-      <w:proofErr w:type="spellEnd"/>
       <w:r>
         <w:t xml:space="preserve"> function.</w:t>
       </w:r>
@@ -1435,15 +1286,7 @@
       </w:r>
       <w:r>
         <w:tab/>
-        <w:t xml:space="preserve">Here the </w:t>
-      </w:r>
-      <w:proofErr w:type="spellStart"/>
-      <w:r>
-        <w:t>clrKyb</w:t>
-      </w:r>
-      <w:proofErr w:type="spellEnd"/>
-      <w:r>
-        <w:t xml:space="preserve"> function is used for a fool-proof &lt;ENTER&gt; key entry.</w:t>
+        <w:t>Here the clrKyb function is used for a fool-proof &lt;ENTER&gt; key entry.</w:t>
       </w:r>
     </w:p>
     <w:p>
@@ -1471,7 +1314,6 @@
           <w:sz w:val="22"/>
         </w:rPr>
       </w:pPr>
-      <w:proofErr w:type="gramStart"/>
       <w:r>
         <w:rPr>
           <w:rFonts w:ascii="Consolas" w:hAnsi="Consolas" w:cs="Consolas"/>
@@ -1480,32 +1322,13 @@
         </w:rPr>
         <w:t>int</w:t>
       </w:r>
-      <w:proofErr w:type="gramEnd"/>
-      <w:r>
-        <w:rPr>
-          <w:rFonts w:ascii="Consolas" w:hAnsi="Consolas" w:cs="Consolas"/>
-          <w:color w:val="000000"/>
-          <w:sz w:val="22"/>
-        </w:rPr>
-        <w:t xml:space="preserve"> </w:t>
-      </w:r>
-      <w:proofErr w:type="spellStart"/>
-      <w:r>
-        <w:rPr>
-          <w:rFonts w:ascii="Consolas" w:hAnsi="Consolas" w:cs="Consolas"/>
-          <w:color w:val="000000"/>
-          <w:sz w:val="22"/>
-        </w:rPr>
-        <w:t>getInt</w:t>
-      </w:r>
-      <w:proofErr w:type="spellEnd"/>
-      <w:r>
-        <w:rPr>
-          <w:rFonts w:ascii="Consolas" w:hAnsi="Consolas" w:cs="Consolas"/>
-          <w:color w:val="000000"/>
-          <w:sz w:val="22"/>
-        </w:rPr>
-        <w:t>(</w:t>
+      <w:r>
+        <w:rPr>
+          <w:rFonts w:ascii="Consolas" w:hAnsi="Consolas" w:cs="Consolas"/>
+          <w:color w:val="000000"/>
+          <w:sz w:val="22"/>
+        </w:rPr>
+        <w:t xml:space="preserve"> getInt(</w:t>
       </w:r>
       <w:r>
         <w:rPr>
@@ -1571,19 +1394,8 @@
           <w:sz w:val="19"/>
           <w:szCs w:val="19"/>
         </w:rPr>
-        <w:t>"Invalid integer, please try again</w:t>
-      </w:r>
-      <w:proofErr w:type="gramStart"/>
-      <w:r>
-        <w:rPr>
-          <w:rFonts w:ascii="Consolas" w:hAnsi="Consolas" w:cs="Consolas"/>
-          <w:color w:val="A31515"/>
-          <w:sz w:val="19"/>
-          <w:szCs w:val="19"/>
-        </w:rPr>
-        <w:t>: "</w:t>
-      </w:r>
-      <w:proofErr w:type="gramEnd"/>
+        <w:t>"Invalid integer, please try again: "</w:t>
+      </w:r>
     </w:p>
     <w:p>
       <w:pPr>
@@ -1597,21 +1409,12 @@
           <w:highlight w:val="white"/>
         </w:rPr>
       </w:pPr>
-      <w:proofErr w:type="gramStart"/>
       <w:r>
         <w:rPr>
           <w:bCs/>
           <w:highlight w:val="white"/>
         </w:rPr>
-        <w:t>and</w:t>
-      </w:r>
-      <w:proofErr w:type="gramEnd"/>
-      <w:r>
-        <w:rPr>
-          <w:bCs/>
-          <w:highlight w:val="white"/>
-        </w:rPr>
-        <w:t xml:space="preserve"> try again.</w:t>
+        <w:t>and try again.</w:t>
       </w:r>
     </w:p>
     <w:p>
@@ -1699,27 +1502,7 @@
           <w:sz w:val="14"/>
           <w:szCs w:val="14"/>
         </w:rPr>
-        <w:t>"%</w:t>
-      </w:r>
-      <w:proofErr w:type="spellStart"/>
-      <w:r>
-        <w:rPr>
-          <w:rFonts w:ascii="Consolas" w:hAnsi="Consolas" w:cs="Consolas"/>
-          <w:color w:val="A31515"/>
-          <w:sz w:val="14"/>
-          <w:szCs w:val="14"/>
-        </w:rPr>
-        <w:t>d%c</w:t>
-      </w:r>
-      <w:proofErr w:type="spellEnd"/>
-      <w:r>
-        <w:rPr>
-          <w:rFonts w:ascii="Consolas" w:hAnsi="Consolas" w:cs="Consolas"/>
-          <w:color w:val="A31515"/>
-          <w:sz w:val="14"/>
-          <w:szCs w:val="14"/>
-        </w:rPr>
-        <w:t>"</w:t>
+        <w:t>"%d%c"</w:t>
       </w:r>
       <w:r>
         <w:rPr>
@@ -1893,7 +1676,7 @@
           <v:shape id="_x0000_i1025" type="#_x0000_t75" style="width:272pt;height:366pt" o:ole="">
             <v:imagedata r:id="rId9" o:title=""/>
           </v:shape>
-          <o:OLEObject Type="Embed" ProgID="Visio.Drawing.15" ShapeID="_x0000_i1025" DrawAspect="Content" ObjectID="_1550498639" r:id="rId10"/>
+          <o:OLEObject Type="Embed" ProgID="Visio.Drawing.15" ShapeID="_x0000_i1025" DrawAspect="Content" ObjectID="_1550499189" r:id="rId10"/>
         </w:object>
       </w:r>
     </w:p>
@@ -1927,7 +1710,6 @@
           <w:sz w:val="22"/>
         </w:rPr>
       </w:pPr>
-      <w:proofErr w:type="gramStart"/>
       <w:r>
         <w:rPr>
           <w:rFonts w:ascii="Consolas" w:hAnsi="Consolas" w:cs="Consolas"/>
@@ -1936,7 +1718,22 @@
         </w:rPr>
         <w:t>int</w:t>
       </w:r>
-      <w:proofErr w:type="gramEnd"/>
+      <w:r>
+        <w:rPr>
+          <w:rFonts w:ascii="Consolas" w:hAnsi="Consolas" w:cs="Consolas"/>
+          <w:color w:val="000000"/>
+          <w:sz w:val="22"/>
+        </w:rPr>
+        <w:t xml:space="preserve"> getIntLimited(</w:t>
+      </w:r>
+      <w:r>
+        <w:rPr>
+          <w:rFonts w:ascii="Consolas" w:hAnsi="Consolas" w:cs="Consolas"/>
+          <w:color w:val="0000FF"/>
+          <w:sz w:val="22"/>
+        </w:rPr>
+        <w:t>int</w:t>
+      </w:r>
       <w:r>
         <w:rPr>
           <w:rFonts w:ascii="Consolas" w:hAnsi="Consolas" w:cs="Consolas"/>
@@ -1945,23 +1742,21 @@
         </w:rPr>
         <w:t xml:space="preserve"> </w:t>
       </w:r>
-      <w:proofErr w:type="spellStart"/>
-      <w:r>
-        <w:rPr>
-          <w:rFonts w:ascii="Consolas" w:hAnsi="Consolas" w:cs="Consolas"/>
-          <w:color w:val="000000"/>
-          <w:sz w:val="22"/>
-        </w:rPr>
-        <w:t>getIntLimited</w:t>
-      </w:r>
-      <w:proofErr w:type="spellEnd"/>
-      <w:r>
-        <w:rPr>
-          <w:rFonts w:ascii="Consolas" w:hAnsi="Consolas" w:cs="Consolas"/>
-          <w:color w:val="000000"/>
-          <w:sz w:val="22"/>
-        </w:rPr>
-        <w:t>(</w:t>
+      <w:r>
+        <w:rPr>
+          <w:rFonts w:ascii="Consolas" w:hAnsi="Consolas" w:cs="Consolas"/>
+          <w:color w:val="808080"/>
+          <w:sz w:val="22"/>
+        </w:rPr>
+        <w:t>lowerLimit</w:t>
+      </w:r>
+      <w:r>
+        <w:rPr>
+          <w:rFonts w:ascii="Consolas" w:hAnsi="Consolas" w:cs="Consolas"/>
+          <w:color w:val="000000"/>
+          <w:sz w:val="22"/>
+        </w:rPr>
+        <w:t xml:space="preserve">, </w:t>
       </w:r>
       <w:r>
         <w:rPr>
@@ -1979,50 +1774,14 @@
         </w:rPr>
         <w:t xml:space="preserve"> </w:t>
       </w:r>
-      <w:proofErr w:type="spellStart"/>
       <w:r>
         <w:rPr>
           <w:rFonts w:ascii="Consolas" w:hAnsi="Consolas" w:cs="Consolas"/>
           <w:color w:val="808080"/>
           <w:sz w:val="22"/>
         </w:rPr>
-        <w:t>lowerLimit</w:t>
-      </w:r>
-      <w:proofErr w:type="spellEnd"/>
-      <w:r>
-        <w:rPr>
-          <w:rFonts w:ascii="Consolas" w:hAnsi="Consolas" w:cs="Consolas"/>
-          <w:color w:val="000000"/>
-          <w:sz w:val="22"/>
-        </w:rPr>
-        <w:t xml:space="preserve">, </w:t>
-      </w:r>
-      <w:r>
-        <w:rPr>
-          <w:rFonts w:ascii="Consolas" w:hAnsi="Consolas" w:cs="Consolas"/>
-          <w:color w:val="0000FF"/>
-          <w:sz w:val="22"/>
-        </w:rPr>
-        <w:t>int</w:t>
-      </w:r>
-      <w:r>
-        <w:rPr>
-          <w:rFonts w:ascii="Consolas" w:hAnsi="Consolas" w:cs="Consolas"/>
-          <w:color w:val="000000"/>
-          <w:sz w:val="22"/>
-        </w:rPr>
-        <w:t xml:space="preserve"> </w:t>
-      </w:r>
-      <w:proofErr w:type="spellStart"/>
-      <w:r>
-        <w:rPr>
-          <w:rFonts w:ascii="Consolas" w:hAnsi="Consolas" w:cs="Consolas"/>
-          <w:color w:val="808080"/>
-          <w:sz w:val="22"/>
-        </w:rPr>
         <w:t>upperLimit</w:t>
       </w:r>
-      <w:proofErr w:type="spellEnd"/>
       <w:r>
         <w:rPr>
           <w:rFonts w:ascii="Consolas" w:hAnsi="Consolas" w:cs="Consolas"/>
@@ -2050,22 +1809,8 @@
         <w:ind w:left="720"/>
       </w:pPr>
       <w:r>
-        <w:t xml:space="preserve">This function uses </w:t>
-      </w:r>
-      <w:proofErr w:type="spellStart"/>
-      <w:proofErr w:type="gramStart"/>
-      <w:r>
-        <w:t>getInt</w:t>
-      </w:r>
-      <w:proofErr w:type="spellEnd"/>
-      <w:r>
-        <w:t>(</w:t>
-      </w:r>
-      <w:proofErr w:type="gramEnd"/>
-      <w:r>
-        <w:t xml:space="preserve">) to receive a valid integer and returns it. This function makes sure the integer entered is within the limits required (between </w:t>
-      </w:r>
-      <w:proofErr w:type="spellStart"/>
+        <w:t xml:space="preserve">This function uses getInt() to receive a valid integer and returns it. This function makes sure the integer entered is within the limits required (between </w:t>
+      </w:r>
       <w:r>
         <w:rPr>
           <w:b/>
@@ -2076,7 +1821,6 @@
         </w:rPr>
         <w:t>lowerLimit</w:t>
       </w:r>
-      <w:proofErr w:type="spellEnd"/>
       <w:r>
         <w:rPr>
           <w:color w:val="7030A0"/>
@@ -2086,7 +1830,6 @@
       <w:r>
         <w:t xml:space="preserve">and </w:t>
       </w:r>
-      <w:proofErr w:type="spellStart"/>
       <w:r>
         <w:rPr>
           <w:b/>
@@ -2097,7 +1840,6 @@
         </w:rPr>
         <w:t>upperLimit</w:t>
       </w:r>
-      <w:proofErr w:type="spellEnd"/>
       <w:r>
         <w:rPr>
           <w:color w:val="7030A0"/>
@@ -2138,7 +1880,6 @@
         </w:rPr>
         <w:t xml:space="preserve">"Invalid value, </w:t>
       </w:r>
-      <w:proofErr w:type="spellStart"/>
       <w:r>
         <w:rPr>
           <w:rFonts w:ascii="Consolas" w:hAnsi="Consolas" w:cs="Consolas"/>
@@ -2150,7 +1891,6 @@
         </w:rPr>
         <w:t>TheLowerLimmit</w:t>
       </w:r>
-      <w:proofErr w:type="spellEnd"/>
       <w:r>
         <w:rPr>
           <w:rFonts w:ascii="Consolas" w:hAnsi="Consolas" w:cs="Consolas"/>
@@ -2160,7 +1900,6 @@
         </w:rPr>
         <w:t xml:space="preserve"> &lt; value &lt; </w:t>
       </w:r>
-      <w:proofErr w:type="spellStart"/>
       <w:r>
         <w:rPr>
           <w:rFonts w:ascii="Consolas" w:hAnsi="Consolas" w:cs="Consolas"/>
@@ -2172,7 +1911,6 @@
         </w:rPr>
         <w:t>TheUpperLimit</w:t>
       </w:r>
-      <w:proofErr w:type="spellEnd"/>
       <w:r>
         <w:rPr>
           <w:rFonts w:ascii="Consolas" w:hAnsi="Consolas" w:cs="Consolas"/>
@@ -2256,7 +1994,6 @@
           <w:sz w:val="22"/>
         </w:rPr>
       </w:pPr>
-      <w:proofErr w:type="gramStart"/>
       <w:r>
         <w:rPr>
           <w:rFonts w:ascii="Consolas" w:hAnsi="Consolas" w:cs="Consolas"/>
@@ -2265,32 +2002,13 @@
         </w:rPr>
         <w:t>double</w:t>
       </w:r>
-      <w:proofErr w:type="gramEnd"/>
-      <w:r>
-        <w:rPr>
-          <w:rFonts w:ascii="Consolas" w:hAnsi="Consolas" w:cs="Consolas"/>
-          <w:color w:val="000000"/>
-          <w:sz w:val="22"/>
-        </w:rPr>
-        <w:t xml:space="preserve"> </w:t>
-      </w:r>
-      <w:proofErr w:type="spellStart"/>
-      <w:r>
-        <w:rPr>
-          <w:rFonts w:ascii="Consolas" w:hAnsi="Consolas" w:cs="Consolas"/>
-          <w:color w:val="000000"/>
-          <w:sz w:val="22"/>
-        </w:rPr>
-        <w:t>getDbl</w:t>
-      </w:r>
-      <w:proofErr w:type="spellEnd"/>
-      <w:r>
-        <w:rPr>
-          <w:rFonts w:ascii="Consolas" w:hAnsi="Consolas" w:cs="Consolas"/>
-          <w:color w:val="000000"/>
-          <w:sz w:val="22"/>
-        </w:rPr>
-        <w:t>(</w:t>
+      <w:r>
+        <w:rPr>
+          <w:rFonts w:ascii="Consolas" w:hAnsi="Consolas" w:cs="Consolas"/>
+          <w:color w:val="000000"/>
+          <w:sz w:val="22"/>
+        </w:rPr>
+        <w:t xml:space="preserve"> getDbl(</w:t>
       </w:r>
       <w:r>
         <w:rPr>
@@ -2341,8 +2059,6 @@
         </w:rPr>
         <w:t xml:space="preserve">Works exactly like </w:t>
       </w:r>
-      <w:proofErr w:type="spellStart"/>
-      <w:proofErr w:type="gramStart"/>
       <w:r>
         <w:rPr>
           <w:b/>
@@ -2353,9 +2069,148 @@
           <w:szCs w:val="24"/>
           <w:highlight w:val="white"/>
         </w:rPr>
-        <w:t>getInt</w:t>
-      </w:r>
-      <w:proofErr w:type="spellEnd"/>
+        <w:t>getInt()</w:t>
+      </w:r>
+      <w:r>
+        <w:rPr>
+          <w:bCs/>
+          <w:highlight w:val="white"/>
+        </w:rPr>
+        <w:t xml:space="preserve"> but scans a double instead of an integer with the following error message: </w:t>
+      </w:r>
+      <w:r>
+        <w:rPr>
+          <w:bCs/>
+          <w:highlight w:val="white"/>
+        </w:rPr>
+        <w:br/>
+      </w:r>
+      <w:r>
+        <w:rPr>
+          <w:rFonts w:ascii="Consolas" w:hAnsi="Consolas" w:cs="Consolas"/>
+          <w:color w:val="A31515"/>
+          <w:sz w:val="19"/>
+          <w:szCs w:val="19"/>
+        </w:rPr>
+        <w:t>"Invalid number, please try again: "</w:t>
+      </w:r>
+    </w:p>
+    <w:p>
+      <w:pPr>
+        <w:spacing w:line="259" w:lineRule="auto"/>
+        <w:rPr>
+          <w:bCs/>
+        </w:rPr>
+      </w:pPr>
+    </w:p>
+    <w:p>
+      <w:pPr>
+        <w:spacing w:line="259" w:lineRule="auto"/>
+        <w:rPr>
+          <w:rFonts w:ascii="Consolas" w:hAnsi="Consolas" w:cs="Consolas"/>
+          <w:color w:val="000000"/>
+          <w:sz w:val="22"/>
+        </w:rPr>
+      </w:pPr>
+      <w:r>
+        <w:rPr>
+          <w:rFonts w:ascii="Consolas" w:hAnsi="Consolas" w:cs="Consolas"/>
+          <w:color w:val="0000FF"/>
+          <w:sz w:val="22"/>
+        </w:rPr>
+        <w:t>double</w:t>
+      </w:r>
+      <w:r>
+        <w:rPr>
+          <w:rFonts w:ascii="Consolas" w:hAnsi="Consolas" w:cs="Consolas"/>
+          <w:color w:val="000000"/>
+          <w:sz w:val="22"/>
+        </w:rPr>
+        <w:t xml:space="preserve"> getDblLimited(</w:t>
+      </w:r>
+      <w:r>
+        <w:rPr>
+          <w:rFonts w:ascii="Consolas" w:hAnsi="Consolas" w:cs="Consolas"/>
+          <w:color w:val="0000FF"/>
+          <w:sz w:val="22"/>
+        </w:rPr>
+        <w:t>double</w:t>
+      </w:r>
+      <w:r>
+        <w:rPr>
+          <w:rFonts w:ascii="Consolas" w:hAnsi="Consolas" w:cs="Consolas"/>
+          <w:color w:val="000000"/>
+          <w:sz w:val="22"/>
+        </w:rPr>
+        <w:t xml:space="preserve"> </w:t>
+      </w:r>
+      <w:r>
+        <w:rPr>
+          <w:rFonts w:ascii="Consolas" w:hAnsi="Consolas" w:cs="Consolas"/>
+          <w:color w:val="808080"/>
+          <w:sz w:val="22"/>
+        </w:rPr>
+        <w:t>lowerLimit</w:t>
+      </w:r>
+      <w:r>
+        <w:rPr>
+          <w:rFonts w:ascii="Consolas" w:hAnsi="Consolas" w:cs="Consolas"/>
+          <w:color w:val="000000"/>
+          <w:sz w:val="22"/>
+        </w:rPr>
+        <w:t xml:space="preserve">, </w:t>
+      </w:r>
+      <w:r>
+        <w:rPr>
+          <w:rFonts w:ascii="Consolas" w:hAnsi="Consolas" w:cs="Consolas"/>
+          <w:color w:val="0000FF"/>
+          <w:sz w:val="22"/>
+        </w:rPr>
+        <w:t>double</w:t>
+      </w:r>
+      <w:r>
+        <w:rPr>
+          <w:rFonts w:ascii="Consolas" w:hAnsi="Consolas" w:cs="Consolas"/>
+          <w:color w:val="000000"/>
+          <w:sz w:val="22"/>
+        </w:rPr>
+        <w:t xml:space="preserve"> </w:t>
+      </w:r>
+      <w:r>
+        <w:rPr>
+          <w:rFonts w:ascii="Consolas" w:hAnsi="Consolas" w:cs="Consolas"/>
+          <w:color w:val="808080"/>
+          <w:sz w:val="22"/>
+        </w:rPr>
+        <w:t>upperLimit</w:t>
+      </w:r>
+      <w:r>
+        <w:rPr>
+          <w:rFonts w:ascii="Consolas" w:hAnsi="Consolas" w:cs="Consolas"/>
+          <w:color w:val="000000"/>
+          <w:sz w:val="22"/>
+        </w:rPr>
+        <w:t>);</w:t>
+      </w:r>
+    </w:p>
+    <w:p>
+      <w:pPr>
+        <w:spacing w:line="259" w:lineRule="auto"/>
+        <w:ind w:firstLine="720"/>
+        <w:rPr>
+          <w:rFonts w:ascii="Consolas" w:hAnsi="Consolas" w:cs="Consolas"/>
+          <w:color w:val="008000"/>
+          <w:sz w:val="19"/>
+          <w:szCs w:val="19"/>
+        </w:rPr>
+      </w:pPr>
+      <w:r>
+        <w:rPr>
+          <w:bCs/>
+          <w:highlight w:val="white"/>
+        </w:rPr>
+        <w:t xml:space="preserve">Works exactly like </w:t>
+      </w:r>
       <w:r>
         <w:rPr>
           <w:b/>
@@ -2366,9 +2221,8 @@
           <w:szCs w:val="24"/>
           <w:highlight w:val="white"/>
         </w:rPr>
-        <w:t>(</w:t>
-      </w:r>
-      <w:proofErr w:type="gramEnd"/>
+        <w:t>getInt</w:t>
+      </w:r>
       <w:r>
         <w:rPr>
           <w:b/>
@@ -2379,174 +2233,8 @@
           <w:szCs w:val="24"/>
           <w:highlight w:val="white"/>
         </w:rPr>
-        <w:t>)</w:t>
-      </w:r>
-      <w:r>
-        <w:rPr>
-          <w:bCs/>
-          <w:highlight w:val="white"/>
-        </w:rPr>
-        <w:t xml:space="preserve"> but scans a double instead of an integer with the following error message: </w:t>
-      </w:r>
-      <w:r>
-        <w:rPr>
-          <w:bCs/>
-          <w:highlight w:val="white"/>
-        </w:rPr>
-        <w:br/>
-      </w:r>
-      <w:r>
-        <w:rPr>
-          <w:rFonts w:ascii="Consolas" w:hAnsi="Consolas" w:cs="Consolas"/>
-          <w:color w:val="A31515"/>
-          <w:sz w:val="19"/>
-          <w:szCs w:val="19"/>
-        </w:rPr>
-        <w:t>"Invalid number, please try again: "</w:t>
-      </w:r>
-    </w:p>
-    <w:p>
-      <w:pPr>
-        <w:spacing w:line="259" w:lineRule="auto"/>
-        <w:rPr>
-          <w:bCs/>
-        </w:rPr>
-      </w:pPr>
-    </w:p>
-    <w:p>
-      <w:pPr>
-        <w:spacing w:line="259" w:lineRule="auto"/>
-        <w:rPr>
-          <w:rFonts w:ascii="Consolas" w:hAnsi="Consolas" w:cs="Consolas"/>
-          <w:color w:val="000000"/>
-          <w:sz w:val="22"/>
-        </w:rPr>
-      </w:pPr>
-      <w:proofErr w:type="gramStart"/>
-      <w:r>
-        <w:rPr>
-          <w:rFonts w:ascii="Consolas" w:hAnsi="Consolas" w:cs="Consolas"/>
-          <w:color w:val="0000FF"/>
-          <w:sz w:val="22"/>
-        </w:rPr>
-        <w:t>double</w:t>
-      </w:r>
-      <w:proofErr w:type="gramEnd"/>
-      <w:r>
-        <w:rPr>
-          <w:rFonts w:ascii="Consolas" w:hAnsi="Consolas" w:cs="Consolas"/>
-          <w:color w:val="000000"/>
-          <w:sz w:val="22"/>
-        </w:rPr>
-        <w:t xml:space="preserve"> </w:t>
-      </w:r>
-      <w:proofErr w:type="spellStart"/>
-      <w:r>
-        <w:rPr>
-          <w:rFonts w:ascii="Consolas" w:hAnsi="Consolas" w:cs="Consolas"/>
-          <w:color w:val="000000"/>
-          <w:sz w:val="22"/>
-        </w:rPr>
-        <w:t>getDblLimited</w:t>
-      </w:r>
-      <w:proofErr w:type="spellEnd"/>
-      <w:r>
-        <w:rPr>
-          <w:rFonts w:ascii="Consolas" w:hAnsi="Consolas" w:cs="Consolas"/>
-          <w:color w:val="000000"/>
-          <w:sz w:val="22"/>
-        </w:rPr>
-        <w:t>(</w:t>
-      </w:r>
-      <w:r>
-        <w:rPr>
-          <w:rFonts w:ascii="Consolas" w:hAnsi="Consolas" w:cs="Consolas"/>
-          <w:color w:val="0000FF"/>
-          <w:sz w:val="22"/>
-        </w:rPr>
-        <w:t>double</w:t>
-      </w:r>
-      <w:r>
-        <w:rPr>
-          <w:rFonts w:ascii="Consolas" w:hAnsi="Consolas" w:cs="Consolas"/>
-          <w:color w:val="000000"/>
-          <w:sz w:val="22"/>
-        </w:rPr>
-        <w:t xml:space="preserve"> </w:t>
-      </w:r>
-      <w:proofErr w:type="spellStart"/>
-      <w:r>
-        <w:rPr>
-          <w:rFonts w:ascii="Consolas" w:hAnsi="Consolas" w:cs="Consolas"/>
-          <w:color w:val="808080"/>
-          <w:sz w:val="22"/>
-        </w:rPr>
-        <w:t>lowerLimit</w:t>
-      </w:r>
-      <w:proofErr w:type="spellEnd"/>
-      <w:r>
-        <w:rPr>
-          <w:rFonts w:ascii="Consolas" w:hAnsi="Consolas" w:cs="Consolas"/>
-          <w:color w:val="000000"/>
-          <w:sz w:val="22"/>
-        </w:rPr>
-        <w:t xml:space="preserve">, </w:t>
-      </w:r>
-      <w:r>
-        <w:rPr>
-          <w:rFonts w:ascii="Consolas" w:hAnsi="Consolas" w:cs="Consolas"/>
-          <w:color w:val="0000FF"/>
-          <w:sz w:val="22"/>
-        </w:rPr>
-        <w:t>double</w:t>
-      </w:r>
-      <w:r>
-        <w:rPr>
-          <w:rFonts w:ascii="Consolas" w:hAnsi="Consolas" w:cs="Consolas"/>
-          <w:color w:val="000000"/>
-          <w:sz w:val="22"/>
-        </w:rPr>
-        <w:t xml:space="preserve"> </w:t>
-      </w:r>
-      <w:proofErr w:type="spellStart"/>
-      <w:r>
-        <w:rPr>
-          <w:rFonts w:ascii="Consolas" w:hAnsi="Consolas" w:cs="Consolas"/>
-          <w:color w:val="808080"/>
-          <w:sz w:val="22"/>
-        </w:rPr>
-        <w:t>upperLimit</w:t>
-      </w:r>
-      <w:proofErr w:type="spellEnd"/>
-      <w:r>
-        <w:rPr>
-          <w:rFonts w:ascii="Consolas" w:hAnsi="Consolas" w:cs="Consolas"/>
-          <w:color w:val="000000"/>
-          <w:sz w:val="22"/>
-        </w:rPr>
-        <w:t>);</w:t>
-      </w:r>
-    </w:p>
-    <w:p>
-      <w:pPr>
-        <w:spacing w:line="259" w:lineRule="auto"/>
-        <w:ind w:firstLine="720"/>
-        <w:rPr>
-          <w:rFonts w:ascii="Consolas" w:hAnsi="Consolas" w:cs="Consolas"/>
-          <w:color w:val="008000"/>
-          <w:sz w:val="19"/>
-          <w:szCs w:val="19"/>
-        </w:rPr>
-      </w:pPr>
-      <w:r>
-        <w:rPr>
-          <w:bCs/>
-          <w:highlight w:val="white"/>
-        </w:rPr>
-        <w:t xml:space="preserve">Works exactly like </w:t>
-      </w:r>
-      <w:proofErr w:type="spellStart"/>
-      <w:proofErr w:type="gramStart"/>
+        <w:t>Limited</w:t>
+      </w:r>
       <w:r>
         <w:rPr>
           <w:b/>
@@ -2557,45 +2245,7 @@
           <w:szCs w:val="24"/>
           <w:highlight w:val="white"/>
         </w:rPr>
-        <w:t>getInt</w:t>
-      </w:r>
-      <w:r>
-        <w:rPr>
-          <w:b/>
-          <w:i/>
-          <w:iCs/>
-          <w:color w:val="7030A0"/>
-          <w:sz w:val="28"/>
-          <w:szCs w:val="24"/>
-          <w:highlight w:val="white"/>
-        </w:rPr>
-        <w:t>Limited</w:t>
-      </w:r>
-      <w:proofErr w:type="spellEnd"/>
-      <w:r>
-        <w:rPr>
-          <w:b/>
-          <w:i/>
-          <w:iCs/>
-          <w:color w:val="7030A0"/>
-          <w:sz w:val="28"/>
-          <w:szCs w:val="24"/>
-          <w:highlight w:val="white"/>
-        </w:rPr>
-        <w:t>(</w:t>
-      </w:r>
-      <w:proofErr w:type="gramEnd"/>
-      <w:r>
-        <w:rPr>
-          <w:b/>
-          <w:i/>
-          <w:iCs/>
-          <w:color w:val="7030A0"/>
-          <w:sz w:val="28"/>
-          <w:szCs w:val="24"/>
-          <w:highlight w:val="white"/>
-        </w:rPr>
-        <w:t>)</w:t>
+        <w:t>()</w:t>
       </w:r>
       <w:r>
         <w:rPr>
@@ -2812,7 +2462,6 @@
           <w:szCs w:val="19"/>
         </w:rPr>
       </w:pPr>
-      <w:proofErr w:type="gramStart"/>
       <w:r>
         <w:rPr>
           <w:rFonts w:ascii="Consolas" w:hAnsi="Consolas" w:cs="Consolas"/>
@@ -2820,9 +2469,22 @@
           <w:sz w:val="19"/>
           <w:szCs w:val="19"/>
         </w:rPr>
-        <w:t>listing</w:t>
-      </w:r>
-      <w:proofErr w:type="gramEnd"/>
+        <w:t>listing header and footer with grand total:</w:t>
+      </w:r>
+    </w:p>
+    <w:p>
+      <w:pPr>
+        <w:autoSpaceDE w:val="0"/>
+        <w:autoSpaceDN w:val="0"/>
+        <w:adjustRightInd w:val="0"/>
+        <w:spacing w:after="0" w:line="240" w:lineRule="auto"/>
+        <w:rPr>
+          <w:rFonts w:ascii="Consolas" w:hAnsi="Consolas" w:cs="Consolas"/>
+          <w:color w:val="000000"/>
+          <w:sz w:val="19"/>
+          <w:szCs w:val="19"/>
+        </w:rPr>
+      </w:pPr>
       <w:r>
         <w:rPr>
           <w:rFonts w:ascii="Consolas" w:hAnsi="Consolas" w:cs="Consolas"/>
@@ -2830,7 +2492,7 @@
           <w:sz w:val="19"/>
           <w:szCs w:val="19"/>
         </w:rPr>
-        <w:t xml:space="preserve"> header and footer with grand total:</w:t>
+        <w:t>Row |SKU| Name               | Price  |Taxed| Qty | Min |   Total    |Atn</w:t>
       </w:r>
     </w:p>
     <w:p>
@@ -2853,9 +2515,22 @@
           <w:sz w:val="19"/>
           <w:szCs w:val="19"/>
         </w:rPr>
-        <w:t xml:space="preserve">Row |SKU| Name               | </w:t>
-      </w:r>
-      <w:proofErr w:type="gramStart"/>
+        <w:t>----+---+--------------------+--------+-----+-----+-----+------------|---</w:t>
+      </w:r>
+    </w:p>
+    <w:p>
+      <w:pPr>
+        <w:autoSpaceDE w:val="0"/>
+        <w:autoSpaceDN w:val="0"/>
+        <w:adjustRightInd w:val="0"/>
+        <w:spacing w:after="0" w:line="240" w:lineRule="auto"/>
+        <w:rPr>
+          <w:rFonts w:ascii="Consolas" w:hAnsi="Consolas" w:cs="Consolas"/>
+          <w:color w:val="000000"/>
+          <w:sz w:val="19"/>
+          <w:szCs w:val="19"/>
+        </w:rPr>
+      </w:pPr>
       <w:r>
         <w:rPr>
           <w:rFonts w:ascii="Consolas" w:hAnsi="Consolas" w:cs="Consolas"/>
@@ -2863,9 +2538,22 @@
           <w:sz w:val="19"/>
           <w:szCs w:val="19"/>
         </w:rPr>
-        <w:t>Price  |</w:t>
-      </w:r>
-      <w:proofErr w:type="gramEnd"/>
+        <w:t>--------------------------------------------------------+----------------</w:t>
+      </w:r>
+    </w:p>
+    <w:p>
+      <w:pPr>
+        <w:autoSpaceDE w:val="0"/>
+        <w:autoSpaceDN w:val="0"/>
+        <w:adjustRightInd w:val="0"/>
+        <w:spacing w:after="0" w:line="240" w:lineRule="auto"/>
+        <w:rPr>
+          <w:rFonts w:ascii="Consolas" w:hAnsi="Consolas" w:cs="Consolas"/>
+          <w:color w:val="000000"/>
+          <w:sz w:val="19"/>
+          <w:szCs w:val="19"/>
+        </w:rPr>
+      </w:pPr>
       <w:r>
         <w:rPr>
           <w:rFonts w:ascii="Consolas" w:hAnsi="Consolas" w:cs="Consolas"/>
@@ -2873,9 +2561,22 @@
           <w:sz w:val="19"/>
           <w:szCs w:val="19"/>
         </w:rPr>
-        <w:t xml:space="preserve">Taxed| </w:t>
-      </w:r>
-      <w:proofErr w:type="spellStart"/>
+        <w:t xml:space="preserve">                                           Grand Total: |     1234.57</w:t>
+      </w:r>
+    </w:p>
+    <w:p>
+      <w:pPr>
+        <w:autoSpaceDE w:val="0"/>
+        <w:autoSpaceDN w:val="0"/>
+        <w:adjustRightInd w:val="0"/>
+        <w:spacing w:after="0" w:line="240" w:lineRule="auto"/>
+        <w:rPr>
+          <w:rFonts w:ascii="Consolas" w:hAnsi="Consolas" w:cs="Consolas"/>
+          <w:color w:val="000000"/>
+          <w:sz w:val="19"/>
+          <w:szCs w:val="19"/>
+        </w:rPr>
+      </w:pPr>
       <w:r>
         <w:rPr>
           <w:rFonts w:ascii="Consolas" w:hAnsi="Consolas" w:cs="Consolas"/>
@@ -2883,9 +2584,22 @@
           <w:sz w:val="19"/>
           <w:szCs w:val="19"/>
         </w:rPr>
-        <w:t>Qty</w:t>
-      </w:r>
-      <w:proofErr w:type="spellEnd"/>
+        <w:t>listing header and footer without grand total:</w:t>
+      </w:r>
+    </w:p>
+    <w:p>
+      <w:pPr>
+        <w:autoSpaceDE w:val="0"/>
+        <w:autoSpaceDN w:val="0"/>
+        <w:adjustRightInd w:val="0"/>
+        <w:spacing w:after="0" w:line="240" w:lineRule="auto"/>
+        <w:rPr>
+          <w:rFonts w:ascii="Consolas" w:hAnsi="Consolas" w:cs="Consolas"/>
+          <w:color w:val="000000"/>
+          <w:sz w:val="19"/>
+          <w:szCs w:val="19"/>
+        </w:rPr>
+      </w:pPr>
       <w:r>
         <w:rPr>
           <w:rFonts w:ascii="Consolas" w:hAnsi="Consolas" w:cs="Consolas"/>
@@ -2893,196 +2607,8 @@
           <w:sz w:val="19"/>
           <w:szCs w:val="19"/>
         </w:rPr>
-        <w:t xml:space="preserve"> | Min |   Total    |</w:t>
-      </w:r>
-      <w:proofErr w:type="spellStart"/>
-      <w:r>
-        <w:rPr>
-          <w:rFonts w:ascii="Consolas" w:hAnsi="Consolas" w:cs="Consolas"/>
-          <w:color w:val="008000"/>
-          <w:sz w:val="19"/>
-          <w:szCs w:val="19"/>
-        </w:rPr>
-        <w:t>Atn</w:t>
-      </w:r>
-      <w:proofErr w:type="spellEnd"/>
-    </w:p>
-    <w:p>
-      <w:pPr>
-        <w:autoSpaceDE w:val="0"/>
-        <w:autoSpaceDN w:val="0"/>
-        <w:adjustRightInd w:val="0"/>
-        <w:spacing w:after="0" w:line="240" w:lineRule="auto"/>
-        <w:rPr>
-          <w:rFonts w:ascii="Consolas" w:hAnsi="Consolas" w:cs="Consolas"/>
-          <w:color w:val="000000"/>
-          <w:sz w:val="19"/>
-          <w:szCs w:val="19"/>
-        </w:rPr>
-      </w:pPr>
-      <w:r>
-        <w:rPr>
-          <w:rFonts w:ascii="Consolas" w:hAnsi="Consolas" w:cs="Consolas"/>
-          <w:color w:val="008000"/>
-          <w:sz w:val="19"/>
-          <w:szCs w:val="19"/>
-        </w:rPr>
-        <w:t>----+---+--------------------+--------+-----+-----+-----+------------|---</w:t>
-      </w:r>
-    </w:p>
-    <w:p>
-      <w:pPr>
-        <w:autoSpaceDE w:val="0"/>
-        <w:autoSpaceDN w:val="0"/>
-        <w:adjustRightInd w:val="0"/>
-        <w:spacing w:after="0" w:line="240" w:lineRule="auto"/>
-        <w:rPr>
-          <w:rFonts w:ascii="Consolas" w:hAnsi="Consolas" w:cs="Consolas"/>
-          <w:color w:val="000000"/>
-          <w:sz w:val="19"/>
-          <w:szCs w:val="19"/>
-        </w:rPr>
-      </w:pPr>
-      <w:r>
-        <w:rPr>
-          <w:rFonts w:ascii="Consolas" w:hAnsi="Consolas" w:cs="Consolas"/>
-          <w:color w:val="008000"/>
-          <w:sz w:val="19"/>
-          <w:szCs w:val="19"/>
-        </w:rPr>
-        <w:t>--------------------------------------------------------+----------------</w:t>
-      </w:r>
-    </w:p>
-    <w:p>
-      <w:pPr>
-        <w:autoSpaceDE w:val="0"/>
-        <w:autoSpaceDN w:val="0"/>
-        <w:adjustRightInd w:val="0"/>
-        <w:spacing w:after="0" w:line="240" w:lineRule="auto"/>
-        <w:rPr>
-          <w:rFonts w:ascii="Consolas" w:hAnsi="Consolas" w:cs="Consolas"/>
-          <w:color w:val="000000"/>
-          <w:sz w:val="19"/>
-          <w:szCs w:val="19"/>
-        </w:rPr>
-      </w:pPr>
-      <w:r>
-        <w:rPr>
-          <w:rFonts w:ascii="Consolas" w:hAnsi="Consolas" w:cs="Consolas"/>
-          <w:color w:val="008000"/>
-          <w:sz w:val="19"/>
-          <w:szCs w:val="19"/>
-        </w:rPr>
-        <w:t xml:space="preserve">                                           Grand Total: |     1234.57</w:t>
-      </w:r>
-    </w:p>
-    <w:p>
-      <w:pPr>
-        <w:autoSpaceDE w:val="0"/>
-        <w:autoSpaceDN w:val="0"/>
-        <w:adjustRightInd w:val="0"/>
-        <w:spacing w:after="0" w:line="240" w:lineRule="auto"/>
-        <w:rPr>
-          <w:rFonts w:ascii="Consolas" w:hAnsi="Consolas" w:cs="Consolas"/>
-          <w:color w:val="000000"/>
-          <w:sz w:val="19"/>
-          <w:szCs w:val="19"/>
-        </w:rPr>
-      </w:pPr>
-      <w:proofErr w:type="gramStart"/>
-      <w:r>
-        <w:rPr>
-          <w:rFonts w:ascii="Consolas" w:hAnsi="Consolas" w:cs="Consolas"/>
-          <w:color w:val="008000"/>
-          <w:sz w:val="19"/>
-          <w:szCs w:val="19"/>
-        </w:rPr>
-        <w:t>listing</w:t>
-      </w:r>
-      <w:proofErr w:type="gramEnd"/>
-      <w:r>
-        <w:rPr>
-          <w:rFonts w:ascii="Consolas" w:hAnsi="Consolas" w:cs="Consolas"/>
-          <w:color w:val="008000"/>
-          <w:sz w:val="19"/>
-          <w:szCs w:val="19"/>
-        </w:rPr>
-        <w:t xml:space="preserve"> header and footer without grand total:</w:t>
-      </w:r>
-    </w:p>
-    <w:p>
-      <w:pPr>
-        <w:autoSpaceDE w:val="0"/>
-        <w:autoSpaceDN w:val="0"/>
-        <w:adjustRightInd w:val="0"/>
-        <w:spacing w:after="0" w:line="240" w:lineRule="auto"/>
-        <w:rPr>
-          <w:rFonts w:ascii="Consolas" w:hAnsi="Consolas" w:cs="Consolas"/>
-          <w:color w:val="000000"/>
-          <w:sz w:val="19"/>
-          <w:szCs w:val="19"/>
-        </w:rPr>
-      </w:pPr>
-      <w:r>
-        <w:rPr>
-          <w:rFonts w:ascii="Consolas" w:hAnsi="Consolas" w:cs="Consolas"/>
-          <w:color w:val="008000"/>
-          <w:sz w:val="19"/>
-          <w:szCs w:val="19"/>
-        </w:rPr>
-        <w:t xml:space="preserve">Row |SKU| Name               | </w:t>
-      </w:r>
-      <w:proofErr w:type="gramStart"/>
-      <w:r>
-        <w:rPr>
-          <w:rFonts w:ascii="Consolas" w:hAnsi="Consolas" w:cs="Consolas"/>
-          <w:color w:val="008000"/>
-          <w:sz w:val="19"/>
-          <w:szCs w:val="19"/>
-        </w:rPr>
-        <w:t>Price  |</w:t>
-      </w:r>
-      <w:proofErr w:type="gramEnd"/>
-      <w:r>
-        <w:rPr>
-          <w:rFonts w:ascii="Consolas" w:hAnsi="Consolas" w:cs="Consolas"/>
-          <w:color w:val="008000"/>
-          <w:sz w:val="19"/>
-          <w:szCs w:val="19"/>
-        </w:rPr>
-        <w:t xml:space="preserve">Taxed| </w:t>
-      </w:r>
-      <w:proofErr w:type="spellStart"/>
-      <w:r>
-        <w:rPr>
-          <w:rFonts w:ascii="Consolas" w:hAnsi="Consolas" w:cs="Consolas"/>
-          <w:color w:val="008000"/>
-          <w:sz w:val="19"/>
-          <w:szCs w:val="19"/>
-        </w:rPr>
-        <w:t>Qty</w:t>
-      </w:r>
-      <w:proofErr w:type="spellEnd"/>
-      <w:r>
-        <w:rPr>
-          <w:rFonts w:ascii="Consolas" w:hAnsi="Consolas" w:cs="Consolas"/>
-          <w:color w:val="008000"/>
-          <w:sz w:val="19"/>
-          <w:szCs w:val="19"/>
-        </w:rPr>
-        <w:t xml:space="preserve"> | Min |   Total    |</w:t>
-      </w:r>
-      <w:proofErr w:type="spellStart"/>
-      <w:r>
-        <w:rPr>
-          <w:rFonts w:ascii="Consolas" w:hAnsi="Consolas" w:cs="Consolas"/>
-          <w:color w:val="008000"/>
-          <w:sz w:val="19"/>
-          <w:szCs w:val="19"/>
-        </w:rPr>
-        <w:t>Atn</w:t>
-      </w:r>
-      <w:proofErr w:type="spellEnd"/>
+        <w:t>Row |SKU| Name               | Price  |Taxed| Qty | Min |   Total    |Atn</w:t>
+      </w:r>
     </w:p>
     <w:p>
       <w:pPr>
@@ -3189,8 +2715,6 @@
         </w:rPr>
         <w:t xml:space="preserve">Enter an integer: </w:t>
       </w:r>
-      <w:proofErr w:type="spellStart"/>
-      <w:proofErr w:type="gramStart"/>
       <w:r>
         <w:rPr>
           <w:rFonts w:ascii="Consolas" w:hAnsi="Consolas" w:cs="Consolas"/>
@@ -3205,8 +2729,6 @@
         </w:rPr>
         <w:t>abc</w:t>
       </w:r>
-      <w:proofErr w:type="spellEnd"/>
-      <w:proofErr w:type="gramEnd"/>
     </w:p>
     <w:p>
       <w:pPr>
@@ -3461,8 +2983,6 @@
         </w:rPr>
         <w:t xml:space="preserve">Enter a floating point number: </w:t>
       </w:r>
-      <w:proofErr w:type="spellStart"/>
-      <w:proofErr w:type="gramStart"/>
       <w:r>
         <w:rPr>
           <w:rFonts w:ascii="Consolas" w:hAnsi="Consolas" w:cs="Consolas"/>
@@ -3477,8 +2997,6 @@
         </w:rPr>
         <w:t>abc</w:t>
       </w:r>
-      <w:proofErr w:type="spellEnd"/>
-      <w:proofErr w:type="gramEnd"/>
     </w:p>
     <w:p>
       <w:pPr>
@@ -4070,7 +3588,6 @@
           <w:szCs w:val="32"/>
         </w:rPr>
       </w:pPr>
-      <w:proofErr w:type="gramStart"/>
       <w:r>
         <w:rPr>
           <w:rFonts w:ascii="Consolas" w:hAnsi="Consolas" w:cs="Consolas"/>
@@ -4081,7 +3598,6 @@
         </w:rPr>
         <w:t>int</w:t>
       </w:r>
-      <w:proofErr w:type="gramEnd"/>
       <w:r>
         <w:rPr>
           <w:rFonts w:ascii="Consolas" w:hAnsi="Consolas" w:cs="Consolas"/>
@@ -4140,8 +3656,6 @@
         </w:rPr>
         <w:t xml:space="preserve"> (</w:t>
       </w:r>
-      <w:proofErr w:type="spellStart"/>
-      <w:proofErr w:type="gramStart"/>
       <w:r>
         <w:rPr>
           <w:rFonts w:ascii="Consolas" w:hAnsi="Consolas" w:cs="Consolas"/>
@@ -4149,27 +3663,7 @@
           <w:sz w:val="19"/>
           <w:szCs w:val="19"/>
         </w:rPr>
-        <w:t>clrKyb</w:t>
-      </w:r>
-      <w:proofErr w:type="spellEnd"/>
-      <w:r>
-        <w:rPr>
-          <w:rFonts w:ascii="Consolas" w:hAnsi="Consolas" w:cs="Consolas"/>
-          <w:color w:val="FF0000"/>
-          <w:sz w:val="19"/>
-          <w:szCs w:val="19"/>
-        </w:rPr>
-        <w:t>(</w:t>
-      </w:r>
-      <w:proofErr w:type="gramEnd"/>
-      <w:r>
-        <w:rPr>
-          <w:rFonts w:ascii="Consolas" w:hAnsi="Consolas" w:cs="Consolas"/>
-          <w:color w:val="FF0000"/>
-          <w:sz w:val="19"/>
-          <w:szCs w:val="19"/>
-        </w:rPr>
-        <w:t>)</w:t>
+        <w:t>clrKyb()</w:t>
       </w:r>
       <w:r>
         <w:rPr>
@@ -4212,27 +3706,7 @@
           <w:sz w:val="19"/>
           <w:szCs w:val="19"/>
         </w:rPr>
-        <w:t>Only (Y)</w:t>
-      </w:r>
-      <w:proofErr w:type="spellStart"/>
-      <w:r>
-        <w:rPr>
-          <w:rFonts w:ascii="Consolas" w:hAnsi="Consolas" w:cs="Consolas"/>
-          <w:color w:val="A31515"/>
-          <w:sz w:val="19"/>
-          <w:szCs w:val="19"/>
-        </w:rPr>
-        <w:t>es</w:t>
-      </w:r>
-      <w:proofErr w:type="spellEnd"/>
-      <w:r>
-        <w:rPr>
-          <w:rFonts w:ascii="Consolas" w:hAnsi="Consolas" w:cs="Consolas"/>
-          <w:color w:val="A31515"/>
-          <w:sz w:val="19"/>
-          <w:szCs w:val="19"/>
-        </w:rPr>
-        <w:t xml:space="preserve"> or (N)o are acceptable: </w:t>
+        <w:t xml:space="preserve">Only (Y)es or (N)o are acceptable: </w:t>
       </w:r>
       <w:r>
         <w:rPr>
@@ -4292,7 +3766,6 @@
           <w:sz w:val="22"/>
         </w:rPr>
       </w:pPr>
-      <w:proofErr w:type="gramStart"/>
       <w:r>
         <w:rPr>
           <w:rFonts w:ascii="Consolas" w:hAnsi="Consolas" w:cs="Consolas"/>
@@ -4303,7 +3776,6 @@
         </w:rPr>
         <w:t>int</w:t>
       </w:r>
-      <w:proofErr w:type="gramEnd"/>
       <w:r>
         <w:rPr>
           <w:rFonts w:ascii="Consolas" w:hAnsi="Consolas" w:cs="Consolas"/>
@@ -4354,18 +3826,8 @@
           <w:color w:val="000000"/>
           <w:szCs w:val="24"/>
         </w:rPr>
-        <w:t xml:space="preserve">Menu prints the following </w:t>
-      </w:r>
-      <w:proofErr w:type="gramStart"/>
-      <w:r>
-        <w:rPr>
-          <w:rFonts w:cstheme="minorHAnsi"/>
-          <w:color w:val="000000"/>
-          <w:szCs w:val="24"/>
-        </w:rPr>
-        <w:t>options:</w:t>
-      </w:r>
-      <w:proofErr w:type="gramEnd"/>
+        <w:t>Menu prints the following options:</w:t>
+      </w:r>
       <w:r>
         <w:rPr>
           <w:rFonts w:cstheme="minorHAnsi"/>
@@ -4850,7 +4312,6 @@
           <w:sz w:val="22"/>
         </w:rPr>
       </w:pPr>
-      <w:proofErr w:type="gramStart"/>
       <w:r>
         <w:rPr>
           <w:rFonts w:ascii="Consolas" w:hAnsi="Consolas" w:cs="Consolas"/>
@@ -4861,38 +4322,15 @@
         </w:rPr>
         <w:t>void</w:t>
       </w:r>
-      <w:proofErr w:type="gramEnd"/>
-      <w:r>
-        <w:rPr>
-          <w:rFonts w:ascii="Consolas" w:hAnsi="Consolas" w:cs="Consolas"/>
-          <w:b/>
-          <w:bCs/>
-          <w:color w:val="000000"/>
-          <w:sz w:val="22"/>
-        </w:rPr>
-        <w:t xml:space="preserve"> </w:t>
-      </w:r>
-      <w:proofErr w:type="spellStart"/>
-      <w:r>
-        <w:rPr>
-          <w:rFonts w:ascii="Consolas" w:hAnsi="Consolas" w:cs="Consolas"/>
-          <w:b/>
-          <w:bCs/>
-          <w:color w:val="000000"/>
-          <w:sz w:val="22"/>
-        </w:rPr>
-        <w:t>GrocInvSys</w:t>
-      </w:r>
-      <w:proofErr w:type="spellEnd"/>
-      <w:r>
-        <w:rPr>
-          <w:rFonts w:ascii="Consolas" w:hAnsi="Consolas" w:cs="Consolas"/>
-          <w:b/>
-          <w:bCs/>
-          <w:color w:val="000000"/>
-          <w:sz w:val="22"/>
-        </w:rPr>
-        <w:t>(</w:t>
+      <w:r>
+        <w:rPr>
+          <w:rFonts w:ascii="Consolas" w:hAnsi="Consolas" w:cs="Consolas"/>
+          <w:b/>
+          <w:bCs/>
+          <w:color w:val="000000"/>
+          <w:sz w:val="22"/>
+        </w:rPr>
+        <w:t xml:space="preserve"> GrocInvSys(</w:t>
       </w:r>
       <w:r>
         <w:rPr>
@@ -4960,23 +4398,13 @@
           <w:szCs w:val="24"/>
         </w:rPr>
       </w:pPr>
-      <w:proofErr w:type="spellStart"/>
       <w:r>
         <w:rPr>
           <w:rFonts w:cstheme="minorHAnsi"/>
           <w:color w:val="000000"/>
           <w:szCs w:val="24"/>
         </w:rPr>
-        <w:t>GrocInvSys</w:t>
-      </w:r>
-      <w:proofErr w:type="spellEnd"/>
-      <w:r>
-        <w:rPr>
-          <w:rFonts w:cstheme="minorHAnsi"/>
-          <w:color w:val="000000"/>
-          <w:szCs w:val="24"/>
-        </w:rPr>
-        <w:t xml:space="preserve">, first, displays the welcome message and skips a line and then displays the menu and receives the user’s selection. </w:t>
+        <w:t xml:space="preserve">GrocInvSys, first, displays the welcome message and skips a line and then displays the menu and receives the user’s selection. </w:t>
       </w:r>
     </w:p>
     <w:p>
@@ -5033,7 +4461,6 @@
         </w:rPr>
         <w:t xml:space="preserve"> under construction</w:t>
       </w:r>
-      <w:proofErr w:type="gramStart"/>
       <w:r>
         <w:rPr>
           <w:rFonts w:ascii="Consolas" w:hAnsi="Consolas" w:cs="Consolas"/>
@@ -5051,18 +4478,7 @@
           <w:color w:val="000000"/>
           <w:szCs w:val="24"/>
         </w:rPr>
-        <w:t>&lt;</w:t>
-      </w:r>
-      <w:proofErr w:type="gramEnd"/>
-      <w:r>
-        <w:rPr>
-          <w:rFonts w:cstheme="minorHAnsi"/>
-          <w:b/>
-          <w:bCs/>
-          <w:color w:val="000000"/>
-          <w:szCs w:val="24"/>
-        </w:rPr>
-        <w:t xml:space="preserve"> </w:t>
+        <w:t xml:space="preserve">&lt; </w:t>
       </w:r>
       <w:r>
         <w:rPr>
@@ -5127,7 +4543,6 @@
         </w:rPr>
         <w:t xml:space="preserve"> under construction</w:t>
       </w:r>
-      <w:proofErr w:type="gramStart"/>
       <w:r>
         <w:rPr>
           <w:rFonts w:ascii="Consolas" w:hAnsi="Consolas" w:cs="Consolas"/>
@@ -5145,18 +4560,7 @@
           <w:color w:val="000000"/>
           <w:szCs w:val="24"/>
         </w:rPr>
-        <w:t>&lt;</w:t>
-      </w:r>
-      <w:proofErr w:type="gramEnd"/>
-      <w:r>
-        <w:rPr>
-          <w:rFonts w:cstheme="minorHAnsi"/>
-          <w:b/>
-          <w:bCs/>
-          <w:color w:val="000000"/>
-          <w:szCs w:val="24"/>
-        </w:rPr>
-        <w:t xml:space="preserve"> </w:t>
+        <w:t xml:space="preserve">&lt; </w:t>
       </w:r>
       <w:r>
         <w:rPr>
@@ -5221,7 +4625,6 @@
         </w:rPr>
         <w:t xml:space="preserve"> under construction</w:t>
       </w:r>
-      <w:proofErr w:type="gramStart"/>
       <w:r>
         <w:rPr>
           <w:rFonts w:ascii="Consolas" w:hAnsi="Consolas" w:cs="Consolas"/>
@@ -5239,18 +4642,7 @@
           <w:color w:val="000000"/>
           <w:szCs w:val="24"/>
         </w:rPr>
-        <w:t>&lt;</w:t>
-      </w:r>
-      <w:proofErr w:type="gramEnd"/>
-      <w:r>
-        <w:rPr>
-          <w:rFonts w:cstheme="minorHAnsi"/>
-          <w:b/>
-          <w:bCs/>
-          <w:color w:val="000000"/>
-          <w:szCs w:val="24"/>
-        </w:rPr>
-        <w:t xml:space="preserve"> </w:t>
+        <w:t xml:space="preserve">&lt; </w:t>
       </w:r>
       <w:r>
         <w:rPr>
@@ -5315,7 +4707,6 @@
         </w:rPr>
         <w:t xml:space="preserve"> under construction</w:t>
       </w:r>
-      <w:proofErr w:type="gramStart"/>
       <w:r>
         <w:rPr>
           <w:rFonts w:ascii="Consolas" w:hAnsi="Consolas" w:cs="Consolas"/>
@@ -5333,18 +4724,7 @@
           <w:color w:val="000000"/>
           <w:szCs w:val="24"/>
         </w:rPr>
-        <w:t>&lt;</w:t>
-      </w:r>
-      <w:proofErr w:type="gramEnd"/>
-      <w:r>
-        <w:rPr>
-          <w:rFonts w:cstheme="minorHAnsi"/>
-          <w:b/>
-          <w:bCs/>
-          <w:color w:val="000000"/>
-          <w:szCs w:val="24"/>
-        </w:rPr>
-        <w:t xml:space="preserve"> </w:t>
+        <w:t xml:space="preserve">&lt; </w:t>
       </w:r>
       <w:r>
         <w:rPr>
@@ -5404,7 +4784,6 @@
         </w:rPr>
         <w:t xml:space="preserve"> under construction</w:t>
       </w:r>
-      <w:proofErr w:type="gramStart"/>
       <w:r>
         <w:rPr>
           <w:rFonts w:ascii="Consolas" w:hAnsi="Consolas" w:cs="Consolas"/>
@@ -5424,7 +4803,6 @@
         </w:rPr>
         <w:t>&lt;</w:t>
       </w:r>
-      <w:proofErr w:type="gramEnd"/>
       <w:r>
         <w:t xml:space="preserve"> </w:t>
       </w:r>
@@ -5491,7 +4869,6 @@
         </w:rPr>
         <w:t xml:space="preserve"> under construction</w:t>
       </w:r>
-      <w:proofErr w:type="gramStart"/>
       <w:r>
         <w:rPr>
           <w:rFonts w:ascii="Consolas" w:hAnsi="Consolas" w:cs="Consolas"/>
@@ -5509,18 +4886,7 @@
           <w:color w:val="000000"/>
           <w:szCs w:val="24"/>
         </w:rPr>
-        <w:t>&lt;</w:t>
-      </w:r>
-      <w:proofErr w:type="gramEnd"/>
-      <w:r>
-        <w:rPr>
-          <w:rFonts w:cstheme="minorHAnsi"/>
-          <w:b/>
-          <w:bCs/>
-          <w:color w:val="000000"/>
-          <w:szCs w:val="24"/>
-        </w:rPr>
-        <w:t xml:space="preserve"> </w:t>
+        <w:t xml:space="preserve">&lt; </w:t>
       </w:r>
       <w:r>
         <w:rPr>
@@ -5585,7 +4951,6 @@
         </w:rPr>
         <w:t xml:space="preserve"> under construction</w:t>
       </w:r>
-      <w:proofErr w:type="gramStart"/>
       <w:r>
         <w:rPr>
           <w:rFonts w:ascii="Consolas" w:hAnsi="Consolas" w:cs="Consolas"/>
@@ -5603,18 +4968,7 @@
           <w:color w:val="000000"/>
           <w:szCs w:val="24"/>
         </w:rPr>
-        <w:t>&lt;</w:t>
-      </w:r>
-      <w:proofErr w:type="gramEnd"/>
-      <w:r>
-        <w:rPr>
-          <w:rFonts w:cstheme="minorHAnsi"/>
-          <w:b/>
-          <w:bCs/>
-          <w:color w:val="000000"/>
-          <w:szCs w:val="24"/>
-        </w:rPr>
-        <w:t xml:space="preserve"> </w:t>
+        <w:t xml:space="preserve">&lt; </w:t>
       </w:r>
       <w:r>
         <w:rPr>
@@ -5698,27 +5052,7 @@
           <w:sz w:val="19"/>
           <w:szCs w:val="19"/>
         </w:rPr>
-        <w:t>Exit the program? (Y)</w:t>
-      </w:r>
-      <w:proofErr w:type="spellStart"/>
-      <w:r>
-        <w:rPr>
-          <w:rFonts w:ascii="Consolas" w:hAnsi="Consolas" w:cs="Consolas"/>
-          <w:color w:val="C00000"/>
-          <w:sz w:val="19"/>
-          <w:szCs w:val="19"/>
-        </w:rPr>
-        <w:t>es</w:t>
-      </w:r>
-      <w:proofErr w:type="spellEnd"/>
-      <w:r>
-        <w:rPr>
-          <w:rFonts w:ascii="Consolas" w:hAnsi="Consolas" w:cs="Consolas"/>
-          <w:color w:val="C00000"/>
-          <w:sz w:val="19"/>
-          <w:szCs w:val="19"/>
-        </w:rPr>
-        <w:t xml:space="preserve">/(N)o): </w:t>
+        <w:t xml:space="preserve">Exit the program? (Y)es/(N)o): </w:t>
       </w:r>
       <w:r>
         <w:rPr>
@@ -5816,9 +5150,8 @@
           <w:szCs w:val="19"/>
         </w:rPr>
         <w:lastRenderedPageBreak/>
-        <w:t>Application user interface pseudo code</w:t>
-      </w:r>
-      <w:proofErr w:type="gramStart"/>
+        <w:t>Application user interface pseudo code:</w:t>
+      </w:r>
       <w:r>
         <w:rPr>
           <w:rFonts w:ascii="Consolas" w:hAnsi="Consolas" w:cs="Consolas"/>
@@ -5826,9 +5159,8 @@
           <w:sz w:val="19"/>
           <w:szCs w:val="19"/>
         </w:rPr>
-        <w:t>:</w:t>
-      </w:r>
-      <w:proofErr w:type="gramEnd"/>
+        <w:br/>
+      </w:r>
       <w:r>
         <w:rPr>
           <w:rFonts w:ascii="Consolas" w:hAnsi="Consolas" w:cs="Consolas"/>
@@ -5845,7 +5177,7 @@
           <w:sz w:val="19"/>
           <w:szCs w:val="19"/>
         </w:rPr>
-        <w:br/>
+        <w:t xml:space="preserve">while </w:t>
       </w:r>
       <w:r>
         <w:rPr>
@@ -5854,7 +5186,7 @@
           <w:sz w:val="19"/>
           <w:szCs w:val="19"/>
         </w:rPr>
-        <w:t xml:space="preserve">while </w:t>
+        <w:t xml:space="preserve">it is </w:t>
       </w:r>
       <w:r>
         <w:rPr>
@@ -5863,41 +5195,45 @@
           <w:sz w:val="19"/>
           <w:szCs w:val="19"/>
         </w:rPr>
-        <w:t xml:space="preserve">it is </w:t>
-      </w:r>
-      <w:r>
+        <w:t>not done</w:t>
+      </w:r>
+    </w:p>
+    <w:p>
+      <w:pPr>
+        <w:autoSpaceDE w:val="0"/>
+        <w:autoSpaceDN w:val="0"/>
+        <w:adjustRightInd w:val="0"/>
+        <w:spacing w:after="0" w:line="240" w:lineRule="auto"/>
         <w:rPr>
           <w:rFonts w:ascii="Consolas" w:hAnsi="Consolas" w:cs="Consolas"/>
           <w:color w:val="0070C0"/>
           <w:sz w:val="19"/>
           <w:szCs w:val="19"/>
         </w:rPr>
-        <w:t>not done</w:t>
-      </w:r>
-    </w:p>
-    <w:p>
-      <w:pPr>
-        <w:autoSpaceDE w:val="0"/>
-        <w:autoSpaceDN w:val="0"/>
-        <w:adjustRightInd w:val="0"/>
-        <w:spacing w:after="0" w:line="240" w:lineRule="auto"/>
+      </w:pPr>
+      <w:r>
         <w:rPr>
           <w:rFonts w:ascii="Consolas" w:hAnsi="Consolas" w:cs="Consolas"/>
           <w:color w:val="0070C0"/>
           <w:sz w:val="19"/>
           <w:szCs w:val="19"/>
         </w:rPr>
-      </w:pPr>
-      <w:r>
+        <w:t xml:space="preserve">   display menu</w:t>
+      </w:r>
+    </w:p>
+    <w:p>
+      <w:pPr>
+        <w:autoSpaceDE w:val="0"/>
+        <w:autoSpaceDN w:val="0"/>
+        <w:adjustRightInd w:val="0"/>
+        <w:spacing w:after="0" w:line="240" w:lineRule="auto"/>
         <w:rPr>
           <w:rFonts w:ascii="Consolas" w:hAnsi="Consolas" w:cs="Consolas"/>
           <w:color w:val="0070C0"/>
           <w:sz w:val="19"/>
           <w:szCs w:val="19"/>
         </w:rPr>
-        <w:t xml:space="preserve">   </w:t>
-      </w:r>
-      <w:proofErr w:type="gramStart"/>
+      </w:pPr>
       <w:r>
         <w:rPr>
           <w:rFonts w:ascii="Consolas" w:hAnsi="Consolas" w:cs="Consolas"/>
@@ -5905,9 +5241,8 @@
           <w:sz w:val="19"/>
           <w:szCs w:val="19"/>
         </w:rPr>
-        <w:t>display</w:t>
-      </w:r>
-      <w:proofErr w:type="gramEnd"/>
+        <w:t xml:space="preserve">   get selected option</w:t>
+      </w:r>
       <w:r>
         <w:rPr>
           <w:rFonts w:ascii="Consolas" w:hAnsi="Consolas" w:cs="Consolas"/>
@@ -5915,7 +5250,7 @@
           <w:sz w:val="19"/>
           <w:szCs w:val="19"/>
         </w:rPr>
-        <w:t xml:space="preserve"> menu</w:t>
+        <w:t xml:space="preserve"> from user</w:t>
       </w:r>
     </w:p>
     <w:p>
@@ -5938,19 +5273,22 @@
           <w:sz w:val="19"/>
           <w:szCs w:val="19"/>
         </w:rPr>
-        <w:t xml:space="preserve">   </w:t>
-      </w:r>
-      <w:proofErr w:type="gramStart"/>
-      <w:r>
+        <w:t xml:space="preserve">   check selection:</w:t>
+      </w:r>
+    </w:p>
+    <w:p>
+      <w:pPr>
+        <w:autoSpaceDE w:val="0"/>
+        <w:autoSpaceDN w:val="0"/>
+        <w:adjustRightInd w:val="0"/>
+        <w:spacing w:after="0" w:line="240" w:lineRule="auto"/>
         <w:rPr>
           <w:rFonts w:ascii="Consolas" w:hAnsi="Consolas" w:cs="Consolas"/>
           <w:color w:val="0070C0"/>
           <w:sz w:val="19"/>
           <w:szCs w:val="19"/>
         </w:rPr>
-        <w:t>get</w:t>
-      </w:r>
-      <w:proofErr w:type="gramEnd"/>
+      </w:pPr>
       <w:r>
         <w:rPr>
           <w:rFonts w:ascii="Consolas" w:hAnsi="Consolas" w:cs="Consolas"/>
@@ -5958,41 +5296,45 @@
           <w:sz w:val="19"/>
           <w:szCs w:val="19"/>
         </w:rPr>
-        <w:t xml:space="preserve"> selected option</w:t>
-      </w:r>
-      <w:r>
+        <w:t xml:space="preserve">      option one selected</w:t>
+      </w:r>
+    </w:p>
+    <w:p>
+      <w:pPr>
+        <w:autoSpaceDE w:val="0"/>
+        <w:autoSpaceDN w:val="0"/>
+        <w:adjustRightInd w:val="0"/>
+        <w:spacing w:after="0" w:line="240" w:lineRule="auto"/>
         <w:rPr>
           <w:rFonts w:ascii="Consolas" w:hAnsi="Consolas" w:cs="Consolas"/>
           <w:color w:val="0070C0"/>
           <w:sz w:val="19"/>
           <w:szCs w:val="19"/>
         </w:rPr>
-        <w:t xml:space="preserve"> from user</w:t>
-      </w:r>
-    </w:p>
-    <w:p>
-      <w:pPr>
-        <w:autoSpaceDE w:val="0"/>
-        <w:autoSpaceDN w:val="0"/>
-        <w:adjustRightInd w:val="0"/>
-        <w:spacing w:after="0" w:line="240" w:lineRule="auto"/>
+      </w:pPr>
+      <w:r>
         <w:rPr>
           <w:rFonts w:ascii="Consolas" w:hAnsi="Consolas" w:cs="Consolas"/>
           <w:color w:val="0070C0"/>
           <w:sz w:val="19"/>
           <w:szCs w:val="19"/>
         </w:rPr>
-      </w:pPr>
-      <w:r>
+        <w:t xml:space="preserve">         act accordingly</w:t>
+      </w:r>
+    </w:p>
+    <w:p>
+      <w:pPr>
+        <w:autoSpaceDE w:val="0"/>
+        <w:autoSpaceDN w:val="0"/>
+        <w:adjustRightInd w:val="0"/>
+        <w:spacing w:after="0" w:line="240" w:lineRule="auto"/>
         <w:rPr>
           <w:rFonts w:ascii="Consolas" w:hAnsi="Consolas" w:cs="Consolas"/>
           <w:color w:val="0070C0"/>
           <w:sz w:val="19"/>
           <w:szCs w:val="19"/>
         </w:rPr>
-        <w:t xml:space="preserve">   </w:t>
-      </w:r>
-      <w:proofErr w:type="gramStart"/>
+      </w:pPr>
       <w:r>
         <w:rPr>
           <w:rFonts w:ascii="Consolas" w:hAnsi="Consolas" w:cs="Consolas"/>
@@ -6000,42 +5342,45 @@
           <w:sz w:val="19"/>
           <w:szCs w:val="19"/>
         </w:rPr>
-        <w:t>check</w:t>
-      </w:r>
-      <w:proofErr w:type="gramEnd"/>
-      <w:r>
+        <w:t xml:space="preserve">      end option one</w:t>
+      </w:r>
+    </w:p>
+    <w:p>
+      <w:pPr>
+        <w:autoSpaceDE w:val="0"/>
+        <w:autoSpaceDN w:val="0"/>
+        <w:adjustRightInd w:val="0"/>
+        <w:spacing w:after="0" w:line="240" w:lineRule="auto"/>
         <w:rPr>
           <w:rFonts w:ascii="Consolas" w:hAnsi="Consolas" w:cs="Consolas"/>
           <w:color w:val="0070C0"/>
           <w:sz w:val="19"/>
           <w:szCs w:val="19"/>
         </w:rPr>
-        <w:t xml:space="preserve"> selection:</w:t>
-      </w:r>
-    </w:p>
-    <w:p>
-      <w:pPr>
-        <w:autoSpaceDE w:val="0"/>
-        <w:autoSpaceDN w:val="0"/>
-        <w:adjustRightInd w:val="0"/>
-        <w:spacing w:after="0" w:line="240" w:lineRule="auto"/>
+      </w:pPr>
+      <w:r>
         <w:rPr>
           <w:rFonts w:ascii="Consolas" w:hAnsi="Consolas" w:cs="Consolas"/>
           <w:color w:val="0070C0"/>
           <w:sz w:val="19"/>
           <w:szCs w:val="19"/>
         </w:rPr>
-      </w:pPr>
-      <w:r>
+        <w:t xml:space="preserve">      option two selected</w:t>
+      </w:r>
+    </w:p>
+    <w:p>
+      <w:pPr>
+        <w:autoSpaceDE w:val="0"/>
+        <w:autoSpaceDN w:val="0"/>
+        <w:adjustRightInd w:val="0"/>
+        <w:spacing w:after="0" w:line="240" w:lineRule="auto"/>
         <w:rPr>
           <w:rFonts w:ascii="Consolas" w:hAnsi="Consolas" w:cs="Consolas"/>
           <w:color w:val="0070C0"/>
           <w:sz w:val="19"/>
           <w:szCs w:val="19"/>
         </w:rPr>
-        <w:t xml:space="preserve">      </w:t>
-      </w:r>
-      <w:proofErr w:type="gramStart"/>
+      </w:pPr>
       <w:r>
         <w:rPr>
           <w:rFonts w:ascii="Consolas" w:hAnsi="Consolas" w:cs="Consolas"/>
@@ -6043,42 +5388,45 @@
           <w:sz w:val="19"/>
           <w:szCs w:val="19"/>
         </w:rPr>
-        <w:t>option</w:t>
-      </w:r>
-      <w:proofErr w:type="gramEnd"/>
-      <w:r>
+        <w:t xml:space="preserve">         act accordingly</w:t>
+      </w:r>
+    </w:p>
+    <w:p>
+      <w:pPr>
+        <w:autoSpaceDE w:val="0"/>
+        <w:autoSpaceDN w:val="0"/>
+        <w:adjustRightInd w:val="0"/>
+        <w:spacing w:after="0" w:line="240" w:lineRule="auto"/>
         <w:rPr>
           <w:rFonts w:ascii="Consolas" w:hAnsi="Consolas" w:cs="Consolas"/>
           <w:color w:val="0070C0"/>
           <w:sz w:val="19"/>
           <w:szCs w:val="19"/>
         </w:rPr>
-        <w:t xml:space="preserve"> one selected</w:t>
-      </w:r>
-    </w:p>
-    <w:p>
-      <w:pPr>
-        <w:autoSpaceDE w:val="0"/>
-        <w:autoSpaceDN w:val="0"/>
-        <w:adjustRightInd w:val="0"/>
-        <w:spacing w:after="0" w:line="240" w:lineRule="auto"/>
+      </w:pPr>
+      <w:r>
         <w:rPr>
           <w:rFonts w:ascii="Consolas" w:hAnsi="Consolas" w:cs="Consolas"/>
           <w:color w:val="0070C0"/>
           <w:sz w:val="19"/>
           <w:szCs w:val="19"/>
         </w:rPr>
-      </w:pPr>
-      <w:r>
+        <w:t xml:space="preserve">      end option two</w:t>
+      </w:r>
+    </w:p>
+    <w:p>
+      <w:pPr>
+        <w:autoSpaceDE w:val="0"/>
+        <w:autoSpaceDN w:val="0"/>
+        <w:adjustRightInd w:val="0"/>
+        <w:spacing w:after="0" w:line="240" w:lineRule="auto"/>
         <w:rPr>
           <w:rFonts w:ascii="Consolas" w:hAnsi="Consolas" w:cs="Consolas"/>
           <w:color w:val="0070C0"/>
           <w:sz w:val="19"/>
           <w:szCs w:val="19"/>
         </w:rPr>
-        <w:t xml:space="preserve">         </w:t>
-      </w:r>
-      <w:proofErr w:type="gramStart"/>
+      </w:pPr>
       <w:r>
         <w:rPr>
           <w:rFonts w:ascii="Consolas" w:hAnsi="Consolas" w:cs="Consolas"/>
@@ -6086,42 +5434,45 @@
           <w:sz w:val="19"/>
           <w:szCs w:val="19"/>
         </w:rPr>
-        <w:t>act</w:t>
-      </w:r>
-      <w:proofErr w:type="gramEnd"/>
-      <w:r>
+        <w:t xml:space="preserve">      .</w:t>
+      </w:r>
+    </w:p>
+    <w:p>
+      <w:pPr>
+        <w:autoSpaceDE w:val="0"/>
+        <w:autoSpaceDN w:val="0"/>
+        <w:adjustRightInd w:val="0"/>
+        <w:spacing w:after="0" w:line="240" w:lineRule="auto"/>
         <w:rPr>
           <w:rFonts w:ascii="Consolas" w:hAnsi="Consolas" w:cs="Consolas"/>
           <w:color w:val="0070C0"/>
           <w:sz w:val="19"/>
           <w:szCs w:val="19"/>
         </w:rPr>
-        <w:t xml:space="preserve"> accordingly</w:t>
-      </w:r>
-    </w:p>
-    <w:p>
-      <w:pPr>
-        <w:autoSpaceDE w:val="0"/>
-        <w:autoSpaceDN w:val="0"/>
-        <w:adjustRightInd w:val="0"/>
-        <w:spacing w:after="0" w:line="240" w:lineRule="auto"/>
+      </w:pPr>
+      <w:r>
         <w:rPr>
           <w:rFonts w:ascii="Consolas" w:hAnsi="Consolas" w:cs="Consolas"/>
           <w:color w:val="0070C0"/>
           <w:sz w:val="19"/>
           <w:szCs w:val="19"/>
         </w:rPr>
-      </w:pPr>
-      <w:r>
+        <w:t xml:space="preserve">      .</w:t>
+      </w:r>
+    </w:p>
+    <w:p>
+      <w:pPr>
+        <w:autoSpaceDE w:val="0"/>
+        <w:autoSpaceDN w:val="0"/>
+        <w:adjustRightInd w:val="0"/>
+        <w:spacing w:after="0" w:line="240" w:lineRule="auto"/>
         <w:rPr>
           <w:rFonts w:ascii="Consolas" w:hAnsi="Consolas" w:cs="Consolas"/>
           <w:color w:val="0070C0"/>
           <w:sz w:val="19"/>
           <w:szCs w:val="19"/>
         </w:rPr>
-        <w:t xml:space="preserve">      </w:t>
-      </w:r>
-      <w:proofErr w:type="gramStart"/>
+      </w:pPr>
       <w:r>
         <w:rPr>
           <w:rFonts w:ascii="Consolas" w:hAnsi="Consolas" w:cs="Consolas"/>
@@ -6129,42 +5480,45 @@
           <w:sz w:val="19"/>
           <w:szCs w:val="19"/>
         </w:rPr>
-        <w:t>end</w:t>
-      </w:r>
-      <w:proofErr w:type="gramEnd"/>
-      <w:r>
+        <w:t xml:space="preserve">      .</w:t>
+      </w:r>
+    </w:p>
+    <w:p>
+      <w:pPr>
+        <w:autoSpaceDE w:val="0"/>
+        <w:autoSpaceDN w:val="0"/>
+        <w:adjustRightInd w:val="0"/>
+        <w:spacing w:after="0" w:line="240" w:lineRule="auto"/>
         <w:rPr>
           <w:rFonts w:ascii="Consolas" w:hAnsi="Consolas" w:cs="Consolas"/>
           <w:color w:val="0070C0"/>
           <w:sz w:val="19"/>
           <w:szCs w:val="19"/>
         </w:rPr>
-        <w:t xml:space="preserve"> option one</w:t>
-      </w:r>
-    </w:p>
-    <w:p>
-      <w:pPr>
-        <w:autoSpaceDE w:val="0"/>
-        <w:autoSpaceDN w:val="0"/>
-        <w:adjustRightInd w:val="0"/>
-        <w:spacing w:after="0" w:line="240" w:lineRule="auto"/>
+      </w:pPr>
+      <w:r>
         <w:rPr>
           <w:rFonts w:ascii="Consolas" w:hAnsi="Consolas" w:cs="Consolas"/>
           <w:color w:val="0070C0"/>
           <w:sz w:val="19"/>
           <w:szCs w:val="19"/>
         </w:rPr>
-      </w:pPr>
-      <w:r>
+        <w:t xml:space="preserve">      .</w:t>
+      </w:r>
+    </w:p>
+    <w:p>
+      <w:pPr>
+        <w:autoSpaceDE w:val="0"/>
+        <w:autoSpaceDN w:val="0"/>
+        <w:adjustRightInd w:val="0"/>
+        <w:spacing w:after="0" w:line="240" w:lineRule="auto"/>
         <w:rPr>
           <w:rFonts w:ascii="Consolas" w:hAnsi="Consolas" w:cs="Consolas"/>
           <w:color w:val="0070C0"/>
           <w:sz w:val="19"/>
           <w:szCs w:val="19"/>
         </w:rPr>
-        <w:t xml:space="preserve">      </w:t>
-      </w:r>
-      <w:proofErr w:type="gramStart"/>
+      </w:pPr>
       <w:r>
         <w:rPr>
           <w:rFonts w:ascii="Consolas" w:hAnsi="Consolas" w:cs="Consolas"/>
@@ -6172,32 +5526,31 @@
           <w:sz w:val="19"/>
           <w:szCs w:val="19"/>
         </w:rPr>
-        <w:t>option</w:t>
-      </w:r>
-      <w:proofErr w:type="gramEnd"/>
-      <w:r>
+        <w:t xml:space="preserve">      Exit is selected</w:t>
+      </w:r>
+    </w:p>
+    <w:p>
+      <w:pPr>
+        <w:autoSpaceDE w:val="0"/>
+        <w:autoSpaceDN w:val="0"/>
+        <w:adjustRightInd w:val="0"/>
+        <w:spacing w:after="0" w:line="240" w:lineRule="auto"/>
         <w:rPr>
           <w:rFonts w:ascii="Consolas" w:hAnsi="Consolas" w:cs="Consolas"/>
           <w:color w:val="0070C0"/>
           <w:sz w:val="19"/>
           <w:szCs w:val="19"/>
         </w:rPr>
-        <w:t xml:space="preserve"> two selected</w:t>
-      </w:r>
-    </w:p>
-    <w:p>
-      <w:pPr>
-        <w:autoSpaceDE w:val="0"/>
-        <w:autoSpaceDN w:val="0"/>
-        <w:adjustRightInd w:val="0"/>
-        <w:spacing w:after="0" w:line="240" w:lineRule="auto"/>
+      </w:pPr>
+      <w:r>
         <w:rPr>
           <w:rFonts w:ascii="Consolas" w:hAnsi="Consolas" w:cs="Consolas"/>
           <w:color w:val="0070C0"/>
           <w:sz w:val="19"/>
           <w:szCs w:val="19"/>
         </w:rPr>
-      </w:pPr>
+        <w:t xml:space="preserve">         p</w:t>
+      </w:r>
       <w:r>
         <w:rPr>
           <w:rFonts w:ascii="Consolas" w:hAnsi="Consolas" w:cs="Consolas"/>
@@ -6205,19 +5558,22 @@
           <w:sz w:val="19"/>
           <w:szCs w:val="19"/>
         </w:rPr>
-        <w:t xml:space="preserve">         </w:t>
-      </w:r>
-      <w:proofErr w:type="gramStart"/>
-      <w:r>
+        <w:t>rogram is done</w:t>
+      </w:r>
+    </w:p>
+    <w:p>
+      <w:pPr>
+        <w:autoSpaceDE w:val="0"/>
+        <w:autoSpaceDN w:val="0"/>
+        <w:adjustRightInd w:val="0"/>
+        <w:spacing w:after="0" w:line="240" w:lineRule="auto"/>
         <w:rPr>
           <w:rFonts w:ascii="Consolas" w:hAnsi="Consolas" w:cs="Consolas"/>
           <w:color w:val="0070C0"/>
           <w:sz w:val="19"/>
           <w:szCs w:val="19"/>
         </w:rPr>
-        <w:t>act</w:t>
-      </w:r>
-      <w:proofErr w:type="gramEnd"/>
+      </w:pPr>
       <w:r>
         <w:rPr>
           <w:rFonts w:ascii="Consolas" w:hAnsi="Consolas" w:cs="Consolas"/>
@@ -6225,7 +5581,7 @@
           <w:sz w:val="19"/>
           <w:szCs w:val="19"/>
         </w:rPr>
-        <w:t xml:space="preserve"> accordingly</w:t>
+        <w:t xml:space="preserve">      end exit</w:t>
       </w:r>
     </w:p>
     <w:p>
@@ -6248,280 +5604,7 @@
           <w:sz w:val="19"/>
           <w:szCs w:val="19"/>
         </w:rPr>
-        <w:t xml:space="preserve">      </w:t>
-      </w:r>
-      <w:proofErr w:type="gramStart"/>
-      <w:r>
-        <w:rPr>
-          <w:rFonts w:ascii="Consolas" w:hAnsi="Consolas" w:cs="Consolas"/>
-          <w:color w:val="0070C0"/>
-          <w:sz w:val="19"/>
-          <w:szCs w:val="19"/>
-        </w:rPr>
-        <w:t>end</w:t>
-      </w:r>
-      <w:proofErr w:type="gramEnd"/>
-      <w:r>
-        <w:rPr>
-          <w:rFonts w:ascii="Consolas" w:hAnsi="Consolas" w:cs="Consolas"/>
-          <w:color w:val="0070C0"/>
-          <w:sz w:val="19"/>
-          <w:szCs w:val="19"/>
-        </w:rPr>
-        <w:t xml:space="preserve"> option two</w:t>
-      </w:r>
-    </w:p>
-    <w:p>
-      <w:pPr>
-        <w:autoSpaceDE w:val="0"/>
-        <w:autoSpaceDN w:val="0"/>
-        <w:adjustRightInd w:val="0"/>
-        <w:spacing w:after="0" w:line="240" w:lineRule="auto"/>
-        <w:rPr>
-          <w:rFonts w:ascii="Consolas" w:hAnsi="Consolas" w:cs="Consolas"/>
-          <w:color w:val="0070C0"/>
-          <w:sz w:val="19"/>
-          <w:szCs w:val="19"/>
-        </w:rPr>
-      </w:pPr>
-      <w:r>
-        <w:rPr>
-          <w:rFonts w:ascii="Consolas" w:hAnsi="Consolas" w:cs="Consolas"/>
-          <w:color w:val="0070C0"/>
-          <w:sz w:val="19"/>
-          <w:szCs w:val="19"/>
-        </w:rPr>
-        <w:t xml:space="preserve">      .</w:t>
-      </w:r>
-    </w:p>
-    <w:p>
-      <w:pPr>
-        <w:autoSpaceDE w:val="0"/>
-        <w:autoSpaceDN w:val="0"/>
-        <w:adjustRightInd w:val="0"/>
-        <w:spacing w:after="0" w:line="240" w:lineRule="auto"/>
-        <w:rPr>
-          <w:rFonts w:ascii="Consolas" w:hAnsi="Consolas" w:cs="Consolas"/>
-          <w:color w:val="0070C0"/>
-          <w:sz w:val="19"/>
-          <w:szCs w:val="19"/>
-        </w:rPr>
-      </w:pPr>
-      <w:r>
-        <w:rPr>
-          <w:rFonts w:ascii="Consolas" w:hAnsi="Consolas" w:cs="Consolas"/>
-          <w:color w:val="0070C0"/>
-          <w:sz w:val="19"/>
-          <w:szCs w:val="19"/>
-        </w:rPr>
-        <w:t xml:space="preserve">      .</w:t>
-      </w:r>
-    </w:p>
-    <w:p>
-      <w:pPr>
-        <w:autoSpaceDE w:val="0"/>
-        <w:autoSpaceDN w:val="0"/>
-        <w:adjustRightInd w:val="0"/>
-        <w:spacing w:after="0" w:line="240" w:lineRule="auto"/>
-        <w:rPr>
-          <w:rFonts w:ascii="Consolas" w:hAnsi="Consolas" w:cs="Consolas"/>
-          <w:color w:val="0070C0"/>
-          <w:sz w:val="19"/>
-          <w:szCs w:val="19"/>
-        </w:rPr>
-      </w:pPr>
-      <w:r>
-        <w:rPr>
-          <w:rFonts w:ascii="Consolas" w:hAnsi="Consolas" w:cs="Consolas"/>
-          <w:color w:val="0070C0"/>
-          <w:sz w:val="19"/>
-          <w:szCs w:val="19"/>
-        </w:rPr>
-        <w:t xml:space="preserve">      .</w:t>
-      </w:r>
-    </w:p>
-    <w:p>
-      <w:pPr>
-        <w:autoSpaceDE w:val="0"/>
-        <w:autoSpaceDN w:val="0"/>
-        <w:adjustRightInd w:val="0"/>
-        <w:spacing w:after="0" w:line="240" w:lineRule="auto"/>
-        <w:rPr>
-          <w:rFonts w:ascii="Consolas" w:hAnsi="Consolas" w:cs="Consolas"/>
-          <w:color w:val="0070C0"/>
-          <w:sz w:val="19"/>
-          <w:szCs w:val="19"/>
-        </w:rPr>
-      </w:pPr>
-      <w:r>
-        <w:rPr>
-          <w:rFonts w:ascii="Consolas" w:hAnsi="Consolas" w:cs="Consolas"/>
-          <w:color w:val="0070C0"/>
-          <w:sz w:val="19"/>
-          <w:szCs w:val="19"/>
-        </w:rPr>
-        <w:t xml:space="preserve">      .</w:t>
-      </w:r>
-    </w:p>
-    <w:p>
-      <w:pPr>
-        <w:autoSpaceDE w:val="0"/>
-        <w:autoSpaceDN w:val="0"/>
-        <w:adjustRightInd w:val="0"/>
-        <w:spacing w:after="0" w:line="240" w:lineRule="auto"/>
-        <w:rPr>
-          <w:rFonts w:ascii="Consolas" w:hAnsi="Consolas" w:cs="Consolas"/>
-          <w:color w:val="0070C0"/>
-          <w:sz w:val="19"/>
-          <w:szCs w:val="19"/>
-        </w:rPr>
-      </w:pPr>
-      <w:r>
-        <w:rPr>
-          <w:rFonts w:ascii="Consolas" w:hAnsi="Consolas" w:cs="Consolas"/>
-          <w:color w:val="0070C0"/>
-          <w:sz w:val="19"/>
-          <w:szCs w:val="19"/>
-        </w:rPr>
-        <w:t xml:space="preserve">      Exit is selected</w:t>
-      </w:r>
-    </w:p>
-    <w:p>
-      <w:pPr>
-        <w:autoSpaceDE w:val="0"/>
-        <w:autoSpaceDN w:val="0"/>
-        <w:adjustRightInd w:val="0"/>
-        <w:spacing w:after="0" w:line="240" w:lineRule="auto"/>
-        <w:rPr>
-          <w:rFonts w:ascii="Consolas" w:hAnsi="Consolas" w:cs="Consolas"/>
-          <w:color w:val="0070C0"/>
-          <w:sz w:val="19"/>
-          <w:szCs w:val="19"/>
-        </w:rPr>
-      </w:pPr>
-      <w:r>
-        <w:rPr>
-          <w:rFonts w:ascii="Consolas" w:hAnsi="Consolas" w:cs="Consolas"/>
-          <w:color w:val="0070C0"/>
-          <w:sz w:val="19"/>
-          <w:szCs w:val="19"/>
-        </w:rPr>
-        <w:t xml:space="preserve">         </w:t>
-      </w:r>
-      <w:proofErr w:type="gramStart"/>
-      <w:r>
-        <w:rPr>
-          <w:rFonts w:ascii="Consolas" w:hAnsi="Consolas" w:cs="Consolas"/>
-          <w:color w:val="0070C0"/>
-          <w:sz w:val="19"/>
-          <w:szCs w:val="19"/>
-        </w:rPr>
-        <w:t>p</w:t>
-      </w:r>
-      <w:r>
-        <w:rPr>
-          <w:rFonts w:ascii="Consolas" w:hAnsi="Consolas" w:cs="Consolas"/>
-          <w:color w:val="0070C0"/>
-          <w:sz w:val="19"/>
-          <w:szCs w:val="19"/>
-        </w:rPr>
-        <w:t>rogram</w:t>
-      </w:r>
-      <w:proofErr w:type="gramEnd"/>
-      <w:r>
-        <w:rPr>
-          <w:rFonts w:ascii="Consolas" w:hAnsi="Consolas" w:cs="Consolas"/>
-          <w:color w:val="0070C0"/>
-          <w:sz w:val="19"/>
-          <w:szCs w:val="19"/>
-        </w:rPr>
-        <w:t xml:space="preserve"> is done</w:t>
-      </w:r>
-    </w:p>
-    <w:p>
-      <w:pPr>
-        <w:autoSpaceDE w:val="0"/>
-        <w:autoSpaceDN w:val="0"/>
-        <w:adjustRightInd w:val="0"/>
-        <w:spacing w:after="0" w:line="240" w:lineRule="auto"/>
-        <w:rPr>
-          <w:rFonts w:ascii="Consolas" w:hAnsi="Consolas" w:cs="Consolas"/>
-          <w:color w:val="0070C0"/>
-          <w:sz w:val="19"/>
-          <w:szCs w:val="19"/>
-        </w:rPr>
-      </w:pPr>
-      <w:r>
-        <w:rPr>
-          <w:rFonts w:ascii="Consolas" w:hAnsi="Consolas" w:cs="Consolas"/>
-          <w:color w:val="0070C0"/>
-          <w:sz w:val="19"/>
-          <w:szCs w:val="19"/>
-        </w:rPr>
-        <w:t xml:space="preserve">      </w:t>
-      </w:r>
-      <w:proofErr w:type="gramStart"/>
-      <w:r>
-        <w:rPr>
-          <w:rFonts w:ascii="Consolas" w:hAnsi="Consolas" w:cs="Consolas"/>
-          <w:color w:val="0070C0"/>
-          <w:sz w:val="19"/>
-          <w:szCs w:val="19"/>
-        </w:rPr>
-        <w:t>end</w:t>
-      </w:r>
-      <w:proofErr w:type="gramEnd"/>
-      <w:r>
-        <w:rPr>
-          <w:rFonts w:ascii="Consolas" w:hAnsi="Consolas" w:cs="Consolas"/>
-          <w:color w:val="0070C0"/>
-          <w:sz w:val="19"/>
-          <w:szCs w:val="19"/>
-        </w:rPr>
-        <w:t xml:space="preserve"> exit</w:t>
-      </w:r>
-    </w:p>
-    <w:p>
-      <w:pPr>
-        <w:autoSpaceDE w:val="0"/>
-        <w:autoSpaceDN w:val="0"/>
-        <w:adjustRightInd w:val="0"/>
-        <w:spacing w:after="0" w:line="240" w:lineRule="auto"/>
-        <w:rPr>
-          <w:rFonts w:ascii="Consolas" w:hAnsi="Consolas" w:cs="Consolas"/>
-          <w:color w:val="0070C0"/>
-          <w:sz w:val="19"/>
-          <w:szCs w:val="19"/>
-        </w:rPr>
-      </w:pPr>
-      <w:r>
-        <w:rPr>
-          <w:rFonts w:ascii="Consolas" w:hAnsi="Consolas" w:cs="Consolas"/>
-          <w:color w:val="0070C0"/>
-          <w:sz w:val="19"/>
-          <w:szCs w:val="19"/>
-        </w:rPr>
-        <w:t xml:space="preserve">   </w:t>
-      </w:r>
-      <w:proofErr w:type="gramStart"/>
-      <w:r>
-        <w:rPr>
-          <w:rFonts w:ascii="Consolas" w:hAnsi="Consolas" w:cs="Consolas"/>
-          <w:color w:val="0070C0"/>
-          <w:sz w:val="19"/>
-          <w:szCs w:val="19"/>
-        </w:rPr>
-        <w:t>end</w:t>
-      </w:r>
-      <w:proofErr w:type="gramEnd"/>
-      <w:r>
-        <w:rPr>
-          <w:rFonts w:ascii="Consolas" w:hAnsi="Consolas" w:cs="Consolas"/>
-          <w:color w:val="0070C0"/>
-          <w:sz w:val="19"/>
-          <w:szCs w:val="19"/>
-        </w:rPr>
-        <w:t xml:space="preserve"> check</w:t>
+        <w:t xml:space="preserve">   end check</w:t>
       </w:r>
       <w:r>
         <w:rPr>
@@ -6844,23 +5927,7 @@
           <w:rFonts w:ascii="Consolas" w:hAnsi="Consolas" w:cs="Consolas"/>
           <w:sz w:val="22"/>
         </w:rPr>
-        <w:t xml:space="preserve">6- </w:t>
-      </w:r>
-      <w:proofErr w:type="gramStart"/>
-      <w:r>
-        <w:rPr>
-          <w:rFonts w:ascii="Consolas" w:hAnsi="Consolas" w:cs="Consolas"/>
-          <w:sz w:val="22"/>
-        </w:rPr>
-        <w:t>delete</w:t>
-      </w:r>
-      <w:proofErr w:type="gramEnd"/>
-      <w:r>
-        <w:rPr>
-          <w:rFonts w:ascii="Consolas" w:hAnsi="Consolas" w:cs="Consolas"/>
-          <w:sz w:val="22"/>
-        </w:rPr>
-        <w:t xml:space="preserve"> item</w:t>
+        <w:t>6- delete item</w:t>
       </w:r>
     </w:p>
     <w:p>
@@ -7114,23 +6181,7 @@
           <w:rFonts w:ascii="Consolas" w:hAnsi="Consolas" w:cs="Consolas"/>
           <w:sz w:val="22"/>
         </w:rPr>
-        <w:t xml:space="preserve">6- </w:t>
-      </w:r>
-      <w:proofErr w:type="gramStart"/>
-      <w:r>
-        <w:rPr>
-          <w:rFonts w:ascii="Consolas" w:hAnsi="Consolas" w:cs="Consolas"/>
-          <w:sz w:val="22"/>
-        </w:rPr>
-        <w:t>delete</w:t>
-      </w:r>
-      <w:proofErr w:type="gramEnd"/>
-      <w:r>
-        <w:rPr>
-          <w:rFonts w:ascii="Consolas" w:hAnsi="Consolas" w:cs="Consolas"/>
-          <w:sz w:val="22"/>
-        </w:rPr>
-        <w:t xml:space="preserve"> item</w:t>
+        <w:t>6- delete item</w:t>
       </w:r>
     </w:p>
     <w:p>
@@ -7352,23 +6403,7 @@
           <w:rFonts w:ascii="Consolas" w:hAnsi="Consolas" w:cs="Consolas"/>
           <w:sz w:val="22"/>
         </w:rPr>
-        <w:t xml:space="preserve">6- </w:t>
-      </w:r>
-      <w:proofErr w:type="gramStart"/>
-      <w:r>
-        <w:rPr>
-          <w:rFonts w:ascii="Consolas" w:hAnsi="Consolas" w:cs="Consolas"/>
-          <w:sz w:val="22"/>
-        </w:rPr>
-        <w:t>delete</w:t>
-      </w:r>
-      <w:proofErr w:type="gramEnd"/>
-      <w:r>
-        <w:rPr>
-          <w:rFonts w:ascii="Consolas" w:hAnsi="Consolas" w:cs="Consolas"/>
-          <w:sz w:val="22"/>
-        </w:rPr>
-        <w:t xml:space="preserve"> item</w:t>
+        <w:t>6- delete item</w:t>
       </w:r>
     </w:p>
     <w:p>
@@ -7590,23 +6625,7 @@
           <w:rFonts w:ascii="Consolas" w:hAnsi="Consolas" w:cs="Consolas"/>
           <w:sz w:val="22"/>
         </w:rPr>
-        <w:t xml:space="preserve">6- </w:t>
-      </w:r>
-      <w:proofErr w:type="gramStart"/>
-      <w:r>
-        <w:rPr>
-          <w:rFonts w:ascii="Consolas" w:hAnsi="Consolas" w:cs="Consolas"/>
-          <w:sz w:val="22"/>
-        </w:rPr>
-        <w:t>delete</w:t>
-      </w:r>
-      <w:proofErr w:type="gramEnd"/>
-      <w:r>
-        <w:rPr>
-          <w:rFonts w:ascii="Consolas" w:hAnsi="Consolas" w:cs="Consolas"/>
-          <w:sz w:val="22"/>
-        </w:rPr>
-        <w:t xml:space="preserve"> item</w:t>
+        <w:t>6- delete item</w:t>
       </w:r>
     </w:p>
     <w:p>
@@ -7829,23 +6848,7 @@
           <w:rFonts w:ascii="Consolas" w:hAnsi="Consolas" w:cs="Consolas"/>
           <w:sz w:val="22"/>
         </w:rPr>
-        <w:t xml:space="preserve">6- </w:t>
-      </w:r>
-      <w:proofErr w:type="gramStart"/>
-      <w:r>
-        <w:rPr>
-          <w:rFonts w:ascii="Consolas" w:hAnsi="Consolas" w:cs="Consolas"/>
-          <w:sz w:val="22"/>
-        </w:rPr>
-        <w:t>delete</w:t>
-      </w:r>
-      <w:proofErr w:type="gramEnd"/>
-      <w:r>
-        <w:rPr>
-          <w:rFonts w:ascii="Consolas" w:hAnsi="Consolas" w:cs="Consolas"/>
-          <w:sz w:val="22"/>
-        </w:rPr>
-        <w:t xml:space="preserve"> item</w:t>
+        <w:t>6- delete item</w:t>
       </w:r>
     </w:p>
     <w:p>
@@ -8067,23 +7070,7 @@
           <w:rFonts w:ascii="Consolas" w:hAnsi="Consolas" w:cs="Consolas"/>
           <w:sz w:val="22"/>
         </w:rPr>
-        <w:t xml:space="preserve">6- </w:t>
-      </w:r>
-      <w:proofErr w:type="gramStart"/>
-      <w:r>
-        <w:rPr>
-          <w:rFonts w:ascii="Consolas" w:hAnsi="Consolas" w:cs="Consolas"/>
-          <w:sz w:val="22"/>
-        </w:rPr>
-        <w:t>delete</w:t>
-      </w:r>
-      <w:proofErr w:type="gramEnd"/>
-      <w:r>
-        <w:rPr>
-          <w:rFonts w:ascii="Consolas" w:hAnsi="Consolas" w:cs="Consolas"/>
-          <w:sz w:val="22"/>
-        </w:rPr>
-        <w:t xml:space="preserve"> item</w:t>
+        <w:t>6- delete item</w:t>
       </w:r>
     </w:p>
     <w:p>
@@ -8305,23 +7292,7 @@
           <w:rFonts w:ascii="Consolas" w:hAnsi="Consolas" w:cs="Consolas"/>
           <w:sz w:val="22"/>
         </w:rPr>
-        <w:t xml:space="preserve">6- </w:t>
-      </w:r>
-      <w:proofErr w:type="gramStart"/>
-      <w:r>
-        <w:rPr>
-          <w:rFonts w:ascii="Consolas" w:hAnsi="Consolas" w:cs="Consolas"/>
-          <w:sz w:val="22"/>
-        </w:rPr>
-        <w:t>delete</w:t>
-      </w:r>
-      <w:proofErr w:type="gramEnd"/>
-      <w:r>
-        <w:rPr>
-          <w:rFonts w:ascii="Consolas" w:hAnsi="Consolas" w:cs="Consolas"/>
-          <w:sz w:val="22"/>
-        </w:rPr>
-        <w:t xml:space="preserve"> item</w:t>
+        <w:t>6- delete item</w:t>
       </w:r>
     </w:p>
     <w:p>
@@ -8543,23 +7514,7 @@
           <w:rFonts w:ascii="Consolas" w:hAnsi="Consolas" w:cs="Consolas"/>
           <w:sz w:val="22"/>
         </w:rPr>
-        <w:t xml:space="preserve">6- </w:t>
-      </w:r>
-      <w:proofErr w:type="gramStart"/>
-      <w:r>
-        <w:rPr>
-          <w:rFonts w:ascii="Consolas" w:hAnsi="Consolas" w:cs="Consolas"/>
-          <w:sz w:val="22"/>
-        </w:rPr>
-        <w:t>delete</w:t>
-      </w:r>
-      <w:proofErr w:type="gramEnd"/>
-      <w:r>
-        <w:rPr>
-          <w:rFonts w:ascii="Consolas" w:hAnsi="Consolas" w:cs="Consolas"/>
-          <w:sz w:val="22"/>
-        </w:rPr>
-        <w:t xml:space="preserve"> item</w:t>
+        <w:t>6- delete item</w:t>
       </w:r>
     </w:p>
     <w:p>
@@ -8648,32 +7603,7 @@
           <w:rFonts w:ascii="Consolas" w:hAnsi="Consolas" w:cs="Consolas"/>
           <w:sz w:val="22"/>
         </w:rPr>
-        <w:t>Exit the program? (Y</w:t>
-      </w:r>
-      <w:proofErr w:type="gramStart"/>
-      <w:r>
-        <w:rPr>
-          <w:rFonts w:ascii="Consolas" w:hAnsi="Consolas" w:cs="Consolas"/>
-          <w:sz w:val="22"/>
-        </w:rPr>
-        <w:t>)</w:t>
-      </w:r>
-      <w:proofErr w:type="spellStart"/>
-      <w:r>
-        <w:rPr>
-          <w:rFonts w:ascii="Consolas" w:hAnsi="Consolas" w:cs="Consolas"/>
-          <w:sz w:val="22"/>
-        </w:rPr>
-        <w:t>es</w:t>
-      </w:r>
-      <w:proofErr w:type="spellEnd"/>
-      <w:proofErr w:type="gramEnd"/>
-      <w:r>
-        <w:rPr>
-          <w:rFonts w:ascii="Consolas" w:hAnsi="Consolas" w:cs="Consolas"/>
-          <w:sz w:val="22"/>
-        </w:rPr>
-        <w:t xml:space="preserve">/(N)o : </w:t>
+        <w:t xml:space="preserve">Exit the program? (Y)es/(N)o : </w:t>
       </w:r>
       <w:r>
         <w:rPr>
@@ -8705,32 +7635,7 @@
           <w:rFonts w:ascii="Consolas" w:hAnsi="Consolas" w:cs="Consolas"/>
           <w:sz w:val="22"/>
         </w:rPr>
-        <w:t>Only (Y</w:t>
-      </w:r>
-      <w:proofErr w:type="gramStart"/>
-      <w:r>
-        <w:rPr>
-          <w:rFonts w:ascii="Consolas" w:hAnsi="Consolas" w:cs="Consolas"/>
-          <w:sz w:val="22"/>
-        </w:rPr>
-        <w:t>)</w:t>
-      </w:r>
-      <w:proofErr w:type="spellStart"/>
-      <w:r>
-        <w:rPr>
-          <w:rFonts w:ascii="Consolas" w:hAnsi="Consolas" w:cs="Consolas"/>
-          <w:sz w:val="22"/>
-        </w:rPr>
-        <w:t>es</w:t>
-      </w:r>
-      <w:proofErr w:type="spellEnd"/>
-      <w:proofErr w:type="gramEnd"/>
-      <w:r>
-        <w:rPr>
-          <w:rFonts w:ascii="Consolas" w:hAnsi="Consolas" w:cs="Consolas"/>
-          <w:sz w:val="22"/>
-        </w:rPr>
-        <w:t xml:space="preserve"> or (N)o are acceptable: </w:t>
+        <w:t xml:space="preserve">Only (Y)es or (N)o are acceptable: </w:t>
       </w:r>
       <w:r>
         <w:rPr>
@@ -8858,23 +7763,7 @@
           <w:sz w:val="22"/>
         </w:rPr>
         <w:lastRenderedPageBreak/>
-        <w:t xml:space="preserve">6- </w:t>
-      </w:r>
-      <w:proofErr w:type="gramStart"/>
-      <w:r>
-        <w:rPr>
-          <w:rFonts w:ascii="Consolas" w:hAnsi="Consolas" w:cs="Consolas"/>
-          <w:sz w:val="22"/>
-        </w:rPr>
-        <w:t>delete</w:t>
-      </w:r>
-      <w:proofErr w:type="gramEnd"/>
-      <w:r>
-        <w:rPr>
-          <w:rFonts w:ascii="Consolas" w:hAnsi="Consolas" w:cs="Consolas"/>
-          <w:sz w:val="22"/>
-        </w:rPr>
-        <w:t xml:space="preserve"> item</w:t>
+        <w:t>6- delete item</w:t>
       </w:r>
     </w:p>
     <w:p>
@@ -8958,32 +7847,7 @@
           <w:sz w:val="22"/>
         </w:rPr>
         <w:br/>
-        <w:t>Exit the program? (Y</w:t>
-      </w:r>
-      <w:proofErr w:type="gramStart"/>
-      <w:r>
-        <w:rPr>
-          <w:rFonts w:ascii="Consolas" w:hAnsi="Consolas" w:cs="Consolas"/>
-          <w:sz w:val="22"/>
-        </w:rPr>
-        <w:t>)</w:t>
-      </w:r>
-      <w:proofErr w:type="spellStart"/>
-      <w:r>
-        <w:rPr>
-          <w:rFonts w:ascii="Consolas" w:hAnsi="Consolas" w:cs="Consolas"/>
-          <w:sz w:val="22"/>
-        </w:rPr>
-        <w:t>es</w:t>
-      </w:r>
-      <w:proofErr w:type="spellEnd"/>
-      <w:proofErr w:type="gramEnd"/>
-      <w:r>
-        <w:rPr>
-          <w:rFonts w:ascii="Consolas" w:hAnsi="Consolas" w:cs="Consolas"/>
-          <w:sz w:val="22"/>
-        </w:rPr>
-        <w:t>/(N)o</w:t>
+        <w:t>Exit the program? (Y)es/(N)o</w:t>
       </w:r>
       <w:r>
         <w:rPr>
@@ -9176,31 +8040,7 @@
           <w:szCs w:val="24"/>
           <w:lang w:eastAsia="en-CA"/>
         </w:rPr>
-        <w:t xml:space="preserve">&gt; </w:t>
-      </w:r>
-      <w:proofErr w:type="spellStart"/>
-      <w:r>
-        <w:rPr>
-          <w:rFonts w:ascii="Courier New" w:eastAsia="Times New Roman" w:hAnsi="Courier New" w:cs="Courier New"/>
-          <w:b/>
-          <w:bCs/>
-          <w:color w:val="000000"/>
-          <w:szCs w:val="24"/>
-          <w:lang w:eastAsia="en-CA"/>
-        </w:rPr>
-        <w:t>gcc</w:t>
-      </w:r>
-      <w:proofErr w:type="spellEnd"/>
-      <w:r>
-        <w:rPr>
-          <w:rFonts w:ascii="Courier New" w:eastAsia="Times New Roman" w:hAnsi="Courier New" w:cs="Courier New"/>
-          <w:b/>
-          <w:bCs/>
-          <w:color w:val="000000"/>
-          <w:szCs w:val="24"/>
-          <w:lang w:eastAsia="en-CA"/>
-        </w:rPr>
-        <w:t xml:space="preserve"> -Wall -o ms1 144_ms1.c 144_ms1</w:t>
+        <w:t>&gt; gcc -Wall -o ms1 144_ms1.c 144_ms1</w:t>
       </w:r>
       <w:r>
         <w:rPr>
@@ -9333,7 +8173,6 @@
           <w:lang w:eastAsia="en-CA"/>
         </w:rPr>
       </w:pPr>
-      <w:proofErr w:type="spellStart"/>
       <w:r>
         <w:rPr>
           <w:rFonts w:ascii="Arial" w:eastAsia="Times New Roman" w:hAnsi="Arial" w:cs="Arial"/>
@@ -9343,7 +8182,6 @@
         </w:rPr>
         <w:t>Finaly</w:t>
       </w:r>
-      <w:proofErr w:type="spellEnd"/>
       <w:r>
         <w:rPr>
           <w:rFonts w:ascii="Arial" w:eastAsia="Times New Roman" w:hAnsi="Arial" w:cs="Arial"/>
@@ -9351,47 +8189,7 @@
           <w:szCs w:val="24"/>
           <w:lang w:eastAsia="en-CA"/>
         </w:rPr>
-        <w:t xml:space="preserve"> run the following script from your account: (replace </w:t>
-      </w:r>
-      <w:proofErr w:type="spellStart"/>
-      <w:r>
-        <w:rPr>
-          <w:rFonts w:ascii="Arial" w:eastAsia="Times New Roman" w:hAnsi="Arial" w:cs="Arial"/>
-          <w:color w:val="000000"/>
-          <w:szCs w:val="24"/>
-          <w:lang w:eastAsia="en-CA"/>
-        </w:rPr>
-        <w:t>profname.proflastname</w:t>
-      </w:r>
-      <w:proofErr w:type="spellEnd"/>
-      <w:r>
-        <w:rPr>
-          <w:rFonts w:ascii="Arial" w:eastAsia="Times New Roman" w:hAnsi="Arial" w:cs="Arial"/>
-          <w:color w:val="000000"/>
-          <w:szCs w:val="24"/>
-          <w:lang w:eastAsia="en-CA"/>
-        </w:rPr>
-        <w:t xml:space="preserve"> with your professors Seneca </w:t>
-      </w:r>
-      <w:proofErr w:type="spellStart"/>
-      <w:r>
-        <w:rPr>
-          <w:rFonts w:ascii="Arial" w:eastAsia="Times New Roman" w:hAnsi="Arial" w:cs="Arial"/>
-          <w:color w:val="000000"/>
-          <w:szCs w:val="24"/>
-          <w:lang w:eastAsia="en-CA"/>
-        </w:rPr>
-        <w:t>userid</w:t>
-      </w:r>
-      <w:proofErr w:type="spellEnd"/>
-      <w:r>
-        <w:rPr>
-          <w:rFonts w:ascii="Arial" w:eastAsia="Times New Roman" w:hAnsi="Arial" w:cs="Arial"/>
-          <w:color w:val="000000"/>
-          <w:szCs w:val="24"/>
-          <w:lang w:eastAsia="en-CA"/>
-        </w:rPr>
-        <w:t>)</w:t>
+        <w:t xml:space="preserve"> run the following script from your account: (replace profname.proflastname with your professors Seneca userid)</w:t>
       </w:r>
     </w:p>
     <w:p>
@@ -9415,31 +8213,7 @@
           <w:lang w:eastAsia="en-CA"/>
         </w:rPr>
         <w:br/>
-        <w:t>~</w:t>
-      </w:r>
-      <w:proofErr w:type="spellStart"/>
-      <w:r>
-        <w:rPr>
-          <w:rFonts w:ascii="Courier New" w:eastAsia="Times New Roman" w:hAnsi="Courier New" w:cs="Courier New"/>
-          <w:b/>
-          <w:bCs/>
-          <w:color w:val="000000"/>
-          <w:szCs w:val="24"/>
-          <w:lang w:eastAsia="en-CA"/>
-        </w:rPr>
-        <w:t>profname.proflastname</w:t>
-      </w:r>
-      <w:proofErr w:type="spellEnd"/>
-      <w:r>
-        <w:rPr>
-          <w:rFonts w:ascii="Courier New" w:eastAsia="Times New Roman" w:hAnsi="Courier New" w:cs="Courier New"/>
-          <w:b/>
-          <w:bCs/>
-          <w:color w:val="000000"/>
-          <w:szCs w:val="24"/>
-          <w:lang w:eastAsia="en-CA"/>
-        </w:rPr>
-        <w:t>/submit 144_ms1</w:t>
+        <w:t>~profname.proflastname/submit 144_ms1</w:t>
       </w:r>
       <w:r>
         <w:rPr>
@@ -9474,7 +8248,6 @@
           <w:lang w:eastAsia="en-CA"/>
         </w:rPr>
       </w:pPr>
-      <w:proofErr w:type="gramStart"/>
       <w:r>
         <w:rPr>
           <w:rFonts w:ascii="Arial" w:eastAsia="Times New Roman" w:hAnsi="Arial" w:cs="Arial"/>
@@ -9482,17 +8255,7 @@
           <w:szCs w:val="24"/>
           <w:lang w:eastAsia="en-CA"/>
         </w:rPr>
-        <w:t>and</w:t>
-      </w:r>
-      <w:proofErr w:type="gramEnd"/>
-      <w:r>
-        <w:rPr>
-          <w:rFonts w:ascii="Arial" w:eastAsia="Times New Roman" w:hAnsi="Arial" w:cs="Arial"/>
-          <w:color w:val="000000"/>
-          <w:szCs w:val="24"/>
-          <w:lang w:eastAsia="en-CA"/>
-        </w:rPr>
-        <w:t xml:space="preserve"> follow the instructions.</w:t>
+        <w:t>and follow the instructions.</w:t>
       </w:r>
       <w:r>
         <w:rPr>
@@ -9638,7 +8401,7 @@
           <w:rPr>
             <w:noProof/>
           </w:rPr>
-          <w:t>11</w:t>
+          <w:t>1</w:t>
         </w:r>
         <w:r>
           <w:rPr>

</xml_diff>

<commit_message>
correct six milestones to 5
</commit_message>
<xml_diff>
--- a/FP_Milestone1.docx
+++ b/FP_Milestone1.docx
@@ -366,10 +366,24 @@
       </w:r>
     </w:p>
     <w:p>
-      <w:r>
-        <w:t>The Development process of the project is divided into six milestones and therefore six deliverables. The first five deliverables are mandatory and conclude full submission of the project. The sixth milestone is optional; for those who want to do some extra work for the challenge and the bonus marks. For each deliverable, a tester program (also called a unit test) will be provided to you to test your functions. If the tester works the way it is supposed to do, you can submit that milestone and start the next. The approximate schedule for deliverables is as follows</w:t>
-      </w:r>
-    </w:p>
+      <w:bookmarkStart w:id="0" w:name="_GoBack"/>
+      <w:r>
+        <w:t xml:space="preserve">The Development process of the project is divided into </w:t>
+      </w:r>
+      <w:r>
+        <w:t>five milestones and therefore five deliverables. The first four</w:t>
+      </w:r>
+      <w:r>
+        <w:t xml:space="preserve"> deliverables are mandatory and conclude full su</w:t>
+      </w:r>
+      <w:r>
+        <w:t>bmission of the project. The fif</w:t>
+      </w:r>
+      <w:r>
+        <w:t>th milestone is optional; for those who want to do some extra work for the challenge and the bonus marks. For each deliverable, a tester program (also called a unit test) will be provided to you to test your functions. If the tester works the way it is supposed to do, you can submit that milestone and start the next. The approximate schedule for deliverables is as follows</w:t>
+      </w:r>
+    </w:p>
+    <w:bookmarkEnd w:id="0"/>
     <w:p>
       <w:pPr>
         <w:pStyle w:val="ListParagraph"/>
@@ -568,8 +582,6 @@
       <w:r>
         <w:t>(optional)</w:t>
       </w:r>
-      <w:bookmarkStart w:id="0" w:name="_GoBack"/>
-      <w:bookmarkEnd w:id="0"/>
     </w:p>
     <w:p/>
     <w:p>
@@ -1676,7 +1688,7 @@
           <v:shape id="_x0000_i1025" type="#_x0000_t75" style="width:272pt;height:366pt" o:ole="">
             <v:imagedata r:id="rId9" o:title=""/>
           </v:shape>
-          <o:OLEObject Type="Embed" ProgID="Visio.Drawing.15" ShapeID="_x0000_i1025" DrawAspect="Content" ObjectID="_1550499189" r:id="rId10"/>
+          <o:OLEObject Type="Embed" ProgID="Visio.Drawing.15" ShapeID="_x0000_i1025" DrawAspect="Content" ObjectID="_1550499625" r:id="rId10"/>
         </w:object>
       </w:r>
     </w:p>
@@ -8401,7 +8413,7 @@
           <w:rPr>
             <w:noProof/>
           </w:rPr>
-          <w:t>1</w:t>
+          <w:t>2</w:t>
         </w:r>
         <w:r>
           <w:rPr>

</xml_diff>

<commit_message>
renamed vars and funcs
</commit_message>
<xml_diff>
--- a/FP_Milestone1.docx
+++ b/FP_Milestone1.docx
@@ -22,17 +22,7 @@
           <w:szCs w:val="24"/>
           <w:lang w:val="en-US"/>
         </w:rPr>
-        <w:t>Winter of 2017</w:t>
-      </w:r>
-      <w:r>
-        <w:rPr>
-          <w:rFonts w:ascii="Arial" w:eastAsia="Times New Roman" w:hAnsi="Arial" w:cs="Arial"/>
-          <w:color w:val="4599B1"/>
-          <w:sz w:val="24"/>
-          <w:szCs w:val="24"/>
-          <w:lang w:val="en-US"/>
-        </w:rPr>
-        <w:t xml:space="preserve">. </w:t>
+        <w:t xml:space="preserve">Winter of 2017. </w:t>
       </w:r>
     </w:p>
     <w:p>
@@ -92,25 +82,7 @@
           <w:szCs w:val="24"/>
           <w:lang w:val="en-US"/>
         </w:rPr>
-        <w:t>Final</w:t>
-      </w:r>
-      <w:r>
-        <w:rPr>
-          <w:rFonts w:ascii="Arial" w:eastAsia="Times New Roman" w:hAnsi="Arial" w:cs="Arial"/>
-          <w:color w:val="FF0000"/>
-          <w:szCs w:val="24"/>
-          <w:lang w:val="en-US"/>
-        </w:rPr>
-        <w:t xml:space="preserve"> </w:t>
-      </w:r>
-      <w:r>
-        <w:rPr>
-          <w:rFonts w:ascii="Arial" w:eastAsia="Times New Roman" w:hAnsi="Arial" w:cs="Arial"/>
-          <w:color w:val="FF0000"/>
-          <w:szCs w:val="24"/>
-          <w:lang w:val="en-US"/>
-        </w:rPr>
-        <w:t>Project</w:t>
+        <w:t>Final Project</w:t>
       </w:r>
       <w:r>
         <w:rPr>
@@ -150,8 +122,9 @@
         <w:pStyle w:val="ListParagraph"/>
         <w:numPr>
           <w:ilvl w:val="0"/>
-          <w:numId w:val="13"/>
+          <w:numId w:val="16"/>
         </w:numPr>
+        <w:spacing w:line="252" w:lineRule="auto"/>
       </w:pPr>
       <w:r>
         <w:t>The SKU number</w:t>
@@ -162,8 +135,9 @@
         <w:pStyle w:val="ListParagraph"/>
         <w:numPr>
           <w:ilvl w:val="0"/>
-          <w:numId w:val="13"/>
+          <w:numId w:val="16"/>
         </w:numPr>
+        <w:spacing w:line="252" w:lineRule="auto"/>
       </w:pPr>
       <w:r>
         <w:t>The name (maximum of 20 chars)</w:t>
@@ -174,8 +148,9 @@
         <w:pStyle w:val="ListParagraph"/>
         <w:numPr>
           <w:ilvl w:val="0"/>
-          <w:numId w:val="13"/>
+          <w:numId w:val="16"/>
         </w:numPr>
+        <w:spacing w:line="252" w:lineRule="auto"/>
       </w:pPr>
       <w:r>
         <w:t>Quantity (On hand quantity currently available in the inventory)</w:t>
@@ -186,8 +161,9 @@
         <w:pStyle w:val="ListParagraph"/>
         <w:numPr>
           <w:ilvl w:val="0"/>
-          <w:numId w:val="13"/>
+          <w:numId w:val="16"/>
         </w:numPr>
+        <w:spacing w:line="252" w:lineRule="auto"/>
       </w:pPr>
       <w:r>
         <w:t>Minimum Quantity (if the quantity of the item falls less than or equal to this value, a warning should be generated)</w:t>
@@ -198,8 +174,9 @@
         <w:pStyle w:val="ListParagraph"/>
         <w:numPr>
           <w:ilvl w:val="0"/>
-          <w:numId w:val="13"/>
+          <w:numId w:val="16"/>
         </w:numPr>
+        <w:spacing w:line="252" w:lineRule="auto"/>
       </w:pPr>
       <w:r>
         <w:t>Price of the item</w:t>
@@ -210,8 +187,9 @@
         <w:pStyle w:val="ListParagraph"/>
         <w:numPr>
           <w:ilvl w:val="0"/>
-          <w:numId w:val="13"/>
+          <w:numId w:val="16"/>
         </w:numPr>
+        <w:spacing w:line="252" w:lineRule="auto"/>
       </w:pPr>
       <w:r>
         <w:t>Is the item Taxed</w:t>
@@ -227,8 +205,9 @@
         <w:pStyle w:val="ListParagraph"/>
         <w:numPr>
           <w:ilvl w:val="0"/>
-          <w:numId w:val="14"/>
+          <w:numId w:val="17"/>
         </w:numPr>
+        <w:spacing w:line="252" w:lineRule="auto"/>
       </w:pPr>
       <w:r>
         <w:t xml:space="preserve">Print a detailed list of all the items in the inventory </w:t>
@@ -239,8 +218,9 @@
         <w:pStyle w:val="ListParagraph"/>
         <w:numPr>
           <w:ilvl w:val="0"/>
-          <w:numId w:val="14"/>
+          <w:numId w:val="17"/>
         </w:numPr>
+        <w:spacing w:line="252" w:lineRule="auto"/>
       </w:pPr>
       <w:r>
         <w:t>Search and display an item by its SKU number</w:t>
@@ -251,8 +231,9 @@
         <w:pStyle w:val="ListParagraph"/>
         <w:numPr>
           <w:ilvl w:val="0"/>
-          <w:numId w:val="14"/>
+          <w:numId w:val="17"/>
         </w:numPr>
+        <w:spacing w:line="252" w:lineRule="auto"/>
       </w:pPr>
       <w:r>
         <w:t>Checkout an item to be delivered to the shelf for sale</w:t>
@@ -263,8 +244,9 @@
         <w:pStyle w:val="ListParagraph"/>
         <w:numPr>
           <w:ilvl w:val="0"/>
-          <w:numId w:val="14"/>
+          <w:numId w:val="17"/>
         </w:numPr>
+        <w:spacing w:line="252" w:lineRule="auto"/>
       </w:pPr>
       <w:r>
         <w:t>Add to stock items that are recently purchased for inventory (add to their quantity)</w:t>
@@ -275,8 +257,9 @@
         <w:pStyle w:val="ListParagraph"/>
         <w:numPr>
           <w:ilvl w:val="0"/>
-          <w:numId w:val="14"/>
+          <w:numId w:val="17"/>
         </w:numPr>
+        <w:spacing w:line="252" w:lineRule="auto"/>
       </w:pPr>
       <w:r>
         <w:t>Add a new item to the inventory or update an already existing item</w:t>
@@ -287,8 +270,9 @@
         <w:pStyle w:val="ListParagraph"/>
         <w:numPr>
           <w:ilvl w:val="0"/>
-          <w:numId w:val="14"/>
+          <w:numId w:val="17"/>
         </w:numPr>
+        <w:spacing w:line="252" w:lineRule="auto"/>
       </w:pPr>
       <w:r>
         <w:t>Delete an item from the inventory (optional for extra marks)</w:t>
@@ -299,8 +283,9 @@
         <w:pStyle w:val="ListParagraph"/>
         <w:numPr>
           <w:ilvl w:val="0"/>
-          <w:numId w:val="14"/>
+          <w:numId w:val="17"/>
         </w:numPr>
+        <w:spacing w:line="252" w:lineRule="auto"/>
       </w:pPr>
       <w:r>
         <w:t>Search for an item by its name (optional for extra marks)</w:t>
@@ -311,8 +296,9 @@
         <w:pStyle w:val="ListParagraph"/>
         <w:numPr>
           <w:ilvl w:val="0"/>
-          <w:numId w:val="14"/>
+          <w:numId w:val="17"/>
         </w:numPr>
+        <w:spacing w:line="252" w:lineRule="auto"/>
       </w:pPr>
       <w:r>
         <w:t>Sort Items by Name (optional for extra marks)</w:t>
@@ -366,30 +352,16 @@
       </w:r>
     </w:p>
     <w:p>
-      <w:bookmarkStart w:id="0" w:name="_GoBack"/>
-      <w:r>
-        <w:t xml:space="preserve">The Development process of the project is divided into </w:t>
-      </w:r>
-      <w:r>
-        <w:t>five milestones and therefore five deliverables. The first four</w:t>
-      </w:r>
-      <w:r>
-        <w:t xml:space="preserve"> deliverables are mandatory and conclude full su</w:t>
-      </w:r>
-      <w:r>
-        <w:t>bmission of the project. The fif</w:t>
-      </w:r>
-      <w:r>
-        <w:t>th milestone is optional; for those who want to do some extra work for the challenge and the bonus marks. For each deliverable, a tester program (also called a unit test) will be provided to you to test your functions. If the tester works the way it is supposed to do, you can submit that milestone and start the next. The approximate schedule for deliverables is as follows</w:t>
-      </w:r>
-    </w:p>
-    <w:bookmarkEnd w:id="0"/>
+      <w:r>
+        <w:t>The Development process of the project is divided into five milestones and therefore five deliverables. The first four deliverables are mandatory and accounts as full submission of the project. The fifth milestone is optional; for those who want to do some extra work for the challenge and the bonus marks. For each deliverable, a tester program (also called a unit test) will be provided to you to test your functions. If the tester works the way it is supposed to, you can submit that milestone and continue to the next one. The approximate schedule for deliverables is as follows</w:t>
+      </w:r>
+    </w:p>
     <w:p>
       <w:pPr>
         <w:pStyle w:val="ListParagraph"/>
         <w:numPr>
           <w:ilvl w:val="0"/>
-          <w:numId w:val="2"/>
+          <w:numId w:val="18"/>
         </w:numPr>
         <w:spacing w:line="240" w:lineRule="auto"/>
       </w:pPr>
@@ -398,15 +370,7 @@
       </w:r>
       <w:r>
         <w:tab/>
-      </w:r>
-      <w:r>
-        <w:t xml:space="preserve">10 days, </w:t>
-      </w:r>
-      <w:r>
-        <w:t xml:space="preserve">Due </w:t>
-      </w:r>
-      <w:r>
-        <w:t>Sat Mar 18</w:t>
+        <w:t>10 days, Due Sat Mar 18</w:t>
       </w:r>
       <w:r>
         <w:rPr>
@@ -423,7 +387,7 @@
         <w:pStyle w:val="ListParagraph"/>
         <w:numPr>
           <w:ilvl w:val="0"/>
-          <w:numId w:val="2"/>
+          <w:numId w:val="18"/>
         </w:numPr>
         <w:spacing w:line="240" w:lineRule="auto"/>
       </w:pPr>
@@ -442,8 +406,6 @@
       </w:r>
       <w:r>
         <w:tab/>
-      </w:r>
-      <w:r>
         <w:t>6 Days, Due Fri Mar 14</w:t>
       </w:r>
       <w:r>
@@ -461,7 +423,7 @@
         <w:pStyle w:val="ListParagraph"/>
         <w:numPr>
           <w:ilvl w:val="0"/>
-          <w:numId w:val="2"/>
+          <w:numId w:val="18"/>
         </w:numPr>
         <w:spacing w:line="240" w:lineRule="auto"/>
       </w:pPr>
@@ -470,8 +432,6 @@
       </w:r>
       <w:r>
         <w:tab/>
-      </w:r>
-      <w:r>
         <w:t>9 Days, Due Sun Apr 2</w:t>
       </w:r>
       <w:r>
@@ -489,7 +449,7 @@
         <w:pStyle w:val="ListParagraph"/>
         <w:numPr>
           <w:ilvl w:val="0"/>
-          <w:numId w:val="2"/>
+          <w:numId w:val="18"/>
         </w:numPr>
         <w:spacing w:line="240" w:lineRule="auto"/>
       </w:pPr>
@@ -505,15 +465,7 @@
       </w:r>
       <w:r>
         <w:tab/>
-      </w:r>
-      <w:r>
-        <w:t xml:space="preserve">5 Days, </w:t>
-      </w:r>
-      <w:r>
-        <w:t xml:space="preserve">Due </w:t>
-      </w:r>
-      <w:r>
-        <w:t>Fri Apr 7</w:t>
+        <w:t>5 Days, Due Fri Apr 7</w:t>
       </w:r>
       <w:r>
         <w:rPr>
@@ -530,45 +482,16 @@
         <w:pStyle w:val="ListParagraph"/>
         <w:numPr>
           <w:ilvl w:val="0"/>
-          <w:numId w:val="2"/>
+          <w:numId w:val="18"/>
         </w:numPr>
         <w:spacing w:line="240" w:lineRule="auto"/>
       </w:pPr>
       <w:r>
-        <w:t>Item N</w:t>
-      </w:r>
-      <w:r>
-        <w:t>a</w:t>
-      </w:r>
-      <w:r>
-        <w:t>me</w:t>
-      </w:r>
-      <w:r>
-        <w:t xml:space="preserve"> Search, Delete and S</w:t>
-      </w:r>
-      <w:r>
-        <w:t xml:space="preserve">ort </w:t>
+        <w:t xml:space="preserve">Item Name Search, Delete and Sort </w:t>
       </w:r>
       <w:r>
         <w:tab/>
-      </w:r>
-      <w:r>
-        <w:t>4</w:t>
-      </w:r>
-      <w:r>
-        <w:t xml:space="preserve"> D</w:t>
-      </w:r>
-      <w:r>
-        <w:t>ays</w:t>
-      </w:r>
-      <w:r>
-        <w:t>,</w:t>
-      </w:r>
-      <w:r>
-        <w:t xml:space="preserve"> </w:t>
-      </w:r>
-      <w:r>
-        <w:t>Due Tue Apr 11</w:t>
+        <w:t>4 Days, Due Tue Apr 11</w:t>
       </w:r>
       <w:r>
         <w:rPr>
@@ -577,10 +500,7 @@
         <w:t>th</w:t>
       </w:r>
       <w:r>
-        <w:t xml:space="preserve"> </w:t>
-      </w:r>
-      <w:r>
-        <w:t>(optional)</w:t>
+        <w:t xml:space="preserve"> (optional)</w:t>
       </w:r>
     </w:p>
     <w:p/>
@@ -925,7 +845,7 @@
           <w:color w:val="000000"/>
           <w:sz w:val="22"/>
         </w:rPr>
-        <w:t xml:space="preserve"> prnTitle(</w:t>
+        <w:t xml:space="preserve"> printTitle(</w:t>
       </w:r>
       <w:r>
         <w:rPr>
@@ -1008,7 +928,7 @@
           <w:color w:val="000000"/>
           <w:sz w:val="22"/>
         </w:rPr>
-        <w:t xml:space="preserve"> prnFooter(</w:t>
+        <w:t xml:space="preserve"> printFooter(</w:t>
       </w:r>
       <w:r>
         <w:rPr>
@@ -1032,7 +952,7 @@
           <w:color w:val="808080"/>
           <w:sz w:val="22"/>
         </w:rPr>
-        <w:t>gTotal</w:t>
+        <w:t>grandTotal</w:t>
       </w:r>
       <w:r>
         <w:rPr>
@@ -1073,7 +993,7 @@
         <w:ind w:left="720"/>
       </w:pPr>
       <w:r>
-        <w:t>Then if gTotal is greater than zero it will print this line: (assuming gTotal is 1234.57) and go to new line.</w:t>
+        <w:t>Then if grandTotal is greater than zero it will print this line: (assuming grandTotal is 1234.57) and go to new line.</w:t>
       </w:r>
       <w:r>
         <w:br/>
@@ -1095,7 +1015,7 @@
     <w:p>
       <w:r>
         <w:tab/>
-        <w:t>Use this format specifier for printing gTotal  :</w:t>
+        <w:t>Use this format specifier for printing grandTotal  :</w:t>
       </w:r>
       <w:r>
         <w:rPr>
@@ -1138,7 +1058,7 @@
           <w:color w:val="000000"/>
           <w:sz w:val="22"/>
         </w:rPr>
-        <w:t xml:space="preserve"> clrKyb(</w:t>
+        <w:t xml:space="preserve"> flushKeyboard(</w:t>
       </w:r>
       <w:r>
         <w:rPr>
@@ -1162,7 +1082,15 @@
         <w:ind w:left="720"/>
       </w:pPr>
       <w:r>
-        <w:t>“clear Keyboard” Makes sure the keyboard is clear by reading from keyboard character by character until it reads a new line character.</w:t>
+        <w:t>“</w:t>
+      </w:r>
+      <w:r>
+        <w:t>flush</w:t>
+      </w:r>
+      <w:bookmarkStart w:id="0" w:name="_GoBack"/>
+      <w:bookmarkEnd w:id="0"/>
+      <w:r>
+        <w:t xml:space="preserve"> Keyboard” Makes sure the keyboard is clear by reading from keyboard character by character until it reads a new line character.</w:t>
       </w:r>
     </w:p>
     <w:p>
@@ -1288,7 +1216,7 @@
         <w:rPr>
           <w:color w:val="7030A0"/>
         </w:rPr>
-        <w:t>clrKyb</w:t>
+        <w:t>flushKeyboard</w:t>
       </w:r>
       <w:r>
         <w:t xml:space="preserve"> function.</w:t>
@@ -1298,7 +1226,7 @@
       </w:r>
       <w:r>
         <w:tab/>
-        <w:t>Here the clrKyb function is used for a fool-proof &lt;ENTER&gt; key entry.</w:t>
+        <w:t>Here the flushKeyboard function is used for a fool-proof &lt;ENTER&gt; key entry.</w:t>
       </w:r>
     </w:p>
     <w:p>
@@ -1473,39 +1401,7 @@
           <w:sz w:val="18"/>
           <w:szCs w:val="16"/>
         </w:rPr>
-        <w:t xml:space="preserve">Hint: to do this, you can </w:t>
-      </w:r>
-      <w:r>
-        <w:rPr>
-          <w:bCs/>
-          <w:sz w:val="18"/>
-          <w:szCs w:val="16"/>
-        </w:rPr>
-        <w:t>have two variables read</w:t>
-      </w:r>
-      <w:r>
-        <w:rPr>
-          <w:bCs/>
-          <w:sz w:val="18"/>
-          <w:szCs w:val="16"/>
-        </w:rPr>
-        <w:t xml:space="preserve"> back to back</w:t>
-      </w:r>
-      <w:r>
-        <w:rPr>
-          <w:bCs/>
-          <w:sz w:val="18"/>
-          <w:szCs w:val="16"/>
-        </w:rPr>
-        <w:t xml:space="preserve"> by scanf</w:t>
-      </w:r>
-      <w:r>
-        <w:rPr>
-          <w:bCs/>
-          <w:sz w:val="18"/>
-          <w:szCs w:val="16"/>
-        </w:rPr>
-        <w:t>; an integer and then a character (</w:t>
+        <w:t>Hint: to do this, you can have two variables read back to back by scanf; an integer and then a character (</w:t>
       </w:r>
       <w:r>
         <w:rPr>
@@ -1522,111 +1418,7 @@
           <w:sz w:val="18"/>
           <w:szCs w:val="16"/>
         </w:rPr>
-        <w:t xml:space="preserve">) and make sure the second (the character) is new line. If the second character is new line, then this guaranties </w:t>
-      </w:r>
-      <w:r>
-        <w:rPr>
-          <w:bCs/>
-          <w:sz w:val="18"/>
-          <w:szCs w:val="16"/>
-        </w:rPr>
-        <w:t>that first integer</w:t>
-      </w:r>
-      <w:r>
-        <w:rPr>
-          <w:bCs/>
-          <w:sz w:val="18"/>
-          <w:szCs w:val="16"/>
-        </w:rPr>
-        <w:t xml:space="preserve"> </w:t>
-      </w:r>
-      <w:r>
-        <w:rPr>
-          <w:bCs/>
-          <w:sz w:val="18"/>
-          <w:szCs w:val="16"/>
-        </w:rPr>
-        <w:t xml:space="preserve">is </w:t>
-      </w:r>
-      <w:r>
-        <w:rPr>
-          <w:bCs/>
-          <w:sz w:val="18"/>
-          <w:szCs w:val="16"/>
-        </w:rPr>
-        <w:t>successfully read and also after the integer &lt;ENTER&gt; is hit. If the character is anything but new line, then either the user did not ente</w:t>
-      </w:r>
-      <w:r>
-        <w:rPr>
-          <w:bCs/>
-          <w:sz w:val="18"/>
-          <w:szCs w:val="16"/>
-        </w:rPr>
-        <w:t>r an</w:t>
-      </w:r>
-      <w:r>
-        <w:rPr>
-          <w:bCs/>
-          <w:sz w:val="18"/>
-          <w:szCs w:val="16"/>
-        </w:rPr>
-        <w:t xml:space="preserve"> integer properly, or has some additional characters after the integer, which is not good. </w:t>
-      </w:r>
-      <w:r>
-        <w:rPr>
-          <w:bCs/>
-          <w:sz w:val="18"/>
-          <w:szCs w:val="16"/>
-        </w:rPr>
-        <w:t>In this case</w:t>
-      </w:r>
-      <w:r>
-        <w:rPr>
-          <w:bCs/>
-          <w:sz w:val="18"/>
-          <w:szCs w:val="16"/>
-        </w:rPr>
-        <w:t xml:space="preserve"> clear the keyboard, print a</w:t>
-      </w:r>
-      <w:r>
-        <w:rPr>
-          <w:bCs/>
-          <w:sz w:val="18"/>
-          <w:szCs w:val="16"/>
-        </w:rPr>
-        <w:t>n</w:t>
-      </w:r>
-      <w:r>
-        <w:rPr>
-          <w:bCs/>
-          <w:sz w:val="18"/>
-          <w:szCs w:val="16"/>
-        </w:rPr>
-        <w:t xml:space="preserve"> </w:t>
-      </w:r>
-      <w:r>
-        <w:rPr>
-          <w:bCs/>
-          <w:sz w:val="18"/>
-          <w:szCs w:val="16"/>
-        </w:rPr>
-        <w:t xml:space="preserve">error </w:t>
-      </w:r>
-      <w:r>
-        <w:rPr>
-          <w:bCs/>
-          <w:sz w:val="18"/>
-          <w:szCs w:val="16"/>
-        </w:rPr>
-        <w:t>message and scan the integer again.</w:t>
-      </w:r>
-      <w:r>
-        <w:rPr>
-          <w:bCs/>
-          <w:sz w:val="18"/>
-          <w:szCs w:val="16"/>
-        </w:rPr>
-        <w:t xml:space="preserve"> See the flowchart below.</w:t>
+        <w:t>) and make sure the second (the character) is a new line. If the second character is a new line, then this guaranties that first integer is successfully read and also after the integer &lt;ENTER&gt; is hit. If the character is anything but new line, then either the user did not enter an integer properly, or has some additional characters after the integer, which is not good. In this case clear the keyboard, print an error message and scan the integer again. See the flowchart below.</w:t>
       </w:r>
     </w:p>
     <w:p>
@@ -1665,7 +1457,7 @@
         </w:rPr>
       </w:pPr>
       <w:r>
-        <w:object w:dxaOrig="5439" w:dyaOrig="7328" w14:anchorId="20819937">
+        <w:object w:dxaOrig="5445" w:dyaOrig="7320" w14:anchorId="2166D18A">
           <v:shapetype id="_x0000_t75" coordsize="21600,21600" o:spt="75" o:preferrelative="t" path="m@4@5l@4@11@9@11@9@5xe" filled="f" stroked="f">
             <v:stroke joinstyle="miter"/>
             <v:formulas>
@@ -1685,10 +1477,10 @@
             <v:path o:extrusionok="f" gradientshapeok="t" o:connecttype="rect"/>
             <o:lock v:ext="edit" aspectratio="t"/>
           </v:shapetype>
-          <v:shape id="_x0000_i1025" type="#_x0000_t75" style="width:272pt;height:366pt" o:ole="">
+          <v:shape id="_x0000_i1025" type="#_x0000_t75" style="width:272.45pt;height:365.75pt" o:ole="">
             <v:imagedata r:id="rId9" o:title=""/>
           </v:shape>
-          <o:OLEObject Type="Embed" ProgID="Visio.Drawing.15" ShapeID="_x0000_i1025" DrawAspect="Content" ObjectID="_1550499625" r:id="rId10"/>
+          <o:OLEObject Type="Embed" ProgID="Visio.Drawing.15" ShapeID="_x0000_i1025" DrawAspect="Content" ObjectID="_1550522872" r:id="rId10"/>
         </w:object>
       </w:r>
     </w:p>
@@ -1881,16 +1673,7 @@
           <w:sz w:val="19"/>
           <w:szCs w:val="19"/>
         </w:rPr>
-        <w:t xml:space="preserve"> </w:t>
-      </w:r>
-      <w:r>
-        <w:rPr>
-          <w:rFonts w:ascii="Consolas" w:hAnsi="Consolas" w:cs="Consolas"/>
-          <w:color w:val="A31515"/>
-          <w:sz w:val="19"/>
-          <w:szCs w:val="19"/>
-        </w:rPr>
-        <w:t xml:space="preserve">"Invalid value, </w:t>
+        <w:t xml:space="preserve"> "Invalid value, </w:t>
       </w:r>
       <w:r>
         <w:rPr>
@@ -1985,7 +1768,6 @@
     </w:p>
     <w:p>
       <w:pPr>
-        <w:spacing w:line="259" w:lineRule="auto"/>
         <w:rPr>
           <w:rFonts w:ascii="Consolas" w:hAnsi="Consolas" w:cs="Consolas"/>
           <w:color w:val="008000"/>
@@ -2020,7 +1802,7 @@
           <w:color w:val="000000"/>
           <w:sz w:val="22"/>
         </w:rPr>
-        <w:t xml:space="preserve"> getDbl(</w:t>
+        <w:t xml:space="preserve"> getDouble(</w:t>
       </w:r>
       <w:r>
         <w:rPr>
@@ -2109,15 +1891,13 @@
     </w:p>
     <w:p>
       <w:pPr>
-        <w:spacing w:line="259" w:lineRule="auto"/>
-        <w:rPr>
-          <w:bCs/>
-        </w:rPr>
-      </w:pPr>
-    </w:p>
-    <w:p>
-      <w:pPr>
-        <w:spacing w:line="259" w:lineRule="auto"/>
+        <w:rPr>
+          <w:bCs/>
+        </w:rPr>
+      </w:pPr>
+    </w:p>
+    <w:p>
+      <w:pPr>
         <w:rPr>
           <w:rFonts w:ascii="Consolas" w:hAnsi="Consolas" w:cs="Consolas"/>
           <w:color w:val="000000"/>
@@ -2138,7 +1918,7 @@
           <w:color w:val="000000"/>
           <w:sz w:val="22"/>
         </w:rPr>
-        <w:t xml:space="preserve"> getDblLimited(</w:t>
+        <w:t xml:space="preserve"> getDoubleLimited(</w:t>
       </w:r>
       <w:r>
         <w:rPr>
@@ -2207,7 +1987,6 @@
     </w:p>
     <w:p>
       <w:pPr>
-        <w:spacing w:line="259" w:lineRule="auto"/>
         <w:ind w:firstLine="720"/>
         <w:rPr>
           <w:rFonts w:ascii="Consolas" w:hAnsi="Consolas" w:cs="Consolas"/>
@@ -2233,31 +2012,7 @@
           <w:szCs w:val="24"/>
           <w:highlight w:val="white"/>
         </w:rPr>
-        <w:t>getInt</w:t>
-      </w:r>
-      <w:r>
-        <w:rPr>
-          <w:b/>
-          <w:i/>
-          <w:iCs/>
-          <w:color w:val="7030A0"/>
-          <w:sz w:val="28"/>
-          <w:szCs w:val="24"/>
-          <w:highlight w:val="white"/>
-        </w:rPr>
-        <w:t>Limited</w:t>
-      </w:r>
-      <w:r>
-        <w:rPr>
-          <w:b/>
-          <w:i/>
-          <w:iCs/>
-          <w:color w:val="7030A0"/>
-          <w:sz w:val="28"/>
-          <w:szCs w:val="24"/>
-          <w:highlight w:val="white"/>
-        </w:rPr>
-        <w:t>()</w:t>
+        <w:t>getIntLimited()</w:t>
       </w:r>
       <w:r>
         <w:rPr>
@@ -3307,13 +3062,6 @@
           <w:szCs w:val="24"/>
         </w:rPr>
         <w:br/>
-      </w:r>
-      <w:r>
-        <w:rPr>
-          <w:rFonts w:eastAsia="Times New Roman" w:cstheme="minorHAnsi"/>
-          <w:color w:val="000000"/>
-          <w:szCs w:val="24"/>
-        </w:rPr>
         <w:t>Now that the user interface tools are created and tested, we are going to build the main skeleton of our application. This application will be a menu driven program and will work as follows:</w:t>
       </w:r>
     </w:p>
@@ -3322,7 +3070,7 @@
         <w:pStyle w:val="ListParagraph"/>
         <w:numPr>
           <w:ilvl w:val="0"/>
-          <w:numId w:val="15"/>
+          <w:numId w:val="19"/>
         </w:numPr>
         <w:spacing w:before="100" w:beforeAutospacing="1" w:after="100" w:afterAutospacing="1" w:line="240" w:lineRule="auto"/>
         <w:textAlignment w:val="baseline"/>
@@ -3346,7 +3094,7 @@
         <w:pStyle w:val="ListParagraph"/>
         <w:numPr>
           <w:ilvl w:val="0"/>
-          <w:numId w:val="15"/>
+          <w:numId w:val="19"/>
         </w:numPr>
         <w:spacing w:before="100" w:beforeAutospacing="1" w:after="100" w:afterAutospacing="1" w:line="240" w:lineRule="auto"/>
         <w:textAlignment w:val="baseline"/>
@@ -3370,7 +3118,7 @@
         <w:pStyle w:val="ListParagraph"/>
         <w:numPr>
           <w:ilvl w:val="0"/>
-          <w:numId w:val="15"/>
+          <w:numId w:val="19"/>
         </w:numPr>
         <w:spacing w:before="100" w:beforeAutospacing="1" w:after="100" w:afterAutospacing="1" w:line="240" w:lineRule="auto"/>
         <w:textAlignment w:val="baseline"/>
@@ -3394,7 +3142,7 @@
         <w:pStyle w:val="ListParagraph"/>
         <w:numPr>
           <w:ilvl w:val="0"/>
-          <w:numId w:val="15"/>
+          <w:numId w:val="19"/>
         </w:numPr>
         <w:spacing w:before="100" w:beforeAutospacing="1" w:after="100" w:afterAutospacing="1" w:line="240" w:lineRule="auto"/>
         <w:textAlignment w:val="baseline"/>
@@ -3418,7 +3166,7 @@
         <w:pStyle w:val="ListParagraph"/>
         <w:numPr>
           <w:ilvl w:val="0"/>
-          <w:numId w:val="15"/>
+          <w:numId w:val="19"/>
         </w:numPr>
         <w:spacing w:before="100" w:beforeAutospacing="1" w:after="100" w:afterAutospacing="1" w:line="240" w:lineRule="auto"/>
         <w:textAlignment w:val="baseline"/>
@@ -3442,7 +3190,7 @@
         <w:pStyle w:val="ListParagraph"/>
         <w:numPr>
           <w:ilvl w:val="0"/>
-          <w:numId w:val="15"/>
+          <w:numId w:val="19"/>
         </w:numPr>
         <w:spacing w:before="100" w:beforeAutospacing="1" w:after="100" w:afterAutospacing="1" w:line="240" w:lineRule="auto"/>
         <w:textAlignment w:val="baseline"/>
@@ -3458,39 +3206,7 @@
           <w:color w:val="000000"/>
           <w:szCs w:val="24"/>
         </w:rPr>
-        <w:t xml:space="preserve">If the option selected is not </w:t>
-      </w:r>
-      <w:r>
-        <w:rPr>
-          <w:rFonts w:eastAsia="Times New Roman" w:cstheme="minorHAnsi"/>
-          <w:color w:val="000000"/>
-          <w:szCs w:val="24"/>
-        </w:rPr>
-        <w:t>E</w:t>
-      </w:r>
-      <w:r>
-        <w:rPr>
-          <w:rFonts w:eastAsia="Times New Roman" w:cstheme="minorHAnsi"/>
-          <w:color w:val="000000"/>
-          <w:szCs w:val="24"/>
-        </w:rPr>
-        <w:t>xit</w:t>
-      </w:r>
-      <w:r>
-        <w:rPr>
-          <w:rFonts w:eastAsia="Times New Roman" w:cstheme="minorHAnsi"/>
-          <w:color w:val="000000"/>
-          <w:szCs w:val="24"/>
-        </w:rPr>
-        <w:t xml:space="preserve"> program</w:t>
-      </w:r>
-      <w:r>
-        <w:rPr>
-          <w:rFonts w:eastAsia="Times New Roman" w:cstheme="minorHAnsi"/>
-          <w:color w:val="000000"/>
-          <w:szCs w:val="24"/>
-        </w:rPr>
-        <w:t>, then the program will go back to option 2</w:t>
+        <w:t>If the option selected is not Exit program, then the program will go back to option 2</w:t>
       </w:r>
     </w:p>
     <w:p>
@@ -3498,7 +3214,7 @@
         <w:pStyle w:val="ListParagraph"/>
         <w:numPr>
           <w:ilvl w:val="0"/>
-          <w:numId w:val="15"/>
+          <w:numId w:val="19"/>
         </w:numPr>
         <w:spacing w:before="100" w:beforeAutospacing="1" w:after="100" w:afterAutospacing="1" w:line="240" w:lineRule="auto"/>
         <w:textAlignment w:val="baseline"/>
@@ -3514,23 +3230,7 @@
           <w:color w:val="000000"/>
           <w:szCs w:val="24"/>
         </w:rPr>
-        <w:t xml:space="preserve">If the option selected is </w:t>
-      </w:r>
-      <w:r>
-        <w:rPr>
-          <w:rFonts w:eastAsia="Times New Roman" w:cstheme="minorHAnsi"/>
-          <w:color w:val="000000"/>
-          <w:szCs w:val="24"/>
-        </w:rPr>
-        <w:t>E</w:t>
-      </w:r>
-      <w:r>
-        <w:rPr>
-          <w:rFonts w:eastAsia="Times New Roman" w:cstheme="minorHAnsi"/>
-          <w:color w:val="000000"/>
-          <w:szCs w:val="24"/>
-        </w:rPr>
-        <w:t xml:space="preserve">xit program, the program ends. </w:t>
+        <w:t xml:space="preserve">If the option selected is Exit program, the program ends. </w:t>
       </w:r>
     </w:p>
     <w:p>
@@ -3675,7 +3375,7 @@
           <w:sz w:val="19"/>
           <w:szCs w:val="19"/>
         </w:rPr>
-        <w:t>clrKyb()</w:t>
+        <w:t>flushKeyboard()</w:t>
       </w:r>
       <w:r>
         <w:rPr>
@@ -3746,15 +3446,7 @@
           <w:color w:val="000000"/>
           <w:szCs w:val="24"/>
         </w:rPr>
-        <w:t xml:space="preserve">and </w:t>
-      </w:r>
-      <w:r>
-        <w:rPr>
-          <w:rFonts w:eastAsia="Times New Roman" w:cstheme="minorHAnsi"/>
-          <w:color w:val="000000"/>
-          <w:szCs w:val="24"/>
-        </w:rPr>
-        <w:t xml:space="preserve">goes back to read a character until one of the above four characters is received. </w:t>
+        <w:t xml:space="preserve">and goes back to read a character until one of the above four characters is received. </w:t>
       </w:r>
       <w:r>
         <w:rPr>
@@ -4047,16 +3739,41 @@
           <w:sz w:val="19"/>
           <w:szCs w:val="19"/>
         </w:rPr>
-        <w:t>5- Add new item or update</w:t>
-      </w:r>
-      <w:r>
+        <w:t>5- Add new item or update item</w:t>
+      </w:r>
+      <w:r>
+        <w:rPr>
+          <w:rFonts w:cstheme="minorHAnsi"/>
+          <w:b/>
+          <w:bCs/>
+          <w:color w:val="000000"/>
+          <w:szCs w:val="24"/>
+        </w:rPr>
+        <w:t>&lt;</w:t>
+      </w:r>
+    </w:p>
+    <w:p>
+      <w:pPr>
+        <w:autoSpaceDE w:val="0"/>
+        <w:autoSpaceDN w:val="0"/>
+        <w:adjustRightInd w:val="0"/>
+        <w:spacing w:after="0" w:line="240" w:lineRule="auto"/>
         <w:rPr>
           <w:rFonts w:ascii="Consolas" w:hAnsi="Consolas" w:cs="Consolas"/>
           <w:color w:val="C00000"/>
           <w:sz w:val="19"/>
           <w:szCs w:val="19"/>
         </w:rPr>
-        <w:t xml:space="preserve"> </w:t>
+      </w:pPr>
+      <w:r>
+        <w:rPr>
+          <w:rFonts w:cstheme="minorHAnsi"/>
+          <w:b/>
+          <w:bCs/>
+          <w:color w:val="000000"/>
+          <w:szCs w:val="24"/>
+        </w:rPr>
+        <w:t>&gt;</w:t>
       </w:r>
       <w:r>
         <w:rPr>
@@ -4065,7 +3782,7 @@
           <w:sz w:val="19"/>
           <w:szCs w:val="19"/>
         </w:rPr>
-        <w:t>item</w:t>
+        <w:t>6- delete item</w:t>
       </w:r>
       <w:r>
         <w:rPr>
@@ -4108,7 +3825,7 @@
           <w:sz w:val="19"/>
           <w:szCs w:val="19"/>
         </w:rPr>
-        <w:t>6- delete item</w:t>
+        <w:t>7- Search by name</w:t>
       </w:r>
       <w:r>
         <w:rPr>
@@ -4128,12 +3845,32 @@
         <w:adjustRightInd w:val="0"/>
         <w:spacing w:after="0" w:line="240" w:lineRule="auto"/>
         <w:rPr>
+          <w:rFonts w:cstheme="minorHAnsi"/>
+          <w:b/>
+          <w:bCs/>
+          <w:color w:val="000000"/>
+          <w:szCs w:val="24"/>
+        </w:rPr>
+      </w:pPr>
+      <w:r>
+        <w:rPr>
+          <w:rFonts w:cstheme="minorHAnsi"/>
+          <w:b/>
+          <w:bCs/>
+          <w:color w:val="000000"/>
+          <w:szCs w:val="24"/>
+        </w:rPr>
+        <w:t>&gt;</w:t>
+      </w:r>
+      <w:r>
+        <w:rPr>
           <w:rFonts w:ascii="Consolas" w:hAnsi="Consolas" w:cs="Consolas"/>
           <w:color w:val="C00000"/>
           <w:sz w:val="19"/>
           <w:szCs w:val="19"/>
         </w:rPr>
-      </w:pPr>
+        <w:t>0- Exit program</w:t>
+      </w:r>
       <w:r>
         <w:rPr>
           <w:rFonts w:cstheme="minorHAnsi"/>
@@ -4142,6 +3879,25 @@
           <w:color w:val="000000"/>
           <w:szCs w:val="24"/>
         </w:rPr>
+        <w:t>&lt;</w:t>
+      </w:r>
+      <w:r>
+        <w:rPr>
+          <w:rFonts w:ascii="Consolas" w:hAnsi="Consolas" w:cs="Consolas"/>
+          <w:color w:val="C00000"/>
+          <w:sz w:val="19"/>
+          <w:szCs w:val="19"/>
+        </w:rPr>
+        <w:br/>
+      </w:r>
+      <w:r>
+        <w:rPr>
+          <w:rFonts w:cstheme="minorHAnsi"/>
+          <w:b/>
+          <w:bCs/>
+          <w:color w:val="000000"/>
+          <w:szCs w:val="24"/>
+        </w:rPr>
         <w:t>&gt;</w:t>
       </w:r>
       <w:r>
@@ -4151,7 +3907,7 @@
           <w:sz w:val="19"/>
           <w:szCs w:val="19"/>
         </w:rPr>
-        <w:t>7- Search by name</w:t>
+        <w:t xml:space="preserve">&gt; </w:t>
       </w:r>
       <w:r>
         <w:rPr>
@@ -4172,8 +3928,6 @@
         <w:spacing w:after="0" w:line="240" w:lineRule="auto"/>
         <w:rPr>
           <w:rFonts w:cstheme="minorHAnsi"/>
-          <w:b/>
-          <w:bCs/>
           <w:color w:val="000000"/>
           <w:szCs w:val="24"/>
         </w:rPr>
@@ -4181,146 +3935,50 @@
       <w:r>
         <w:rPr>
           <w:rFonts w:cstheme="minorHAnsi"/>
-          <w:b/>
-          <w:bCs/>
-          <w:color w:val="000000"/>
-          <w:szCs w:val="24"/>
-        </w:rPr>
-        <w:t>&gt;</w:t>
-      </w:r>
-      <w:r>
-        <w:rPr>
-          <w:rFonts w:ascii="Consolas" w:hAnsi="Consolas" w:cs="Consolas"/>
+          <w:color w:val="000000"/>
+          <w:szCs w:val="24"/>
+        </w:rPr>
+        <w:lastRenderedPageBreak/>
+        <w:t>Then, it receives an integer between 0 and 7 inclusive and returns it. Menu will not accept any number less than 0 or greater than 7 (Use the proper UI function written in the UI tools).</w:t>
+      </w:r>
+    </w:p>
+    <w:p>
+      <w:pPr>
+        <w:autoSpaceDE w:val="0"/>
+        <w:autoSpaceDN w:val="0"/>
+        <w:adjustRightInd w:val="0"/>
+        <w:spacing w:after="0" w:line="240" w:lineRule="auto"/>
+        <w:rPr>
+          <w:rFonts w:cstheme="minorHAnsi"/>
+          <w:color w:val="000000"/>
+          <w:szCs w:val="24"/>
+        </w:rPr>
+      </w:pPr>
+    </w:p>
+    <w:p>
+      <w:pPr>
+        <w:autoSpaceDE w:val="0"/>
+        <w:autoSpaceDN w:val="0"/>
+        <w:adjustRightInd w:val="0"/>
+        <w:spacing w:after="0" w:line="240" w:lineRule="auto"/>
+        <w:rPr>
+          <w:rFonts w:cstheme="minorHAnsi"/>
+          <w:color w:val="000000"/>
+          <w:szCs w:val="24"/>
+        </w:rPr>
+      </w:pPr>
+    </w:p>
+    <w:p>
+      <w:pPr>
+        <w:autoSpaceDE w:val="0"/>
+        <w:autoSpaceDN w:val="0"/>
+        <w:adjustRightInd w:val="0"/>
+        <w:spacing w:after="0" w:line="240" w:lineRule="auto"/>
+        <w:rPr>
+          <w:rFonts w:ascii="Consolas" w:hAnsi="Consolas" w:cs="Consolas"/>
+          <w:b/>
+          <w:bCs/>
           <w:color w:val="C00000"/>
-          <w:sz w:val="19"/>
-          <w:szCs w:val="19"/>
-        </w:rPr>
-        <w:t>0- Exit program</w:t>
-      </w:r>
-      <w:r>
-        <w:rPr>
-          <w:rFonts w:cstheme="minorHAnsi"/>
-          <w:b/>
-          <w:bCs/>
-          <w:color w:val="000000"/>
-          <w:szCs w:val="24"/>
-        </w:rPr>
-        <w:t>&lt;</w:t>
-      </w:r>
-      <w:r>
-        <w:rPr>
-          <w:rFonts w:ascii="Consolas" w:hAnsi="Consolas" w:cs="Consolas"/>
-          <w:color w:val="C00000"/>
-          <w:sz w:val="19"/>
-          <w:szCs w:val="19"/>
-        </w:rPr>
-        <w:br/>
-      </w:r>
-      <w:r>
-        <w:rPr>
-          <w:rFonts w:cstheme="minorHAnsi"/>
-          <w:b/>
-          <w:bCs/>
-          <w:color w:val="000000"/>
-          <w:szCs w:val="24"/>
-        </w:rPr>
-        <w:t>&gt;</w:t>
-      </w:r>
-      <w:r>
-        <w:rPr>
-          <w:rFonts w:ascii="Consolas" w:hAnsi="Consolas" w:cs="Consolas"/>
-          <w:color w:val="C00000"/>
-          <w:sz w:val="19"/>
-          <w:szCs w:val="19"/>
-        </w:rPr>
-        <w:t xml:space="preserve">&gt; </w:t>
-      </w:r>
-      <w:r>
-        <w:rPr>
-          <w:rFonts w:cstheme="minorHAnsi"/>
-          <w:b/>
-          <w:bCs/>
-          <w:color w:val="000000"/>
-          <w:szCs w:val="24"/>
-        </w:rPr>
-        <w:t>&lt;</w:t>
-      </w:r>
-    </w:p>
-    <w:p>
-      <w:pPr>
-        <w:autoSpaceDE w:val="0"/>
-        <w:autoSpaceDN w:val="0"/>
-        <w:adjustRightInd w:val="0"/>
-        <w:spacing w:after="0" w:line="240" w:lineRule="auto"/>
-        <w:rPr>
-          <w:rFonts w:cstheme="minorHAnsi"/>
-          <w:color w:val="000000"/>
-          <w:szCs w:val="24"/>
-        </w:rPr>
-      </w:pPr>
-      <w:r>
-        <w:rPr>
-          <w:rFonts w:cstheme="minorHAnsi"/>
-          <w:color w:val="000000"/>
-          <w:szCs w:val="24"/>
-        </w:rPr>
-        <w:lastRenderedPageBreak/>
-        <w:t xml:space="preserve">Then, it receives an integer between 0 and 7 inclusive and returns it. Menu will not accept any number less than 0 or greater than 7 (Use the proper UI function written in </w:t>
-      </w:r>
-      <w:r>
-        <w:rPr>
-          <w:rFonts w:cstheme="minorHAnsi"/>
-          <w:color w:val="000000"/>
-          <w:szCs w:val="24"/>
-        </w:rPr>
-        <w:t>the UI tools</w:t>
-      </w:r>
-      <w:r>
-        <w:rPr>
-          <w:rFonts w:cstheme="minorHAnsi"/>
-          <w:color w:val="000000"/>
-          <w:szCs w:val="24"/>
-        </w:rPr>
-        <w:t>).</w:t>
-      </w:r>
-    </w:p>
-    <w:p>
-      <w:pPr>
-        <w:autoSpaceDE w:val="0"/>
-        <w:autoSpaceDN w:val="0"/>
-        <w:adjustRightInd w:val="0"/>
-        <w:spacing w:after="0" w:line="240" w:lineRule="auto"/>
-        <w:rPr>
-          <w:rFonts w:cstheme="minorHAnsi"/>
-          <w:color w:val="000000"/>
-          <w:szCs w:val="24"/>
-        </w:rPr>
-      </w:pPr>
-    </w:p>
-    <w:p>
-      <w:pPr>
-        <w:autoSpaceDE w:val="0"/>
-        <w:autoSpaceDN w:val="0"/>
-        <w:adjustRightInd w:val="0"/>
-        <w:spacing w:after="0" w:line="240" w:lineRule="auto"/>
-        <w:rPr>
-          <w:rFonts w:cstheme="minorHAnsi"/>
-          <w:color w:val="000000"/>
-          <w:szCs w:val="24"/>
-        </w:rPr>
-      </w:pPr>
-    </w:p>
-    <w:p>
-      <w:pPr>
-        <w:autoSpaceDE w:val="0"/>
-        <w:autoSpaceDN w:val="0"/>
-        <w:adjustRightInd w:val="0"/>
-        <w:spacing w:after="0" w:line="240" w:lineRule="auto"/>
-        <w:rPr>
-          <w:rFonts w:ascii="Consolas" w:hAnsi="Consolas" w:cs="Consolas"/>
-          <w:b/>
-          <w:bCs/>
-          <w:color w:val="C00000"/>
           <w:sz w:val="22"/>
         </w:rPr>
       </w:pPr>
@@ -4342,7 +4000,7 @@
           <w:color w:val="000000"/>
           <w:sz w:val="22"/>
         </w:rPr>
-        <w:t xml:space="preserve"> GrocInvSys(</w:t>
+        <w:t xml:space="preserve"> GroceryInventorySystem(</w:t>
       </w:r>
       <w:r>
         <w:rPr>
@@ -4381,23 +4039,7 @@
           <w:color w:val="000000"/>
           <w:szCs w:val="24"/>
         </w:rPr>
-        <w:t xml:space="preserve">This function is the heart of your application and </w:t>
-      </w:r>
-      <w:r>
-        <w:rPr>
-          <w:rFonts w:cstheme="minorHAnsi"/>
-          <w:color w:val="000000"/>
-          <w:szCs w:val="24"/>
-        </w:rPr>
-        <w:t>will run the whole program.</w:t>
-      </w:r>
-      <w:r>
-        <w:rPr>
-          <w:rFonts w:cstheme="minorHAnsi"/>
-          <w:color w:val="000000"/>
-          <w:szCs w:val="24"/>
-        </w:rPr>
-        <w:t xml:space="preserve"> </w:t>
+        <w:t xml:space="preserve">This function is the heart of your application and will run the whole program. </w:t>
       </w:r>
     </w:p>
     <w:p>
@@ -4416,7 +4058,7 @@
           <w:color w:val="000000"/>
           <w:szCs w:val="24"/>
         </w:rPr>
-        <w:t xml:space="preserve">GrocInvSys, first, displays the welcome message and skips a line and then displays the menu and receives the user’s selection. </w:t>
+        <w:t xml:space="preserve">GroceryInventorySystem, first, displays the welcome message and skips a line and then displays the menu and receives the user’s selection. </w:t>
       </w:r>
     </w:p>
     <w:p>
@@ -4462,25 +4104,7 @@
           <w:sz w:val="19"/>
           <w:szCs w:val="19"/>
         </w:rPr>
-        <w:t>List Items</w:t>
-      </w:r>
-      <w:r>
-        <w:rPr>
-          <w:rFonts w:ascii="Consolas" w:hAnsi="Consolas" w:cs="Consolas"/>
-          <w:color w:val="C00000"/>
-          <w:sz w:val="19"/>
-          <w:szCs w:val="19"/>
-        </w:rPr>
-        <w:t xml:space="preserve"> under construction</w:t>
-      </w:r>
-      <w:r>
-        <w:rPr>
-          <w:rFonts w:ascii="Consolas" w:hAnsi="Consolas" w:cs="Consolas"/>
-          <w:color w:val="C00000"/>
-          <w:sz w:val="19"/>
-          <w:szCs w:val="19"/>
-        </w:rPr>
-        <w:t>!</w:t>
+        <w:t>List Items under construction!</w:t>
       </w:r>
       <w:r>
         <w:rPr>
@@ -4544,25 +4168,7 @@
           <w:sz w:val="19"/>
           <w:szCs w:val="19"/>
         </w:rPr>
-        <w:t>Search Items</w:t>
-      </w:r>
-      <w:r>
-        <w:rPr>
-          <w:rFonts w:ascii="Consolas" w:hAnsi="Consolas" w:cs="Consolas"/>
-          <w:color w:val="C00000"/>
-          <w:sz w:val="19"/>
-          <w:szCs w:val="19"/>
-        </w:rPr>
-        <w:t xml:space="preserve"> under construction</w:t>
-      </w:r>
-      <w:r>
-        <w:rPr>
-          <w:rFonts w:ascii="Consolas" w:hAnsi="Consolas" w:cs="Consolas"/>
-          <w:color w:val="C00000"/>
-          <w:sz w:val="19"/>
-          <w:szCs w:val="19"/>
-        </w:rPr>
-        <w:t>!</w:t>
+        <w:t>Search Items under construction!</w:t>
       </w:r>
       <w:r>
         <w:rPr>
@@ -4626,25 +4232,7 @@
           <w:sz w:val="19"/>
           <w:szCs w:val="19"/>
         </w:rPr>
-        <w:t>Checkout Item</w:t>
-      </w:r>
-      <w:r>
-        <w:rPr>
-          <w:rFonts w:ascii="Consolas" w:hAnsi="Consolas" w:cs="Consolas"/>
-          <w:color w:val="C00000"/>
-          <w:sz w:val="19"/>
-          <w:szCs w:val="19"/>
-        </w:rPr>
-        <w:t xml:space="preserve"> under construction</w:t>
-      </w:r>
-      <w:r>
-        <w:rPr>
-          <w:rFonts w:ascii="Consolas" w:hAnsi="Consolas" w:cs="Consolas"/>
-          <w:color w:val="C00000"/>
-          <w:sz w:val="19"/>
-          <w:szCs w:val="19"/>
-        </w:rPr>
-        <w:t>!</w:t>
+        <w:t>Checkout Item under construction!</w:t>
       </w:r>
       <w:r>
         <w:rPr>
@@ -4708,25 +4296,7 @@
           <w:sz w:val="19"/>
           <w:szCs w:val="19"/>
         </w:rPr>
-        <w:t>Stock Item</w:t>
-      </w:r>
-      <w:r>
-        <w:rPr>
-          <w:rFonts w:ascii="Consolas" w:hAnsi="Consolas" w:cs="Consolas"/>
-          <w:color w:val="C00000"/>
-          <w:sz w:val="19"/>
-          <w:szCs w:val="19"/>
-        </w:rPr>
-        <w:t xml:space="preserve"> under construction</w:t>
-      </w:r>
-      <w:r>
-        <w:rPr>
-          <w:rFonts w:ascii="Consolas" w:hAnsi="Consolas" w:cs="Consolas"/>
-          <w:color w:val="C00000"/>
-          <w:sz w:val="19"/>
-          <w:szCs w:val="19"/>
-        </w:rPr>
-        <w:t>!</w:t>
+        <w:t>Stock Item under construction!</w:t>
       </w:r>
       <w:r>
         <w:rPr>
@@ -4785,25 +4355,7 @@
           <w:sz w:val="19"/>
           <w:szCs w:val="19"/>
         </w:rPr>
-        <w:t>Add/Update Item</w:t>
-      </w:r>
-      <w:r>
-        <w:rPr>
-          <w:rFonts w:ascii="Consolas" w:hAnsi="Consolas" w:cs="Consolas"/>
-          <w:color w:val="C00000"/>
-          <w:sz w:val="19"/>
-          <w:szCs w:val="19"/>
-        </w:rPr>
-        <w:t xml:space="preserve"> under construction</w:t>
-      </w:r>
-      <w:r>
-        <w:rPr>
-          <w:rFonts w:ascii="Consolas" w:hAnsi="Consolas" w:cs="Consolas"/>
-          <w:color w:val="C00000"/>
-          <w:sz w:val="19"/>
-          <w:szCs w:val="19"/>
-        </w:rPr>
-        <w:t>!</w:t>
+        <w:t>Add/Update Item under construction!</w:t>
       </w:r>
       <w:r>
         <w:rPr>
@@ -4870,25 +4422,7 @@
           <w:sz w:val="19"/>
           <w:szCs w:val="19"/>
         </w:rPr>
-        <w:t>Delete Item</w:t>
-      </w:r>
-      <w:r>
-        <w:rPr>
-          <w:rFonts w:ascii="Consolas" w:hAnsi="Consolas" w:cs="Consolas"/>
-          <w:color w:val="C00000"/>
-          <w:sz w:val="19"/>
-          <w:szCs w:val="19"/>
-        </w:rPr>
-        <w:t xml:space="preserve"> under construction</w:t>
-      </w:r>
-      <w:r>
-        <w:rPr>
-          <w:rFonts w:ascii="Consolas" w:hAnsi="Consolas" w:cs="Consolas"/>
-          <w:color w:val="C00000"/>
-          <w:sz w:val="19"/>
-          <w:szCs w:val="19"/>
-        </w:rPr>
-        <w:t>!</w:t>
+        <w:t>Delete Item under construction!</w:t>
       </w:r>
       <w:r>
         <w:rPr>
@@ -4952,25 +4486,7 @@
           <w:sz w:val="19"/>
           <w:szCs w:val="19"/>
         </w:rPr>
-        <w:t>Search by name</w:t>
-      </w:r>
-      <w:r>
-        <w:rPr>
-          <w:rFonts w:ascii="Consolas" w:hAnsi="Consolas" w:cs="Consolas"/>
-          <w:color w:val="C00000"/>
-          <w:sz w:val="19"/>
-          <w:szCs w:val="19"/>
-        </w:rPr>
-        <w:t xml:space="preserve"> under construction</w:t>
-      </w:r>
-      <w:r>
-        <w:rPr>
-          <w:rFonts w:ascii="Consolas" w:hAnsi="Consolas" w:cs="Consolas"/>
-          <w:color w:val="C00000"/>
-          <w:sz w:val="19"/>
-          <w:szCs w:val="19"/>
-        </w:rPr>
-        <w:t>!</w:t>
+        <w:t>Search by name under construction!</w:t>
       </w:r>
       <w:r>
         <w:rPr>
@@ -5101,23 +4617,7 @@
           <w:szCs w:val="24"/>
         </w:rPr>
         <w:br/>
-        <w:t>If the user replies Yes, it will end the program, otherwise it g</w:t>
-      </w:r>
-      <w:r>
-        <w:rPr>
-          <w:rFonts w:cstheme="minorHAnsi"/>
-          <w:color w:val="000000"/>
-          <w:szCs w:val="24"/>
-        </w:rPr>
-        <w:t>oes back to display</w:t>
-      </w:r>
-      <w:r>
-        <w:rPr>
-          <w:rFonts w:cstheme="minorHAnsi"/>
-          <w:color w:val="000000"/>
-          <w:szCs w:val="24"/>
-        </w:rPr>
-        <w:t xml:space="preserve"> the menu. </w:t>
+        <w:t xml:space="preserve">If the user replies Yes, it will end the program, otherwise it goes back to display the menu. </w:t>
       </w:r>
     </w:p>
     <w:p>
@@ -5181,16 +4681,22 @@
           <w:szCs w:val="19"/>
         </w:rPr>
         <w:br/>
-      </w:r>
-      <w:r>
+        <w:t>while it is not done</w:t>
+      </w:r>
+    </w:p>
+    <w:p>
+      <w:pPr>
+        <w:autoSpaceDE w:val="0"/>
+        <w:autoSpaceDN w:val="0"/>
+        <w:adjustRightInd w:val="0"/>
+        <w:spacing w:after="0" w:line="240" w:lineRule="auto"/>
         <w:rPr>
           <w:rFonts w:ascii="Consolas" w:hAnsi="Consolas" w:cs="Consolas"/>
           <w:color w:val="0070C0"/>
           <w:sz w:val="19"/>
           <w:szCs w:val="19"/>
         </w:rPr>
-        <w:t xml:space="preserve">while </w:t>
-      </w:r>
+      </w:pPr>
       <w:r>
         <w:rPr>
           <w:rFonts w:ascii="Consolas" w:hAnsi="Consolas" w:cs="Consolas"/>
@@ -5198,63 +4704,68 @@
           <w:sz w:val="19"/>
           <w:szCs w:val="19"/>
         </w:rPr>
-        <w:t xml:space="preserve">it is </w:t>
-      </w:r>
-      <w:r>
+        <w:t xml:space="preserve">   display menu</w:t>
+      </w:r>
+    </w:p>
+    <w:p>
+      <w:pPr>
+        <w:autoSpaceDE w:val="0"/>
+        <w:autoSpaceDN w:val="0"/>
+        <w:adjustRightInd w:val="0"/>
+        <w:spacing w:after="0" w:line="240" w:lineRule="auto"/>
         <w:rPr>
           <w:rFonts w:ascii="Consolas" w:hAnsi="Consolas" w:cs="Consolas"/>
           <w:color w:val="0070C0"/>
           <w:sz w:val="19"/>
           <w:szCs w:val="19"/>
         </w:rPr>
-        <w:t>not done</w:t>
-      </w:r>
-    </w:p>
-    <w:p>
-      <w:pPr>
-        <w:autoSpaceDE w:val="0"/>
-        <w:autoSpaceDN w:val="0"/>
-        <w:adjustRightInd w:val="0"/>
-        <w:spacing w:after="0" w:line="240" w:lineRule="auto"/>
+      </w:pPr>
+      <w:r>
         <w:rPr>
           <w:rFonts w:ascii="Consolas" w:hAnsi="Consolas" w:cs="Consolas"/>
           <w:color w:val="0070C0"/>
           <w:sz w:val="19"/>
           <w:szCs w:val="19"/>
         </w:rPr>
-      </w:pPr>
-      <w:r>
+        <w:t xml:space="preserve">   get selected option from user</w:t>
+      </w:r>
+    </w:p>
+    <w:p>
+      <w:pPr>
+        <w:autoSpaceDE w:val="0"/>
+        <w:autoSpaceDN w:val="0"/>
+        <w:adjustRightInd w:val="0"/>
+        <w:spacing w:after="0" w:line="240" w:lineRule="auto"/>
         <w:rPr>
           <w:rFonts w:ascii="Consolas" w:hAnsi="Consolas" w:cs="Consolas"/>
           <w:color w:val="0070C0"/>
           <w:sz w:val="19"/>
           <w:szCs w:val="19"/>
         </w:rPr>
-        <w:t xml:space="preserve">   display menu</w:t>
-      </w:r>
-    </w:p>
-    <w:p>
-      <w:pPr>
-        <w:autoSpaceDE w:val="0"/>
-        <w:autoSpaceDN w:val="0"/>
-        <w:adjustRightInd w:val="0"/>
-        <w:spacing w:after="0" w:line="240" w:lineRule="auto"/>
+      </w:pPr>
+      <w:r>
         <w:rPr>
           <w:rFonts w:ascii="Consolas" w:hAnsi="Consolas" w:cs="Consolas"/>
           <w:color w:val="0070C0"/>
           <w:sz w:val="19"/>
           <w:szCs w:val="19"/>
         </w:rPr>
-      </w:pPr>
-      <w:r>
+        <w:t xml:space="preserve">   check selection:</w:t>
+      </w:r>
+    </w:p>
+    <w:p>
+      <w:pPr>
+        <w:autoSpaceDE w:val="0"/>
+        <w:autoSpaceDN w:val="0"/>
+        <w:adjustRightInd w:val="0"/>
+        <w:spacing w:after="0" w:line="240" w:lineRule="auto"/>
         <w:rPr>
           <w:rFonts w:ascii="Consolas" w:hAnsi="Consolas" w:cs="Consolas"/>
           <w:color w:val="0070C0"/>
           <w:sz w:val="19"/>
           <w:szCs w:val="19"/>
         </w:rPr>
-        <w:t xml:space="preserve">   get selected option</w:t>
-      </w:r>
+      </w:pPr>
       <w:r>
         <w:rPr>
           <w:rFonts w:ascii="Consolas" w:hAnsi="Consolas" w:cs="Consolas"/>
@@ -5262,7 +4773,7 @@
           <w:sz w:val="19"/>
           <w:szCs w:val="19"/>
         </w:rPr>
-        <w:t xml:space="preserve"> from user</w:t>
+        <w:t xml:space="preserve">      option one selected</w:t>
       </w:r>
     </w:p>
     <w:p>
@@ -5285,7 +4796,7 @@
           <w:sz w:val="19"/>
           <w:szCs w:val="19"/>
         </w:rPr>
-        <w:t xml:space="preserve">   check selection:</w:t>
+        <w:t xml:space="preserve">         act accordingly</w:t>
       </w:r>
     </w:p>
     <w:p>
@@ -5308,7 +4819,7 @@
           <w:sz w:val="19"/>
           <w:szCs w:val="19"/>
         </w:rPr>
-        <w:t xml:space="preserve">      option one selected</w:t>
+        <w:t xml:space="preserve">      end option one</w:t>
       </w:r>
     </w:p>
     <w:p>
@@ -5331,6 +4842,29 @@
           <w:sz w:val="19"/>
           <w:szCs w:val="19"/>
         </w:rPr>
+        <w:t xml:space="preserve">      option two selected</w:t>
+      </w:r>
+    </w:p>
+    <w:p>
+      <w:pPr>
+        <w:autoSpaceDE w:val="0"/>
+        <w:autoSpaceDN w:val="0"/>
+        <w:adjustRightInd w:val="0"/>
+        <w:spacing w:after="0" w:line="240" w:lineRule="auto"/>
+        <w:rPr>
+          <w:rFonts w:ascii="Consolas" w:hAnsi="Consolas" w:cs="Consolas"/>
+          <w:color w:val="0070C0"/>
+          <w:sz w:val="19"/>
+          <w:szCs w:val="19"/>
+        </w:rPr>
+      </w:pPr>
+      <w:r>
+        <w:rPr>
+          <w:rFonts w:ascii="Consolas" w:hAnsi="Consolas" w:cs="Consolas"/>
+          <w:color w:val="0070C0"/>
+          <w:sz w:val="19"/>
+          <w:szCs w:val="19"/>
+        </w:rPr>
         <w:t xml:space="preserve">         act accordingly</w:t>
       </w:r>
     </w:p>
@@ -5354,7 +4888,7 @@
           <w:sz w:val="19"/>
           <w:szCs w:val="19"/>
         </w:rPr>
-        <w:t xml:space="preserve">      end option one</w:t>
+        <w:t xml:space="preserve">      end option two</w:t>
       </w:r>
     </w:p>
     <w:p>
@@ -5377,7 +4911,7 @@
           <w:sz w:val="19"/>
           <w:szCs w:val="19"/>
         </w:rPr>
-        <w:t xml:space="preserve">      option two selected</w:t>
+        <w:t xml:space="preserve">      .</w:t>
       </w:r>
     </w:p>
     <w:p>
@@ -5400,7 +4934,7 @@
           <w:sz w:val="19"/>
           <w:szCs w:val="19"/>
         </w:rPr>
-        <w:t xml:space="preserve">         act accordingly</w:t>
+        <w:t xml:space="preserve">      .</w:t>
       </w:r>
     </w:p>
     <w:p>
@@ -5423,7 +4957,7 @@
           <w:sz w:val="19"/>
           <w:szCs w:val="19"/>
         </w:rPr>
-        <w:t xml:space="preserve">      end option two</w:t>
+        <w:t xml:space="preserve">      .</w:t>
       </w:r>
     </w:p>
     <w:p>
@@ -5469,7 +5003,7 @@
           <w:sz w:val="19"/>
           <w:szCs w:val="19"/>
         </w:rPr>
-        <w:t xml:space="preserve">      .</w:t>
+        <w:t xml:space="preserve">      Exit is selected</w:t>
       </w:r>
     </w:p>
     <w:p>
@@ -5492,85 +5026,7 @@
           <w:sz w:val="19"/>
           <w:szCs w:val="19"/>
         </w:rPr>
-        <w:t xml:space="preserve">      .</w:t>
-      </w:r>
-    </w:p>
-    <w:p>
-      <w:pPr>
-        <w:autoSpaceDE w:val="0"/>
-        <w:autoSpaceDN w:val="0"/>
-        <w:adjustRightInd w:val="0"/>
-        <w:spacing w:after="0" w:line="240" w:lineRule="auto"/>
-        <w:rPr>
-          <w:rFonts w:ascii="Consolas" w:hAnsi="Consolas" w:cs="Consolas"/>
-          <w:color w:val="0070C0"/>
-          <w:sz w:val="19"/>
-          <w:szCs w:val="19"/>
-        </w:rPr>
-      </w:pPr>
-      <w:r>
-        <w:rPr>
-          <w:rFonts w:ascii="Consolas" w:hAnsi="Consolas" w:cs="Consolas"/>
-          <w:color w:val="0070C0"/>
-          <w:sz w:val="19"/>
-          <w:szCs w:val="19"/>
-        </w:rPr>
-        <w:t xml:space="preserve">      .</w:t>
-      </w:r>
-    </w:p>
-    <w:p>
-      <w:pPr>
-        <w:autoSpaceDE w:val="0"/>
-        <w:autoSpaceDN w:val="0"/>
-        <w:adjustRightInd w:val="0"/>
-        <w:spacing w:after="0" w:line="240" w:lineRule="auto"/>
-        <w:rPr>
-          <w:rFonts w:ascii="Consolas" w:hAnsi="Consolas" w:cs="Consolas"/>
-          <w:color w:val="0070C0"/>
-          <w:sz w:val="19"/>
-          <w:szCs w:val="19"/>
-        </w:rPr>
-      </w:pPr>
-      <w:r>
-        <w:rPr>
-          <w:rFonts w:ascii="Consolas" w:hAnsi="Consolas" w:cs="Consolas"/>
-          <w:color w:val="0070C0"/>
-          <w:sz w:val="19"/>
-          <w:szCs w:val="19"/>
-        </w:rPr>
-        <w:t xml:space="preserve">      Exit is selected</w:t>
-      </w:r>
-    </w:p>
-    <w:p>
-      <w:pPr>
-        <w:autoSpaceDE w:val="0"/>
-        <w:autoSpaceDN w:val="0"/>
-        <w:adjustRightInd w:val="0"/>
-        <w:spacing w:after="0" w:line="240" w:lineRule="auto"/>
-        <w:rPr>
-          <w:rFonts w:ascii="Consolas" w:hAnsi="Consolas" w:cs="Consolas"/>
-          <w:color w:val="0070C0"/>
-          <w:sz w:val="19"/>
-          <w:szCs w:val="19"/>
-        </w:rPr>
-      </w:pPr>
-      <w:r>
-        <w:rPr>
-          <w:rFonts w:ascii="Consolas" w:hAnsi="Consolas" w:cs="Consolas"/>
-          <w:color w:val="0070C0"/>
-          <w:sz w:val="19"/>
-          <w:szCs w:val="19"/>
-        </w:rPr>
-        <w:t xml:space="preserve">         p</w:t>
-      </w:r>
-      <w:r>
-        <w:rPr>
-          <w:rFonts w:ascii="Consolas" w:hAnsi="Consolas" w:cs="Consolas"/>
-          <w:color w:val="0070C0"/>
-          <w:sz w:val="19"/>
-          <w:szCs w:val="19"/>
-        </w:rPr>
-        <w:t>rogram is done</w:t>
+        <w:t xml:space="preserve">         program is done</w:t>
       </w:r>
     </w:p>
     <w:p>
@@ -5631,7 +5087,6 @@
     </w:p>
     <w:p>
       <w:pPr>
-        <w:spacing w:line="259" w:lineRule="auto"/>
         <w:rPr>
           <w:rFonts w:ascii="Consolas" w:hAnsi="Consolas" w:cs="Consolas"/>
           <w:color w:val="0070C0"/>
@@ -6060,7 +5515,7 @@
           <w:rFonts w:ascii="Consolas" w:hAnsi="Consolas" w:cs="Consolas"/>
           <w:sz w:val="22"/>
         </w:rPr>
-        <w:t>List Items!</w:t>
+        <w:t>List Items under construction!</w:t>
       </w:r>
     </w:p>
     <w:p>
@@ -6282,7 +5737,7 @@
           <w:rFonts w:ascii="Consolas" w:hAnsi="Consolas" w:cs="Consolas"/>
           <w:sz w:val="22"/>
         </w:rPr>
-        <w:t>Search Items!</w:t>
+        <w:t>Search Items under construction!</w:t>
       </w:r>
     </w:p>
     <w:p>
@@ -6504,7 +5959,7 @@
           <w:rFonts w:ascii="Consolas" w:hAnsi="Consolas" w:cs="Consolas"/>
           <w:sz w:val="22"/>
         </w:rPr>
-        <w:t>Checkout Item!</w:t>
+        <w:t>Checkout Item under construction!</w:t>
       </w:r>
     </w:p>
     <w:p>
@@ -6727,7 +6182,7 @@
           <w:sz w:val="22"/>
         </w:rPr>
         <w:lastRenderedPageBreak/>
-        <w:t>Stock Item!</w:t>
+        <w:t>Stock Item under construction!</w:t>
       </w:r>
     </w:p>
     <w:p>
@@ -6949,7 +6404,7 @@
           <w:rFonts w:ascii="Consolas" w:hAnsi="Consolas" w:cs="Consolas"/>
           <w:sz w:val="22"/>
         </w:rPr>
-        <w:t>Add/Update Item!</w:t>
+        <w:t>Add/Update Item under construction!</w:t>
       </w:r>
     </w:p>
     <w:p>
@@ -7171,7 +6626,7 @@
           <w:rFonts w:ascii="Consolas" w:hAnsi="Consolas" w:cs="Consolas"/>
           <w:sz w:val="22"/>
         </w:rPr>
-        <w:t>Delete Item!</w:t>
+        <w:t>Delete Item under construction!</w:t>
       </w:r>
     </w:p>
     <w:p>
@@ -7393,7 +6848,7 @@
           <w:rFonts w:ascii="Consolas" w:hAnsi="Consolas" w:cs="Consolas"/>
           <w:sz w:val="22"/>
         </w:rPr>
-        <w:t>Search by name!</w:t>
+        <w:t>Search by name under construction!</w:t>
       </w:r>
     </w:p>
     <w:p>
@@ -7859,14 +7314,7 @@
           <w:sz w:val="22"/>
         </w:rPr>
         <w:br/>
-        <w:t>Exit the program? (Y)es/(N)o</w:t>
-      </w:r>
-      <w:r>
-        <w:rPr>
-          <w:rFonts w:ascii="Consolas" w:hAnsi="Consolas" w:cs="Consolas"/>
-          <w:sz w:val="22"/>
-        </w:rPr>
-        <w:t xml:space="preserve">: </w:t>
+        <w:t xml:space="preserve">Exit the program? (Y)es/(N)o: </w:t>
       </w:r>
       <w:r>
         <w:rPr>
@@ -7921,20 +7369,7 @@
           <w:szCs w:val="27"/>
           <w:lang w:eastAsia="en-CA"/>
         </w:rPr>
-        <w:t>Milestone 1</w:t>
-      </w:r>
-      <w:r>
-        <w:rPr>
-          <w:rFonts w:ascii="Arial" w:eastAsia="Times New Roman" w:hAnsi="Arial" w:cs="Arial"/>
-          <w:b/>
-          <w:bCs/>
-          <w:caps/>
-          <w:color w:val="4599B1"/>
-          <w:sz w:val="27"/>
-          <w:szCs w:val="27"/>
-          <w:lang w:eastAsia="en-CA"/>
-        </w:rPr>
-        <w:t xml:space="preserve"> SUBMISSION </w:t>
+        <w:t xml:space="preserve">Milestone 1 SUBMISSION </w:t>
       </w:r>
     </w:p>
     <w:p>
@@ -7954,27 +7389,38 @@
           <w:szCs w:val="24"/>
           <w:lang w:eastAsia="en-CA"/>
         </w:rPr>
-        <w:t xml:space="preserve">If not on matrix already, upload </w:t>
+        <w:t xml:space="preserve">If not on matrix already, upload your </w:t>
       </w:r>
       <w:r>
         <w:rPr>
           <w:rFonts w:ascii="Arial" w:eastAsia="Times New Roman" w:hAnsi="Arial" w:cs="Arial"/>
-          <w:color w:val="000000"/>
+          <w:b/>
+          <w:bCs/>
+          <w:color w:val="0070C0"/>
           <w:szCs w:val="24"/>
           <w:lang w:eastAsia="en-CA"/>
         </w:rPr>
-        <w:t xml:space="preserve">your </w:t>
+        <w:t>144_ms1.c</w:t>
       </w:r>
       <w:r>
         <w:rPr>
           <w:rFonts w:ascii="Arial" w:eastAsia="Times New Roman" w:hAnsi="Arial" w:cs="Arial"/>
+          <w:color w:val="000000"/>
+          <w:szCs w:val="24"/>
+          <w:lang w:eastAsia="en-CA"/>
+        </w:rPr>
+        <w:t xml:space="preserve"> and professor’s </w:t>
+      </w:r>
+      <w:r>
+        <w:rPr>
+          <w:rFonts w:ascii="Arial" w:eastAsia="Times New Roman" w:hAnsi="Arial" w:cs="Arial"/>
           <w:b/>
           <w:bCs/>
           <w:color w:val="0070C0"/>
           <w:szCs w:val="24"/>
           <w:lang w:eastAsia="en-CA"/>
         </w:rPr>
-        <w:t>144_ms1.c</w:t>
+        <w:t xml:space="preserve">144_ms1_tester.c </w:t>
       </w:r>
       <w:r>
         <w:rPr>
@@ -7983,7 +7429,7 @@
           <w:szCs w:val="24"/>
           <w:lang w:eastAsia="en-CA"/>
         </w:rPr>
-        <w:t xml:space="preserve"> and </w:t>
+        <w:t>to your matrix account. Compile your code as follows:</w:t>
       </w:r>
       <w:r>
         <w:rPr>
@@ -7992,89 +7438,18 @@
           <w:szCs w:val="24"/>
           <w:lang w:eastAsia="en-CA"/>
         </w:rPr>
-        <w:t xml:space="preserve">professor’s </w:t>
-      </w:r>
-      <w:r>
-        <w:rPr>
-          <w:rFonts w:ascii="Arial" w:eastAsia="Times New Roman" w:hAnsi="Arial" w:cs="Arial"/>
-          <w:b/>
-          <w:bCs/>
-          <w:color w:val="0070C0"/>
+        <w:br/>
+      </w:r>
+      <w:r>
+        <w:rPr>
+          <w:rFonts w:ascii="Courier New" w:eastAsia="Times New Roman" w:hAnsi="Courier New" w:cs="Courier New"/>
+          <w:b/>
+          <w:bCs/>
+          <w:color w:val="000000"/>
           <w:szCs w:val="24"/>
           <w:lang w:eastAsia="en-CA"/>
         </w:rPr>
-        <w:t>144_ms1_tester.c</w:t>
-      </w:r>
-      <w:r>
-        <w:rPr>
-          <w:rFonts w:ascii="Arial" w:eastAsia="Times New Roman" w:hAnsi="Arial" w:cs="Arial"/>
-          <w:b/>
-          <w:bCs/>
-          <w:color w:val="0070C0"/>
-          <w:szCs w:val="24"/>
-          <w:lang w:eastAsia="en-CA"/>
-        </w:rPr>
-        <w:t xml:space="preserve"> </w:t>
-      </w:r>
-      <w:r>
-        <w:rPr>
-          <w:rFonts w:ascii="Arial" w:eastAsia="Times New Roman" w:hAnsi="Arial" w:cs="Arial"/>
-          <w:color w:val="000000"/>
-          <w:szCs w:val="24"/>
-          <w:lang w:eastAsia="en-CA"/>
-        </w:rPr>
-        <w:t xml:space="preserve">to your matrix account. Compile </w:t>
-      </w:r>
-      <w:r>
-        <w:rPr>
-          <w:rFonts w:ascii="Arial" w:eastAsia="Times New Roman" w:hAnsi="Arial" w:cs="Arial"/>
-          <w:color w:val="000000"/>
-          <w:szCs w:val="24"/>
-          <w:lang w:eastAsia="en-CA"/>
-        </w:rPr>
-        <w:t>your code as follows:</w:t>
-      </w:r>
-      <w:r>
-        <w:rPr>
-          <w:rFonts w:ascii="Arial" w:eastAsia="Times New Roman" w:hAnsi="Arial" w:cs="Arial"/>
-          <w:color w:val="000000"/>
-          <w:szCs w:val="24"/>
-          <w:lang w:eastAsia="en-CA"/>
-        </w:rPr>
-        <w:br/>
-      </w:r>
-      <w:r>
-        <w:rPr>
-          <w:rFonts w:ascii="Courier New" w:eastAsia="Times New Roman" w:hAnsi="Courier New" w:cs="Courier New"/>
-          <w:b/>
-          <w:bCs/>
-          <w:color w:val="000000"/>
-          <w:szCs w:val="24"/>
-          <w:lang w:eastAsia="en-CA"/>
-        </w:rPr>
-        <w:t>&gt; gcc -Wall -o ms1 144_ms1.c 144_ms1</w:t>
-      </w:r>
-      <w:r>
-        <w:rPr>
-          <w:rFonts w:ascii="Courier New" w:eastAsia="Times New Roman" w:hAnsi="Courier New" w:cs="Courier New"/>
-          <w:b/>
-          <w:bCs/>
-          <w:color w:val="000000"/>
-          <w:szCs w:val="24"/>
-          <w:lang w:eastAsia="en-CA"/>
-        </w:rPr>
-        <w:t>_tester.c</w:t>
-      </w:r>
-      <w:r>
-        <w:rPr>
-          <w:rFonts w:ascii="Courier New" w:eastAsia="Times New Roman" w:hAnsi="Courier New" w:cs="Courier New"/>
-          <w:b/>
-          <w:bCs/>
-          <w:color w:val="000000"/>
-          <w:szCs w:val="24"/>
-          <w:lang w:eastAsia="en-CA"/>
-        </w:rPr>
-        <w:t xml:space="preserve"> &lt;ENTER&gt;</w:t>
+        <w:t>&gt; gcc -Wall -o ms1 144_ms1.c 144_ms1_tester.c &lt;ENTER&gt;</w:t>
       </w:r>
     </w:p>
     <w:p>
@@ -8145,34 +7520,16 @@
           <w:szCs w:val="24"/>
           <w:lang w:eastAsia="en-CA"/>
         </w:rPr>
-        <w:t>ms1</w:t>
+        <w:t xml:space="preserve">ms1 </w:t>
       </w:r>
       <w:r>
         <w:rPr>
           <w:rFonts w:ascii="Arial" w:eastAsia="Times New Roman" w:hAnsi="Arial" w:cs="Arial"/>
-          <w:color w:val="0070C0"/>
+          <w:color w:val="000000"/>
           <w:szCs w:val="24"/>
           <w:lang w:eastAsia="en-CA"/>
         </w:rPr>
-        <w:t xml:space="preserve"> </w:t>
-      </w:r>
-      <w:r>
-        <w:rPr>
-          <w:rFonts w:ascii="Arial" w:eastAsia="Times New Roman" w:hAnsi="Arial" w:cs="Arial"/>
-          <w:color w:val="000000"/>
-          <w:szCs w:val="24"/>
-          <w:lang w:eastAsia="en-CA"/>
-        </w:rPr>
-        <w:t xml:space="preserve">and make </w:t>
-      </w:r>
-      <w:r>
-        <w:rPr>
-          <w:rFonts w:ascii="Arial" w:eastAsia="Times New Roman" w:hAnsi="Arial" w:cs="Arial"/>
-          <w:color w:val="000000"/>
-          <w:szCs w:val="24"/>
-          <w:lang w:eastAsia="en-CA"/>
-        </w:rPr>
-        <w:t>sure everything works properly.</w:t>
+        <w:t>and make sure everything works properly.</w:t>
       </w:r>
     </w:p>
     <w:p>
@@ -8192,16 +7549,7 @@
           <w:szCs w:val="24"/>
           <w:lang w:eastAsia="en-CA"/>
         </w:rPr>
-        <w:t>Finaly</w:t>
-      </w:r>
-      <w:r>
-        <w:rPr>
-          <w:rFonts w:ascii="Arial" w:eastAsia="Times New Roman" w:hAnsi="Arial" w:cs="Arial"/>
-          <w:color w:val="000000"/>
-          <w:szCs w:val="24"/>
-          <w:lang w:eastAsia="en-CA"/>
-        </w:rPr>
-        <w:t xml:space="preserve"> run the following script from your account: (replace profname.proflastname with your professors Seneca userid)</w:t>
+        <w:t>Finaly run the following script from your account: (replace profname.proflastname with your professors Seneca userid)</w:t>
       </w:r>
     </w:p>
     <w:p>
@@ -8225,18 +7573,7 @@
           <w:lang w:eastAsia="en-CA"/>
         </w:rPr>
         <w:br/>
-        <w:t>~profname.proflastname/submit 144_ms1</w:t>
-      </w:r>
-      <w:r>
-        <w:rPr>
-          <w:rFonts w:ascii="Courier New" w:eastAsia="Times New Roman" w:hAnsi="Courier New" w:cs="Courier New"/>
-          <w:b/>
-          <w:bCs/>
-          <w:color w:val="000000"/>
-          <w:szCs w:val="24"/>
-          <w:lang w:eastAsia="en-CA"/>
-        </w:rPr>
-        <w:t xml:space="preserve"> &lt;ENTER&gt; </w:t>
+        <w:t xml:space="preserve">~profname.proflastname/submit 144_ms1 &lt;ENTER&gt; </w:t>
       </w:r>
       <w:r>
         <w:rPr>
@@ -8413,7 +7750,7 @@
           <w:rPr>
             <w:noProof/>
           </w:rPr>
-          <w:t>2</w:t>
+          <w:t>11</w:t>
         </w:r>
         <w:r>
           <w:rPr>
@@ -10076,6 +9413,108 @@
   </w:num>
   <w:num w:numId="15">
     <w:abstractNumId w:val="8"/>
+  </w:num>
+  <w:num w:numId="16">
+    <w:abstractNumId w:val="10"/>
+    <w:lvlOverride w:ilvl="0">
+      <w:startOverride w:val="1"/>
+    </w:lvlOverride>
+    <w:lvlOverride w:ilvl="1">
+      <w:startOverride w:val="1"/>
+    </w:lvlOverride>
+    <w:lvlOverride w:ilvl="2">
+      <w:startOverride w:val="1"/>
+    </w:lvlOverride>
+    <w:lvlOverride w:ilvl="3">
+      <w:startOverride w:val="1"/>
+    </w:lvlOverride>
+    <w:lvlOverride w:ilvl="4">
+      <w:startOverride w:val="1"/>
+    </w:lvlOverride>
+    <w:lvlOverride w:ilvl="5">
+      <w:startOverride w:val="1"/>
+    </w:lvlOverride>
+    <w:lvlOverride w:ilvl="6">
+      <w:startOverride w:val="1"/>
+    </w:lvlOverride>
+    <w:lvlOverride w:ilvl="7">
+      <w:startOverride w:val="1"/>
+    </w:lvlOverride>
+    <w:lvlOverride w:ilvl="8">
+      <w:startOverride w:val="1"/>
+    </w:lvlOverride>
+  </w:num>
+  <w:num w:numId="17">
+    <w:abstractNumId w:val="1"/>
+    <w:lvlOverride w:ilvl="0">
+      <w:startOverride w:val="1"/>
+    </w:lvlOverride>
+    <w:lvlOverride w:ilvl="1">
+      <w:startOverride w:val="1"/>
+    </w:lvlOverride>
+    <w:lvlOverride w:ilvl="2">
+      <w:startOverride w:val="1"/>
+    </w:lvlOverride>
+    <w:lvlOverride w:ilvl="3">
+      <w:startOverride w:val="1"/>
+    </w:lvlOverride>
+    <w:lvlOverride w:ilvl="4">
+      <w:startOverride w:val="1"/>
+    </w:lvlOverride>
+    <w:lvlOverride w:ilvl="5">
+      <w:startOverride w:val="1"/>
+    </w:lvlOverride>
+    <w:lvlOverride w:ilvl="6">
+      <w:startOverride w:val="1"/>
+    </w:lvlOverride>
+    <w:lvlOverride w:ilvl="7">
+      <w:startOverride w:val="1"/>
+    </w:lvlOverride>
+    <w:lvlOverride w:ilvl="8">
+      <w:startOverride w:val="1"/>
+    </w:lvlOverride>
+  </w:num>
+  <w:num w:numId="18">
+    <w:abstractNumId w:val="2"/>
+    <w:lvlOverride w:ilvl="0"/>
+    <w:lvlOverride w:ilvl="1"/>
+    <w:lvlOverride w:ilvl="2"/>
+    <w:lvlOverride w:ilvl="3"/>
+    <w:lvlOverride w:ilvl="4"/>
+    <w:lvlOverride w:ilvl="5"/>
+    <w:lvlOverride w:ilvl="6"/>
+    <w:lvlOverride w:ilvl="7"/>
+    <w:lvlOverride w:ilvl="8"/>
+  </w:num>
+  <w:num w:numId="19">
+    <w:abstractNumId w:val="8"/>
+    <w:lvlOverride w:ilvl="0">
+      <w:startOverride w:val="1"/>
+    </w:lvlOverride>
+    <w:lvlOverride w:ilvl="1">
+      <w:startOverride w:val="1"/>
+    </w:lvlOverride>
+    <w:lvlOverride w:ilvl="2">
+      <w:startOverride w:val="1"/>
+    </w:lvlOverride>
+    <w:lvlOverride w:ilvl="3">
+      <w:startOverride w:val="1"/>
+    </w:lvlOverride>
+    <w:lvlOverride w:ilvl="4">
+      <w:startOverride w:val="1"/>
+    </w:lvlOverride>
+    <w:lvlOverride w:ilvl="5">
+      <w:startOverride w:val="1"/>
+    </w:lvlOverride>
+    <w:lvlOverride w:ilvl="6">
+      <w:startOverride w:val="1"/>
+    </w:lvlOverride>
+    <w:lvlOverride w:ilvl="7">
+      <w:startOverride w:val="1"/>
+    </w:lvlOverride>
+    <w:lvlOverride w:ilvl="8">
+      <w:startOverride w:val="1"/>
+    </w:lvlOverride>
   </w:num>
 </w:numbering>
 </file>

</xml_diff>